<commit_message>
Realizando testes que trazem respostas Certas
</commit_message>
<xml_diff>
--- a/teste/RM80562_Gustavo_Moura_Novaes.docx
+++ b/teste/RM80562_Gustavo_Moura_Novaes.docx
@@ -12218,8 +12218,6 @@
           <w:szCs w:val="20"/>
         </w:rPr>
       </w:pPr>
-      <w:bookmarkStart w:id="0" w:name="_GoBack"/>
-      <w:bookmarkEnd w:id="0"/>
     </w:p>
     <w:p>
       <w:pPr>
@@ -12278,14 +12276,3356 @@
         </w:rPr>
         <w:t>Implementação da classe ENUM Resposta, com as variáveis ‘DELACAO’ e ‘NEGACAO’, para realização de testes</w:t>
       </w:r>
-    </w:p>
-    <w:p>
-      <w:pPr>
+      <w:r>
         <w:rPr>
           <w:b/>
           <w:bCs/>
           <w:sz w:val="28"/>
           <w:szCs w:val="28"/>
+          <w:highlight w:val="yellow"/>
+        </w:rPr>
+        <w:t>, junto com a remoção</w:t>
+      </w:r>
+      <w:r>
+        <w:rPr>
+          <w:b/>
+          <w:bCs/>
+          <w:sz w:val="28"/>
+          <w:szCs w:val="28"/>
+        </w:rPr>
+        <w:t xml:space="preserve"> </w:t>
+      </w:r>
+      <w:r>
+        <w:rPr>
+          <w:b/>
+          <w:bCs/>
+          <w:sz w:val="28"/>
+          <w:szCs w:val="28"/>
+          <w:highlight w:val="yellow"/>
+        </w:rPr>
+        <w:t>evitando repetição</w:t>
+      </w:r>
+    </w:p>
+    <w:p>
+      <w:pPr>
+        <w:rPr>
+          <w:b/>
+          <w:bCs/>
+          <w:sz w:val="28"/>
+          <w:szCs w:val="28"/>
+        </w:rPr>
+      </w:pPr>
+    </w:p>
+    <w:p>
+      <w:pPr>
+        <w:jc w:val="center"/>
+        <w:rPr>
+          <w:b/>
+          <w:bCs/>
+          <w:sz w:val="32"/>
+          <w:szCs w:val="32"/>
+        </w:rPr>
+      </w:pPr>
+      <w:r>
+        <w:rPr>
+          <w:b/>
+          <w:bCs/>
+          <w:sz w:val="32"/>
+          <w:szCs w:val="32"/>
+          <w:highlight w:val="red"/>
+        </w:rPr>
+        <w:t xml:space="preserve">Realizando Testes:  </w:t>
+      </w:r>
+      <w:r>
+        <w:rPr>
+          <w:b/>
+          <w:bCs/>
+          <w:sz w:val="32"/>
+          <w:szCs w:val="32"/>
+          <w:highlight w:val="red"/>
+        </w:rPr>
+        <w:t>5</w:t>
+      </w:r>
+      <w:r>
+        <w:rPr>
+          <w:b/>
+          <w:bCs/>
+          <w:sz w:val="32"/>
+          <w:szCs w:val="32"/>
+          <w:highlight w:val="red"/>
+        </w:rPr>
+        <w:t>º Teste</w:t>
+      </w:r>
+    </w:p>
+    <w:p>
+      <w:pPr>
+        <w:rPr>
+          <w:rFonts w:ascii="Consolas" w:hAnsi="Consolas" w:cs="Consolas"/>
+          <w:b/>
+          <w:bCs/>
+          <w:color w:val="70AD47" w:themeColor="accent6"/>
+          <w:sz w:val="20"/>
+          <w:szCs w:val="20"/>
+          <w:u w:val="single"/>
+        </w:rPr>
+      </w:pPr>
+      <w:r>
+        <w:rPr>
+          <w:rFonts w:ascii="Consolas" w:hAnsi="Consolas" w:cs="Consolas"/>
+          <w:b/>
+          <w:bCs/>
+          <w:color w:val="70AD47" w:themeColor="accent6"/>
+          <w:sz w:val="20"/>
+          <w:szCs w:val="20"/>
+          <w:u w:val="single"/>
+        </w:rPr>
+        <w:t>JulgamentoPrisioneiro.java</w:t>
+      </w:r>
+    </w:p>
+    <w:p>
+      <w:pPr>
+        <w:autoSpaceDE w:val="0"/>
+        <w:autoSpaceDN w:val="0"/>
+        <w:adjustRightInd w:val="0"/>
+        <w:spacing w:after="0" w:line="240" w:lineRule="auto"/>
+        <w:rPr>
+          <w:rFonts w:ascii="Consolas" w:hAnsi="Consolas" w:cs="Consolas"/>
+          <w:sz w:val="20"/>
+          <w:szCs w:val="20"/>
+        </w:rPr>
+      </w:pPr>
+      <w:proofErr w:type="spellStart"/>
+      <w:r>
+        <w:rPr>
+          <w:rFonts w:ascii="Consolas" w:hAnsi="Consolas" w:cs="Consolas"/>
+          <w:b/>
+          <w:bCs/>
+          <w:color w:val="7F0055"/>
+          <w:sz w:val="20"/>
+          <w:szCs w:val="20"/>
+        </w:rPr>
+        <w:t>public</w:t>
+      </w:r>
+      <w:proofErr w:type="spellEnd"/>
+      <w:r>
+        <w:rPr>
+          <w:rFonts w:ascii="Consolas" w:hAnsi="Consolas" w:cs="Consolas"/>
+          <w:color w:val="000000"/>
+          <w:sz w:val="20"/>
+          <w:szCs w:val="20"/>
+        </w:rPr>
+        <w:t xml:space="preserve"> </w:t>
+      </w:r>
+      <w:proofErr w:type="spellStart"/>
+      <w:r>
+        <w:rPr>
+          <w:rFonts w:ascii="Consolas" w:hAnsi="Consolas" w:cs="Consolas"/>
+          <w:b/>
+          <w:bCs/>
+          <w:color w:val="7F0055"/>
+          <w:sz w:val="20"/>
+          <w:szCs w:val="20"/>
+        </w:rPr>
+        <w:t>class</w:t>
+      </w:r>
+      <w:proofErr w:type="spellEnd"/>
+      <w:r>
+        <w:rPr>
+          <w:rFonts w:ascii="Consolas" w:hAnsi="Consolas" w:cs="Consolas"/>
+          <w:color w:val="000000"/>
+          <w:sz w:val="20"/>
+          <w:szCs w:val="20"/>
+        </w:rPr>
+        <w:t xml:space="preserve"> </w:t>
+      </w:r>
+      <w:proofErr w:type="spellStart"/>
+      <w:r>
+        <w:rPr>
+          <w:rFonts w:ascii="Consolas" w:hAnsi="Consolas" w:cs="Consolas"/>
+          <w:color w:val="000000"/>
+          <w:sz w:val="20"/>
+          <w:szCs w:val="20"/>
+        </w:rPr>
+        <w:t>JulgamentoPrisioneiro</w:t>
+      </w:r>
+      <w:proofErr w:type="spellEnd"/>
+      <w:r>
+        <w:rPr>
+          <w:rFonts w:ascii="Consolas" w:hAnsi="Consolas" w:cs="Consolas"/>
+          <w:color w:val="000000"/>
+          <w:sz w:val="20"/>
+          <w:szCs w:val="20"/>
+        </w:rPr>
+        <w:t xml:space="preserve"> {</w:t>
+      </w:r>
+    </w:p>
+    <w:p>
+      <w:pPr>
+        <w:autoSpaceDE w:val="0"/>
+        <w:autoSpaceDN w:val="0"/>
+        <w:adjustRightInd w:val="0"/>
+        <w:spacing w:after="0" w:line="240" w:lineRule="auto"/>
+        <w:rPr>
+          <w:rFonts w:ascii="Consolas" w:hAnsi="Consolas" w:cs="Consolas"/>
+          <w:sz w:val="20"/>
+          <w:szCs w:val="20"/>
+        </w:rPr>
+      </w:pPr>
+      <w:r>
+        <w:rPr>
+          <w:rFonts w:ascii="Consolas" w:hAnsi="Consolas" w:cs="Consolas"/>
+          <w:color w:val="000000"/>
+          <w:sz w:val="20"/>
+          <w:szCs w:val="20"/>
+        </w:rPr>
+        <w:t xml:space="preserve">   </w:t>
+      </w:r>
+      <w:proofErr w:type="spellStart"/>
+      <w:r>
+        <w:rPr>
+          <w:rFonts w:ascii="Consolas" w:hAnsi="Consolas" w:cs="Consolas"/>
+          <w:b/>
+          <w:bCs/>
+          <w:color w:val="7F0055"/>
+          <w:sz w:val="20"/>
+          <w:szCs w:val="20"/>
+        </w:rPr>
+        <w:t>private</w:t>
+      </w:r>
+      <w:proofErr w:type="spellEnd"/>
+      <w:r>
+        <w:rPr>
+          <w:rFonts w:ascii="Consolas" w:hAnsi="Consolas" w:cs="Consolas"/>
+          <w:color w:val="000000"/>
+          <w:sz w:val="20"/>
+          <w:szCs w:val="20"/>
+        </w:rPr>
+        <w:t xml:space="preserve"> </w:t>
+      </w:r>
+      <w:proofErr w:type="spellStart"/>
+      <w:r>
+        <w:rPr>
+          <w:rFonts w:ascii="Consolas" w:hAnsi="Consolas" w:cs="Consolas"/>
+          <w:b/>
+          <w:bCs/>
+          <w:color w:val="7F0055"/>
+          <w:sz w:val="20"/>
+          <w:szCs w:val="20"/>
+        </w:rPr>
+        <w:t>int</w:t>
+      </w:r>
+      <w:proofErr w:type="spellEnd"/>
+      <w:r>
+        <w:rPr>
+          <w:rFonts w:ascii="Consolas" w:hAnsi="Consolas" w:cs="Consolas"/>
+          <w:color w:val="000000"/>
+          <w:sz w:val="20"/>
+          <w:szCs w:val="20"/>
+        </w:rPr>
+        <w:t xml:space="preserve"> </w:t>
+      </w:r>
+      <w:r>
+        <w:rPr>
+          <w:rFonts w:ascii="Consolas" w:hAnsi="Consolas" w:cs="Consolas"/>
+          <w:color w:val="0000C0"/>
+          <w:sz w:val="20"/>
+          <w:szCs w:val="20"/>
+        </w:rPr>
+        <w:t>PENA_INOCENCIA</w:t>
+      </w:r>
+      <w:r>
+        <w:rPr>
+          <w:rFonts w:ascii="Consolas" w:hAnsi="Consolas" w:cs="Consolas"/>
+          <w:color w:val="000000"/>
+          <w:sz w:val="20"/>
+          <w:szCs w:val="20"/>
+        </w:rPr>
+        <w:t xml:space="preserve"> = 10;</w:t>
+      </w:r>
+    </w:p>
+    <w:p>
+      <w:pPr>
+        <w:autoSpaceDE w:val="0"/>
+        <w:autoSpaceDN w:val="0"/>
+        <w:adjustRightInd w:val="0"/>
+        <w:spacing w:after="0" w:line="240" w:lineRule="auto"/>
+        <w:rPr>
+          <w:rFonts w:ascii="Consolas" w:hAnsi="Consolas" w:cs="Consolas"/>
+          <w:sz w:val="20"/>
+          <w:szCs w:val="20"/>
+        </w:rPr>
+      </w:pPr>
+      <w:r>
+        <w:rPr>
+          <w:rFonts w:ascii="Consolas" w:hAnsi="Consolas" w:cs="Consolas"/>
+          <w:color w:val="000000"/>
+          <w:sz w:val="20"/>
+          <w:szCs w:val="20"/>
+        </w:rPr>
+        <w:t xml:space="preserve">   </w:t>
+      </w:r>
+      <w:proofErr w:type="spellStart"/>
+      <w:r>
+        <w:rPr>
+          <w:rFonts w:ascii="Consolas" w:hAnsi="Consolas" w:cs="Consolas"/>
+          <w:b/>
+          <w:bCs/>
+          <w:color w:val="7F0055"/>
+          <w:sz w:val="20"/>
+          <w:szCs w:val="20"/>
+        </w:rPr>
+        <w:t>private</w:t>
+      </w:r>
+      <w:proofErr w:type="spellEnd"/>
+      <w:r>
+        <w:rPr>
+          <w:rFonts w:ascii="Consolas" w:hAnsi="Consolas" w:cs="Consolas"/>
+          <w:color w:val="000000"/>
+          <w:sz w:val="20"/>
+          <w:szCs w:val="20"/>
+        </w:rPr>
+        <w:t xml:space="preserve"> </w:t>
+      </w:r>
+      <w:proofErr w:type="spellStart"/>
+      <w:r>
+        <w:rPr>
+          <w:rFonts w:ascii="Consolas" w:hAnsi="Consolas" w:cs="Consolas"/>
+          <w:b/>
+          <w:bCs/>
+          <w:color w:val="7F0055"/>
+          <w:sz w:val="20"/>
+          <w:szCs w:val="20"/>
+        </w:rPr>
+        <w:t>int</w:t>
+      </w:r>
+      <w:proofErr w:type="spellEnd"/>
+      <w:r>
+        <w:rPr>
+          <w:rFonts w:ascii="Consolas" w:hAnsi="Consolas" w:cs="Consolas"/>
+          <w:color w:val="000000"/>
+          <w:sz w:val="20"/>
+          <w:szCs w:val="20"/>
+        </w:rPr>
+        <w:t xml:space="preserve"> </w:t>
+      </w:r>
+      <w:r>
+        <w:rPr>
+          <w:rFonts w:ascii="Consolas" w:hAnsi="Consolas" w:cs="Consolas"/>
+          <w:color w:val="0000C0"/>
+          <w:sz w:val="20"/>
+          <w:szCs w:val="20"/>
+        </w:rPr>
+        <w:t>PENA_CONDENACAO_</w:t>
+      </w:r>
+      <w:proofErr w:type="gramStart"/>
+      <w:r>
+        <w:rPr>
+          <w:rFonts w:ascii="Consolas" w:hAnsi="Consolas" w:cs="Consolas"/>
+          <w:color w:val="0000C0"/>
+          <w:sz w:val="20"/>
+          <w:szCs w:val="20"/>
+        </w:rPr>
+        <w:t>MUTUA</w:t>
+      </w:r>
+      <w:proofErr w:type="gramEnd"/>
+      <w:r>
+        <w:rPr>
+          <w:rFonts w:ascii="Consolas" w:hAnsi="Consolas" w:cs="Consolas"/>
+          <w:color w:val="000000"/>
+          <w:sz w:val="20"/>
+          <w:szCs w:val="20"/>
+        </w:rPr>
+        <w:t xml:space="preserve"> = 15;</w:t>
+      </w:r>
+    </w:p>
+    <w:p>
+      <w:pPr>
+        <w:autoSpaceDE w:val="0"/>
+        <w:autoSpaceDN w:val="0"/>
+        <w:adjustRightInd w:val="0"/>
+        <w:spacing w:after="0" w:line="240" w:lineRule="auto"/>
+        <w:rPr>
+          <w:rFonts w:ascii="Consolas" w:hAnsi="Consolas" w:cs="Consolas"/>
+          <w:sz w:val="20"/>
+          <w:szCs w:val="20"/>
+        </w:rPr>
+      </w:pPr>
+      <w:r>
+        <w:rPr>
+          <w:rFonts w:ascii="Consolas" w:hAnsi="Consolas" w:cs="Consolas"/>
+          <w:color w:val="000000"/>
+          <w:sz w:val="20"/>
+          <w:szCs w:val="20"/>
+        </w:rPr>
+        <w:t xml:space="preserve">   </w:t>
+      </w:r>
+      <w:proofErr w:type="spellStart"/>
+      <w:r>
+        <w:rPr>
+          <w:rFonts w:ascii="Consolas" w:hAnsi="Consolas" w:cs="Consolas"/>
+          <w:b/>
+          <w:bCs/>
+          <w:color w:val="7F0055"/>
+          <w:sz w:val="20"/>
+          <w:szCs w:val="20"/>
+        </w:rPr>
+        <w:t>private</w:t>
+      </w:r>
+      <w:proofErr w:type="spellEnd"/>
+      <w:r>
+        <w:rPr>
+          <w:rFonts w:ascii="Consolas" w:hAnsi="Consolas" w:cs="Consolas"/>
+          <w:color w:val="000000"/>
+          <w:sz w:val="20"/>
+          <w:szCs w:val="20"/>
+        </w:rPr>
+        <w:t xml:space="preserve"> </w:t>
+      </w:r>
+      <w:proofErr w:type="spellStart"/>
+      <w:r>
+        <w:rPr>
+          <w:rFonts w:ascii="Consolas" w:hAnsi="Consolas" w:cs="Consolas"/>
+          <w:b/>
+          <w:bCs/>
+          <w:color w:val="7F0055"/>
+          <w:sz w:val="20"/>
+          <w:szCs w:val="20"/>
+        </w:rPr>
+        <w:t>int</w:t>
+      </w:r>
+      <w:proofErr w:type="spellEnd"/>
+      <w:r>
+        <w:rPr>
+          <w:rFonts w:ascii="Consolas" w:hAnsi="Consolas" w:cs="Consolas"/>
+          <w:color w:val="000000"/>
+          <w:sz w:val="20"/>
+          <w:szCs w:val="20"/>
+        </w:rPr>
+        <w:t xml:space="preserve"> </w:t>
+      </w:r>
+      <w:r>
+        <w:rPr>
+          <w:rFonts w:ascii="Consolas" w:hAnsi="Consolas" w:cs="Consolas"/>
+          <w:color w:val="0000C0"/>
+          <w:sz w:val="20"/>
+          <w:szCs w:val="20"/>
+        </w:rPr>
+        <w:t>PENA_CONDENACAO_INDIVIDUAL</w:t>
+      </w:r>
+      <w:r>
+        <w:rPr>
+          <w:rFonts w:ascii="Consolas" w:hAnsi="Consolas" w:cs="Consolas"/>
+          <w:color w:val="000000"/>
+          <w:sz w:val="20"/>
+          <w:szCs w:val="20"/>
+        </w:rPr>
+        <w:t xml:space="preserve"> = 10;</w:t>
+      </w:r>
+    </w:p>
+    <w:p>
+      <w:pPr>
+        <w:autoSpaceDE w:val="0"/>
+        <w:autoSpaceDN w:val="0"/>
+        <w:adjustRightInd w:val="0"/>
+        <w:spacing w:after="0" w:line="240" w:lineRule="auto"/>
+        <w:rPr>
+          <w:rFonts w:ascii="Consolas" w:hAnsi="Consolas" w:cs="Consolas"/>
+          <w:sz w:val="20"/>
+          <w:szCs w:val="20"/>
+        </w:rPr>
+      </w:pPr>
+      <w:r>
+        <w:rPr>
+          <w:rFonts w:ascii="Consolas" w:hAnsi="Consolas" w:cs="Consolas"/>
+          <w:color w:val="000000"/>
+          <w:sz w:val="20"/>
+          <w:szCs w:val="20"/>
+        </w:rPr>
+        <w:t xml:space="preserve">   </w:t>
+      </w:r>
+      <w:proofErr w:type="spellStart"/>
+      <w:r>
+        <w:rPr>
+          <w:rFonts w:ascii="Consolas" w:hAnsi="Consolas" w:cs="Consolas"/>
+          <w:b/>
+          <w:bCs/>
+          <w:color w:val="7F0055"/>
+          <w:sz w:val="20"/>
+          <w:szCs w:val="20"/>
+        </w:rPr>
+        <w:t>private</w:t>
+      </w:r>
+      <w:proofErr w:type="spellEnd"/>
+      <w:r>
+        <w:rPr>
+          <w:rFonts w:ascii="Consolas" w:hAnsi="Consolas" w:cs="Consolas"/>
+          <w:color w:val="000000"/>
+          <w:sz w:val="20"/>
+          <w:szCs w:val="20"/>
+        </w:rPr>
+        <w:t xml:space="preserve"> </w:t>
+      </w:r>
+      <w:proofErr w:type="spellStart"/>
+      <w:r>
+        <w:rPr>
+          <w:rFonts w:ascii="Consolas" w:hAnsi="Consolas" w:cs="Consolas"/>
+          <w:b/>
+          <w:bCs/>
+          <w:color w:val="7F0055"/>
+          <w:sz w:val="20"/>
+          <w:szCs w:val="20"/>
+        </w:rPr>
+        <w:t>int</w:t>
+      </w:r>
+      <w:proofErr w:type="spellEnd"/>
+      <w:r>
+        <w:rPr>
+          <w:rFonts w:ascii="Consolas" w:hAnsi="Consolas" w:cs="Consolas"/>
+          <w:color w:val="000000"/>
+          <w:sz w:val="20"/>
+          <w:szCs w:val="20"/>
+        </w:rPr>
+        <w:t xml:space="preserve"> </w:t>
+      </w:r>
+      <w:r>
+        <w:rPr>
+          <w:rFonts w:ascii="Consolas" w:hAnsi="Consolas" w:cs="Consolas"/>
+          <w:color w:val="0000C0"/>
+          <w:sz w:val="20"/>
+          <w:szCs w:val="20"/>
+        </w:rPr>
+        <w:t>PENA_CONDENACAO_CUMPLICES</w:t>
+      </w:r>
+      <w:r>
+        <w:rPr>
+          <w:rFonts w:ascii="Consolas" w:hAnsi="Consolas" w:cs="Consolas"/>
+          <w:color w:val="000000"/>
+          <w:sz w:val="20"/>
+          <w:szCs w:val="20"/>
+        </w:rPr>
+        <w:t xml:space="preserve"> = 11;</w:t>
+      </w:r>
+    </w:p>
+    <w:p>
+      <w:pPr>
+        <w:autoSpaceDE w:val="0"/>
+        <w:autoSpaceDN w:val="0"/>
+        <w:adjustRightInd w:val="0"/>
+        <w:spacing w:after="0" w:line="240" w:lineRule="auto"/>
+        <w:rPr>
+          <w:rFonts w:ascii="Consolas" w:hAnsi="Consolas" w:cs="Consolas"/>
+          <w:sz w:val="20"/>
+          <w:szCs w:val="20"/>
+        </w:rPr>
+      </w:pPr>
+      <w:bookmarkStart w:id="0" w:name="_GoBack"/>
+      <w:bookmarkEnd w:id="0"/>
+    </w:p>
+    <w:p>
+      <w:pPr>
+        <w:autoSpaceDE w:val="0"/>
+        <w:autoSpaceDN w:val="0"/>
+        <w:adjustRightInd w:val="0"/>
+        <w:spacing w:after="0" w:line="240" w:lineRule="auto"/>
+        <w:rPr>
+          <w:rFonts w:ascii="Consolas" w:hAnsi="Consolas" w:cs="Consolas"/>
+          <w:sz w:val="20"/>
+          <w:szCs w:val="20"/>
+        </w:rPr>
+      </w:pPr>
+      <w:r>
+        <w:rPr>
+          <w:rFonts w:ascii="Consolas" w:hAnsi="Consolas" w:cs="Consolas"/>
+          <w:color w:val="000000"/>
+          <w:sz w:val="20"/>
+          <w:szCs w:val="20"/>
+        </w:rPr>
+        <w:t xml:space="preserve">   </w:t>
+      </w:r>
+      <w:proofErr w:type="spellStart"/>
+      <w:r>
+        <w:rPr>
+          <w:rFonts w:ascii="Consolas" w:hAnsi="Consolas" w:cs="Consolas"/>
+          <w:b/>
+          <w:bCs/>
+          <w:color w:val="7F0055"/>
+          <w:sz w:val="20"/>
+          <w:szCs w:val="20"/>
+        </w:rPr>
+        <w:t>public</w:t>
+      </w:r>
+      <w:proofErr w:type="spellEnd"/>
+      <w:r>
+        <w:rPr>
+          <w:rFonts w:ascii="Consolas" w:hAnsi="Consolas" w:cs="Consolas"/>
+          <w:color w:val="000000"/>
+          <w:sz w:val="20"/>
+          <w:szCs w:val="20"/>
+        </w:rPr>
+        <w:t xml:space="preserve"> </w:t>
+      </w:r>
+      <w:proofErr w:type="spellStart"/>
+      <w:r>
+        <w:rPr>
+          <w:rFonts w:ascii="Consolas" w:hAnsi="Consolas" w:cs="Consolas"/>
+          <w:b/>
+          <w:bCs/>
+          <w:color w:val="7F0055"/>
+          <w:sz w:val="20"/>
+          <w:szCs w:val="20"/>
+        </w:rPr>
+        <w:t>int</w:t>
+      </w:r>
+      <w:proofErr w:type="spellEnd"/>
+      <w:r>
+        <w:rPr>
+          <w:rFonts w:ascii="Consolas" w:hAnsi="Consolas" w:cs="Consolas"/>
+          <w:color w:val="000000"/>
+          <w:sz w:val="20"/>
+          <w:szCs w:val="20"/>
+        </w:rPr>
+        <w:t xml:space="preserve"> </w:t>
+      </w:r>
+      <w:proofErr w:type="spellStart"/>
+      <w:proofErr w:type="gramStart"/>
+      <w:r>
+        <w:rPr>
+          <w:rFonts w:ascii="Consolas" w:hAnsi="Consolas" w:cs="Consolas"/>
+          <w:color w:val="000000"/>
+          <w:sz w:val="20"/>
+          <w:szCs w:val="20"/>
+        </w:rPr>
+        <w:t>calculaPena</w:t>
+      </w:r>
+      <w:proofErr w:type="spellEnd"/>
+      <w:r>
+        <w:rPr>
+          <w:rFonts w:ascii="Consolas" w:hAnsi="Consolas" w:cs="Consolas"/>
+          <w:color w:val="000000"/>
+          <w:sz w:val="20"/>
+          <w:szCs w:val="20"/>
+        </w:rPr>
+        <w:t>(</w:t>
+      </w:r>
+      <w:proofErr w:type="gramEnd"/>
+      <w:r>
+        <w:rPr>
+          <w:rFonts w:ascii="Consolas" w:hAnsi="Consolas" w:cs="Consolas"/>
+          <w:color w:val="000000"/>
+          <w:sz w:val="20"/>
+          <w:szCs w:val="20"/>
+        </w:rPr>
+        <w:t xml:space="preserve">Resposta </w:t>
+      </w:r>
+      <w:proofErr w:type="spellStart"/>
+      <w:r>
+        <w:rPr>
+          <w:rFonts w:ascii="Consolas" w:hAnsi="Consolas" w:cs="Consolas"/>
+          <w:color w:val="6A3E3E"/>
+          <w:sz w:val="20"/>
+          <w:szCs w:val="20"/>
+        </w:rPr>
+        <w:t>respostaPrisioneiroA</w:t>
+      </w:r>
+      <w:proofErr w:type="spellEnd"/>
+      <w:r>
+        <w:rPr>
+          <w:rFonts w:ascii="Consolas" w:hAnsi="Consolas" w:cs="Consolas"/>
+          <w:color w:val="000000"/>
+          <w:sz w:val="20"/>
+          <w:szCs w:val="20"/>
+        </w:rPr>
+        <w:t xml:space="preserve">, Resposta </w:t>
+      </w:r>
+      <w:proofErr w:type="spellStart"/>
+      <w:r>
+        <w:rPr>
+          <w:rFonts w:ascii="Consolas" w:hAnsi="Consolas" w:cs="Consolas"/>
+          <w:color w:val="6A3E3E"/>
+          <w:sz w:val="20"/>
+          <w:szCs w:val="20"/>
+        </w:rPr>
+        <w:t>respostaPrisioneiroB</w:t>
+      </w:r>
+      <w:proofErr w:type="spellEnd"/>
+      <w:r>
+        <w:rPr>
+          <w:rFonts w:ascii="Consolas" w:hAnsi="Consolas" w:cs="Consolas"/>
+          <w:color w:val="000000"/>
+          <w:sz w:val="20"/>
+          <w:szCs w:val="20"/>
+        </w:rPr>
+        <w:t>) {</w:t>
+      </w:r>
+    </w:p>
+    <w:p>
+      <w:pPr>
+        <w:autoSpaceDE w:val="0"/>
+        <w:autoSpaceDN w:val="0"/>
+        <w:adjustRightInd w:val="0"/>
+        <w:spacing w:after="0" w:line="240" w:lineRule="auto"/>
+        <w:rPr>
+          <w:rFonts w:ascii="Consolas" w:hAnsi="Consolas" w:cs="Consolas"/>
+          <w:sz w:val="20"/>
+          <w:szCs w:val="20"/>
+        </w:rPr>
+      </w:pPr>
+      <w:r>
+        <w:rPr>
+          <w:rFonts w:ascii="Consolas" w:hAnsi="Consolas" w:cs="Consolas"/>
+          <w:color w:val="000000"/>
+          <w:sz w:val="20"/>
+          <w:szCs w:val="20"/>
+        </w:rPr>
+        <w:t xml:space="preserve">      </w:t>
+      </w:r>
+      <w:proofErr w:type="spellStart"/>
+      <w:r>
+        <w:rPr>
+          <w:rFonts w:ascii="Consolas" w:hAnsi="Consolas" w:cs="Consolas"/>
+          <w:b/>
+          <w:bCs/>
+          <w:color w:val="7F0055"/>
+          <w:sz w:val="20"/>
+          <w:szCs w:val="20"/>
+        </w:rPr>
+        <w:t>if</w:t>
+      </w:r>
+      <w:proofErr w:type="spellEnd"/>
+      <w:r>
+        <w:rPr>
+          <w:rFonts w:ascii="Consolas" w:hAnsi="Consolas" w:cs="Consolas"/>
+          <w:color w:val="000000"/>
+          <w:sz w:val="20"/>
+          <w:szCs w:val="20"/>
+        </w:rPr>
+        <w:t xml:space="preserve"> (</w:t>
+      </w:r>
+      <w:proofErr w:type="spellStart"/>
+      <w:r>
+        <w:rPr>
+          <w:rFonts w:ascii="Consolas" w:hAnsi="Consolas" w:cs="Consolas"/>
+          <w:color w:val="6A3E3E"/>
+          <w:sz w:val="20"/>
+          <w:szCs w:val="20"/>
+        </w:rPr>
+        <w:t>respostaPrisioneiroA</w:t>
+      </w:r>
+      <w:proofErr w:type="spellEnd"/>
+      <w:r>
+        <w:rPr>
+          <w:rFonts w:ascii="Consolas" w:hAnsi="Consolas" w:cs="Consolas"/>
+          <w:color w:val="000000"/>
+          <w:sz w:val="20"/>
+          <w:szCs w:val="20"/>
+        </w:rPr>
+        <w:t xml:space="preserve"> == </w:t>
+      </w:r>
+      <w:proofErr w:type="spellStart"/>
+      <w:r>
+        <w:rPr>
+          <w:rFonts w:ascii="Consolas" w:hAnsi="Consolas" w:cs="Consolas"/>
+          <w:color w:val="000000"/>
+          <w:sz w:val="20"/>
+          <w:szCs w:val="20"/>
+        </w:rPr>
+        <w:t>Resposta.</w:t>
+      </w:r>
+      <w:r>
+        <w:rPr>
+          <w:rFonts w:ascii="Consolas" w:hAnsi="Consolas" w:cs="Consolas"/>
+          <w:b/>
+          <w:bCs/>
+          <w:i/>
+          <w:iCs/>
+          <w:color w:val="0000C0"/>
+          <w:sz w:val="20"/>
+          <w:szCs w:val="20"/>
+        </w:rPr>
+        <w:t>DELACAO</w:t>
+      </w:r>
+      <w:proofErr w:type="spellEnd"/>
+      <w:r>
+        <w:rPr>
+          <w:rFonts w:ascii="Consolas" w:hAnsi="Consolas" w:cs="Consolas"/>
+          <w:color w:val="000000"/>
+          <w:sz w:val="20"/>
+          <w:szCs w:val="20"/>
+        </w:rPr>
+        <w:t>) {</w:t>
+      </w:r>
+    </w:p>
+    <w:p>
+      <w:pPr>
+        <w:autoSpaceDE w:val="0"/>
+        <w:autoSpaceDN w:val="0"/>
+        <w:adjustRightInd w:val="0"/>
+        <w:spacing w:after="0" w:line="240" w:lineRule="auto"/>
+        <w:rPr>
+          <w:rFonts w:ascii="Consolas" w:hAnsi="Consolas" w:cs="Consolas"/>
+          <w:sz w:val="20"/>
+          <w:szCs w:val="20"/>
+        </w:rPr>
+      </w:pPr>
+      <w:r>
+        <w:rPr>
+          <w:rFonts w:ascii="Consolas" w:hAnsi="Consolas" w:cs="Consolas"/>
+          <w:color w:val="000000"/>
+          <w:sz w:val="20"/>
+          <w:szCs w:val="20"/>
+        </w:rPr>
+        <w:t xml:space="preserve">          </w:t>
+      </w:r>
+      <w:proofErr w:type="spellStart"/>
+      <w:r>
+        <w:rPr>
+          <w:rFonts w:ascii="Consolas" w:hAnsi="Consolas" w:cs="Consolas"/>
+          <w:b/>
+          <w:bCs/>
+          <w:color w:val="7F0055"/>
+          <w:sz w:val="20"/>
+          <w:szCs w:val="20"/>
+        </w:rPr>
+        <w:t>if</w:t>
+      </w:r>
+      <w:proofErr w:type="spellEnd"/>
+      <w:r>
+        <w:rPr>
+          <w:rFonts w:ascii="Consolas" w:hAnsi="Consolas" w:cs="Consolas"/>
+          <w:color w:val="000000"/>
+          <w:sz w:val="20"/>
+          <w:szCs w:val="20"/>
+        </w:rPr>
+        <w:t xml:space="preserve"> (</w:t>
+      </w:r>
+      <w:proofErr w:type="spellStart"/>
+      <w:r>
+        <w:rPr>
+          <w:rFonts w:ascii="Consolas" w:hAnsi="Consolas" w:cs="Consolas"/>
+          <w:color w:val="6A3E3E"/>
+          <w:sz w:val="20"/>
+          <w:szCs w:val="20"/>
+        </w:rPr>
+        <w:t>respostaPrisioneiroB</w:t>
+      </w:r>
+      <w:proofErr w:type="spellEnd"/>
+      <w:r>
+        <w:rPr>
+          <w:rFonts w:ascii="Consolas" w:hAnsi="Consolas" w:cs="Consolas"/>
+          <w:color w:val="000000"/>
+          <w:sz w:val="20"/>
+          <w:szCs w:val="20"/>
+        </w:rPr>
+        <w:t xml:space="preserve"> == </w:t>
+      </w:r>
+      <w:proofErr w:type="spellStart"/>
+      <w:r>
+        <w:rPr>
+          <w:rFonts w:ascii="Consolas" w:hAnsi="Consolas" w:cs="Consolas"/>
+          <w:color w:val="000000"/>
+          <w:sz w:val="20"/>
+          <w:szCs w:val="20"/>
+        </w:rPr>
+        <w:t>Resposta.</w:t>
+      </w:r>
+      <w:r>
+        <w:rPr>
+          <w:rFonts w:ascii="Consolas" w:hAnsi="Consolas" w:cs="Consolas"/>
+          <w:b/>
+          <w:bCs/>
+          <w:i/>
+          <w:iCs/>
+          <w:color w:val="0000C0"/>
+          <w:sz w:val="20"/>
+          <w:szCs w:val="20"/>
+        </w:rPr>
+        <w:t>DELACAO</w:t>
+      </w:r>
+      <w:proofErr w:type="spellEnd"/>
+      <w:r>
+        <w:rPr>
+          <w:rFonts w:ascii="Consolas" w:hAnsi="Consolas" w:cs="Consolas"/>
+          <w:color w:val="000000"/>
+          <w:sz w:val="20"/>
+          <w:szCs w:val="20"/>
+        </w:rPr>
+        <w:t>) {</w:t>
+      </w:r>
+    </w:p>
+    <w:p>
+      <w:pPr>
+        <w:autoSpaceDE w:val="0"/>
+        <w:autoSpaceDN w:val="0"/>
+        <w:adjustRightInd w:val="0"/>
+        <w:spacing w:after="0" w:line="240" w:lineRule="auto"/>
+        <w:rPr>
+          <w:rFonts w:ascii="Consolas" w:hAnsi="Consolas" w:cs="Consolas"/>
+          <w:sz w:val="20"/>
+          <w:szCs w:val="20"/>
+        </w:rPr>
+      </w:pPr>
+      <w:r>
+        <w:rPr>
+          <w:rFonts w:ascii="Consolas" w:hAnsi="Consolas" w:cs="Consolas"/>
+          <w:color w:val="000000"/>
+          <w:sz w:val="20"/>
+          <w:szCs w:val="20"/>
+        </w:rPr>
+        <w:t xml:space="preserve">            </w:t>
+      </w:r>
+      <w:proofErr w:type="spellStart"/>
+      <w:r>
+        <w:rPr>
+          <w:rFonts w:ascii="Consolas" w:hAnsi="Consolas" w:cs="Consolas"/>
+          <w:b/>
+          <w:bCs/>
+          <w:color w:val="7F0055"/>
+          <w:sz w:val="20"/>
+          <w:szCs w:val="20"/>
+        </w:rPr>
+        <w:t>return</w:t>
+      </w:r>
+      <w:proofErr w:type="spellEnd"/>
+      <w:r>
+        <w:rPr>
+          <w:rFonts w:ascii="Consolas" w:hAnsi="Consolas" w:cs="Consolas"/>
+          <w:color w:val="000000"/>
+          <w:sz w:val="20"/>
+          <w:szCs w:val="20"/>
+        </w:rPr>
+        <w:t xml:space="preserve"> </w:t>
+      </w:r>
+      <w:r>
+        <w:rPr>
+          <w:rFonts w:ascii="Consolas" w:hAnsi="Consolas" w:cs="Consolas"/>
+          <w:color w:val="0000C0"/>
+          <w:sz w:val="20"/>
+          <w:szCs w:val="20"/>
+        </w:rPr>
+        <w:t>PENA_CONDENACAO_</w:t>
+      </w:r>
+      <w:proofErr w:type="gramStart"/>
+      <w:r>
+        <w:rPr>
+          <w:rFonts w:ascii="Consolas" w:hAnsi="Consolas" w:cs="Consolas"/>
+          <w:color w:val="0000C0"/>
+          <w:sz w:val="20"/>
+          <w:szCs w:val="20"/>
+        </w:rPr>
+        <w:t>MUTUA</w:t>
+      </w:r>
+      <w:proofErr w:type="gramEnd"/>
+      <w:r>
+        <w:rPr>
+          <w:rFonts w:ascii="Consolas" w:hAnsi="Consolas" w:cs="Consolas"/>
+          <w:color w:val="000000"/>
+          <w:sz w:val="20"/>
+          <w:szCs w:val="20"/>
+        </w:rPr>
+        <w:t>;</w:t>
+      </w:r>
+    </w:p>
+    <w:p>
+      <w:pPr>
+        <w:autoSpaceDE w:val="0"/>
+        <w:autoSpaceDN w:val="0"/>
+        <w:adjustRightInd w:val="0"/>
+        <w:spacing w:after="0" w:line="240" w:lineRule="auto"/>
+        <w:rPr>
+          <w:rFonts w:ascii="Consolas" w:hAnsi="Consolas" w:cs="Consolas"/>
+          <w:sz w:val="20"/>
+          <w:szCs w:val="20"/>
+          <w:lang w:val="en-US"/>
+        </w:rPr>
+      </w:pPr>
+      <w:r>
+        <w:rPr>
+          <w:rFonts w:ascii="Consolas" w:hAnsi="Consolas" w:cs="Consolas"/>
+          <w:color w:val="000000"/>
+          <w:sz w:val="20"/>
+          <w:szCs w:val="20"/>
+        </w:rPr>
+        <w:t xml:space="preserve">          </w:t>
+      </w:r>
+      <w:r>
+        <w:rPr>
+          <w:rFonts w:ascii="Consolas" w:hAnsi="Consolas" w:cs="Consolas"/>
+          <w:color w:val="000000"/>
+          <w:sz w:val="20"/>
+          <w:szCs w:val="20"/>
+          <w:lang w:val="en-US"/>
+        </w:rPr>
+        <w:t xml:space="preserve">} </w:t>
+      </w:r>
+      <w:r>
+        <w:rPr>
+          <w:rFonts w:ascii="Consolas" w:hAnsi="Consolas" w:cs="Consolas"/>
+          <w:b/>
+          <w:bCs/>
+          <w:color w:val="7F0055"/>
+          <w:sz w:val="20"/>
+          <w:szCs w:val="20"/>
+          <w:lang w:val="en-US"/>
+        </w:rPr>
+        <w:t>else</w:t>
+      </w:r>
+      <w:r>
+        <w:rPr>
+          <w:rFonts w:ascii="Consolas" w:hAnsi="Consolas" w:cs="Consolas"/>
+          <w:color w:val="000000"/>
+          <w:sz w:val="20"/>
+          <w:szCs w:val="20"/>
+          <w:lang w:val="en-US"/>
+        </w:rPr>
+        <w:t xml:space="preserve"> {</w:t>
+      </w:r>
+    </w:p>
+    <w:p>
+      <w:pPr>
+        <w:autoSpaceDE w:val="0"/>
+        <w:autoSpaceDN w:val="0"/>
+        <w:adjustRightInd w:val="0"/>
+        <w:spacing w:after="0" w:line="240" w:lineRule="auto"/>
+        <w:rPr>
+          <w:rFonts w:ascii="Consolas" w:hAnsi="Consolas" w:cs="Consolas"/>
+          <w:sz w:val="20"/>
+          <w:szCs w:val="20"/>
+          <w:lang w:val="en-US"/>
+        </w:rPr>
+      </w:pPr>
+      <w:r>
+        <w:rPr>
+          <w:rFonts w:ascii="Consolas" w:hAnsi="Consolas" w:cs="Consolas"/>
+          <w:color w:val="000000"/>
+          <w:sz w:val="20"/>
+          <w:szCs w:val="20"/>
+          <w:lang w:val="en-US"/>
+        </w:rPr>
+        <w:t xml:space="preserve">                 </w:t>
+      </w:r>
+      <w:r>
+        <w:rPr>
+          <w:rFonts w:ascii="Consolas" w:hAnsi="Consolas" w:cs="Consolas"/>
+          <w:b/>
+          <w:bCs/>
+          <w:color w:val="7F0055"/>
+          <w:sz w:val="20"/>
+          <w:szCs w:val="20"/>
+          <w:lang w:val="en-US"/>
+        </w:rPr>
+        <w:t>return</w:t>
+      </w:r>
+      <w:r>
+        <w:rPr>
+          <w:rFonts w:ascii="Consolas" w:hAnsi="Consolas" w:cs="Consolas"/>
+          <w:color w:val="000000"/>
+          <w:sz w:val="20"/>
+          <w:szCs w:val="20"/>
+          <w:lang w:val="en-US"/>
+        </w:rPr>
+        <w:t xml:space="preserve"> </w:t>
+      </w:r>
+      <w:r>
+        <w:rPr>
+          <w:rFonts w:ascii="Consolas" w:hAnsi="Consolas" w:cs="Consolas"/>
+          <w:color w:val="0000C0"/>
+          <w:sz w:val="20"/>
+          <w:szCs w:val="20"/>
+          <w:lang w:val="en-US"/>
+        </w:rPr>
+        <w:t>PENA_INOCENCIA</w:t>
+      </w:r>
+      <w:r>
+        <w:rPr>
+          <w:rFonts w:ascii="Consolas" w:hAnsi="Consolas" w:cs="Consolas"/>
+          <w:color w:val="000000"/>
+          <w:sz w:val="20"/>
+          <w:szCs w:val="20"/>
+          <w:lang w:val="en-US"/>
+        </w:rPr>
+        <w:t>;</w:t>
+      </w:r>
+    </w:p>
+    <w:p>
+      <w:pPr>
+        <w:autoSpaceDE w:val="0"/>
+        <w:autoSpaceDN w:val="0"/>
+        <w:adjustRightInd w:val="0"/>
+        <w:spacing w:after="0" w:line="240" w:lineRule="auto"/>
+        <w:rPr>
+          <w:rFonts w:ascii="Consolas" w:hAnsi="Consolas" w:cs="Consolas"/>
+          <w:sz w:val="20"/>
+          <w:szCs w:val="20"/>
+          <w:lang w:val="en-US"/>
+        </w:rPr>
+      </w:pPr>
+      <w:r>
+        <w:rPr>
+          <w:rFonts w:ascii="Consolas" w:hAnsi="Consolas" w:cs="Consolas"/>
+          <w:color w:val="000000"/>
+          <w:sz w:val="20"/>
+          <w:szCs w:val="20"/>
+          <w:lang w:val="en-US"/>
+        </w:rPr>
+        <w:t xml:space="preserve">                 }</w:t>
+      </w:r>
+    </w:p>
+    <w:p>
+      <w:pPr>
+        <w:autoSpaceDE w:val="0"/>
+        <w:autoSpaceDN w:val="0"/>
+        <w:adjustRightInd w:val="0"/>
+        <w:spacing w:after="0" w:line="240" w:lineRule="auto"/>
+        <w:rPr>
+          <w:rFonts w:ascii="Consolas" w:hAnsi="Consolas" w:cs="Consolas"/>
+          <w:sz w:val="20"/>
+          <w:szCs w:val="20"/>
+          <w:lang w:val="en-US"/>
+        </w:rPr>
+      </w:pPr>
+      <w:r>
+        <w:rPr>
+          <w:rFonts w:ascii="Consolas" w:hAnsi="Consolas" w:cs="Consolas"/>
+          <w:color w:val="000000"/>
+          <w:sz w:val="20"/>
+          <w:szCs w:val="20"/>
+          <w:lang w:val="en-US"/>
+        </w:rPr>
+        <w:t xml:space="preserve">       } </w:t>
+      </w:r>
+      <w:r>
+        <w:rPr>
+          <w:rFonts w:ascii="Consolas" w:hAnsi="Consolas" w:cs="Consolas"/>
+          <w:b/>
+          <w:bCs/>
+          <w:color w:val="7F0055"/>
+          <w:sz w:val="20"/>
+          <w:szCs w:val="20"/>
+          <w:lang w:val="en-US"/>
+        </w:rPr>
+        <w:t>else</w:t>
+      </w:r>
+      <w:r>
+        <w:rPr>
+          <w:rFonts w:ascii="Consolas" w:hAnsi="Consolas" w:cs="Consolas"/>
+          <w:color w:val="000000"/>
+          <w:sz w:val="20"/>
+          <w:szCs w:val="20"/>
+          <w:lang w:val="en-US"/>
+        </w:rPr>
+        <w:t xml:space="preserve"> {</w:t>
+      </w:r>
+    </w:p>
+    <w:p>
+      <w:pPr>
+        <w:autoSpaceDE w:val="0"/>
+        <w:autoSpaceDN w:val="0"/>
+        <w:adjustRightInd w:val="0"/>
+        <w:spacing w:after="0" w:line="240" w:lineRule="auto"/>
+        <w:rPr>
+          <w:rFonts w:ascii="Consolas" w:hAnsi="Consolas" w:cs="Consolas"/>
+          <w:sz w:val="20"/>
+          <w:szCs w:val="20"/>
+        </w:rPr>
+      </w:pPr>
+      <w:r>
+        <w:rPr>
+          <w:rFonts w:ascii="Consolas" w:hAnsi="Consolas" w:cs="Consolas"/>
+          <w:color w:val="000000"/>
+          <w:sz w:val="20"/>
+          <w:szCs w:val="20"/>
+          <w:lang w:val="en-US"/>
+        </w:rPr>
+        <w:t xml:space="preserve">                </w:t>
+      </w:r>
+      <w:proofErr w:type="spellStart"/>
+      <w:r>
+        <w:rPr>
+          <w:rFonts w:ascii="Consolas" w:hAnsi="Consolas" w:cs="Consolas"/>
+          <w:b/>
+          <w:bCs/>
+          <w:color w:val="7F0055"/>
+          <w:sz w:val="20"/>
+          <w:szCs w:val="20"/>
+        </w:rPr>
+        <w:t>if</w:t>
+      </w:r>
+      <w:proofErr w:type="spellEnd"/>
+      <w:r>
+        <w:rPr>
+          <w:rFonts w:ascii="Consolas" w:hAnsi="Consolas" w:cs="Consolas"/>
+          <w:color w:val="000000"/>
+          <w:sz w:val="20"/>
+          <w:szCs w:val="20"/>
+        </w:rPr>
+        <w:t xml:space="preserve"> (</w:t>
+      </w:r>
+      <w:proofErr w:type="spellStart"/>
+      <w:r>
+        <w:rPr>
+          <w:rFonts w:ascii="Consolas" w:hAnsi="Consolas" w:cs="Consolas"/>
+          <w:color w:val="6A3E3E"/>
+          <w:sz w:val="20"/>
+          <w:szCs w:val="20"/>
+        </w:rPr>
+        <w:t>respostaPrisioneiroB</w:t>
+      </w:r>
+      <w:proofErr w:type="spellEnd"/>
+      <w:r>
+        <w:rPr>
+          <w:rFonts w:ascii="Consolas" w:hAnsi="Consolas" w:cs="Consolas"/>
+          <w:color w:val="000000"/>
+          <w:sz w:val="20"/>
+          <w:szCs w:val="20"/>
+        </w:rPr>
+        <w:t xml:space="preserve"> == </w:t>
+      </w:r>
+      <w:proofErr w:type="spellStart"/>
+      <w:r>
+        <w:rPr>
+          <w:rFonts w:ascii="Consolas" w:hAnsi="Consolas" w:cs="Consolas"/>
+          <w:color w:val="000000"/>
+          <w:sz w:val="20"/>
+          <w:szCs w:val="20"/>
+        </w:rPr>
+        <w:t>Resposta.</w:t>
+      </w:r>
+      <w:r>
+        <w:rPr>
+          <w:rFonts w:ascii="Consolas" w:hAnsi="Consolas" w:cs="Consolas"/>
+          <w:b/>
+          <w:bCs/>
+          <w:i/>
+          <w:iCs/>
+          <w:color w:val="0000C0"/>
+          <w:sz w:val="20"/>
+          <w:szCs w:val="20"/>
+        </w:rPr>
+        <w:t>DELACAO</w:t>
+      </w:r>
+      <w:proofErr w:type="spellEnd"/>
+      <w:r>
+        <w:rPr>
+          <w:rFonts w:ascii="Consolas" w:hAnsi="Consolas" w:cs="Consolas"/>
+          <w:color w:val="000000"/>
+          <w:sz w:val="20"/>
+          <w:szCs w:val="20"/>
+        </w:rPr>
+        <w:t>) {</w:t>
+      </w:r>
+    </w:p>
+    <w:p>
+      <w:pPr>
+        <w:autoSpaceDE w:val="0"/>
+        <w:autoSpaceDN w:val="0"/>
+        <w:adjustRightInd w:val="0"/>
+        <w:spacing w:after="0" w:line="240" w:lineRule="auto"/>
+        <w:rPr>
+          <w:rFonts w:ascii="Consolas" w:hAnsi="Consolas" w:cs="Consolas"/>
+          <w:sz w:val="20"/>
+          <w:szCs w:val="20"/>
+        </w:rPr>
+      </w:pPr>
+      <w:r>
+        <w:rPr>
+          <w:rFonts w:ascii="Consolas" w:hAnsi="Consolas" w:cs="Consolas"/>
+          <w:color w:val="000000"/>
+          <w:sz w:val="20"/>
+          <w:szCs w:val="20"/>
+        </w:rPr>
+        <w:t xml:space="preserve">                    </w:t>
+      </w:r>
+      <w:proofErr w:type="spellStart"/>
+      <w:r>
+        <w:rPr>
+          <w:rFonts w:ascii="Consolas" w:hAnsi="Consolas" w:cs="Consolas"/>
+          <w:b/>
+          <w:bCs/>
+          <w:color w:val="7F0055"/>
+          <w:sz w:val="20"/>
+          <w:szCs w:val="20"/>
+        </w:rPr>
+        <w:t>return</w:t>
+      </w:r>
+      <w:proofErr w:type="spellEnd"/>
+      <w:r>
+        <w:rPr>
+          <w:rFonts w:ascii="Consolas" w:hAnsi="Consolas" w:cs="Consolas"/>
+          <w:color w:val="000000"/>
+          <w:sz w:val="20"/>
+          <w:szCs w:val="20"/>
+        </w:rPr>
+        <w:t xml:space="preserve"> </w:t>
+      </w:r>
+      <w:r>
+        <w:rPr>
+          <w:rFonts w:ascii="Consolas" w:hAnsi="Consolas" w:cs="Consolas"/>
+          <w:color w:val="0000C0"/>
+          <w:sz w:val="20"/>
+          <w:szCs w:val="20"/>
+        </w:rPr>
+        <w:t>PENA_CONDENACAO_INDIVIDUAL</w:t>
+      </w:r>
+      <w:r>
+        <w:rPr>
+          <w:rFonts w:ascii="Consolas" w:hAnsi="Consolas" w:cs="Consolas"/>
+          <w:color w:val="000000"/>
+          <w:sz w:val="20"/>
+          <w:szCs w:val="20"/>
+        </w:rPr>
+        <w:t>;</w:t>
+      </w:r>
+    </w:p>
+    <w:p>
+      <w:pPr>
+        <w:autoSpaceDE w:val="0"/>
+        <w:autoSpaceDN w:val="0"/>
+        <w:adjustRightInd w:val="0"/>
+        <w:spacing w:after="0" w:line="240" w:lineRule="auto"/>
+        <w:rPr>
+          <w:rFonts w:ascii="Consolas" w:hAnsi="Consolas" w:cs="Consolas"/>
+          <w:sz w:val="20"/>
+          <w:szCs w:val="20"/>
+        </w:rPr>
+      </w:pPr>
+      <w:r>
+        <w:rPr>
+          <w:rFonts w:ascii="Consolas" w:hAnsi="Consolas" w:cs="Consolas"/>
+          <w:color w:val="000000"/>
+          <w:sz w:val="20"/>
+          <w:szCs w:val="20"/>
+        </w:rPr>
+        <w:t xml:space="preserve">                } </w:t>
+      </w:r>
+      <w:proofErr w:type="spellStart"/>
+      <w:r>
+        <w:rPr>
+          <w:rFonts w:ascii="Consolas" w:hAnsi="Consolas" w:cs="Consolas"/>
+          <w:b/>
+          <w:bCs/>
+          <w:color w:val="7F0055"/>
+          <w:sz w:val="20"/>
+          <w:szCs w:val="20"/>
+        </w:rPr>
+        <w:t>else</w:t>
+      </w:r>
+      <w:proofErr w:type="spellEnd"/>
+      <w:r>
+        <w:rPr>
+          <w:rFonts w:ascii="Consolas" w:hAnsi="Consolas" w:cs="Consolas"/>
+          <w:color w:val="000000"/>
+          <w:sz w:val="20"/>
+          <w:szCs w:val="20"/>
+        </w:rPr>
+        <w:t xml:space="preserve"> {</w:t>
+      </w:r>
+    </w:p>
+    <w:p>
+      <w:pPr>
+        <w:autoSpaceDE w:val="0"/>
+        <w:autoSpaceDN w:val="0"/>
+        <w:adjustRightInd w:val="0"/>
+        <w:spacing w:after="0" w:line="240" w:lineRule="auto"/>
+        <w:rPr>
+          <w:rFonts w:ascii="Consolas" w:hAnsi="Consolas" w:cs="Consolas"/>
+          <w:sz w:val="20"/>
+          <w:szCs w:val="20"/>
+        </w:rPr>
+      </w:pPr>
+      <w:r>
+        <w:rPr>
+          <w:rFonts w:ascii="Consolas" w:hAnsi="Consolas" w:cs="Consolas"/>
+          <w:color w:val="000000"/>
+          <w:sz w:val="20"/>
+          <w:szCs w:val="20"/>
+        </w:rPr>
+        <w:t xml:space="preserve">                         </w:t>
+      </w:r>
+      <w:proofErr w:type="spellStart"/>
+      <w:r>
+        <w:rPr>
+          <w:rFonts w:ascii="Consolas" w:hAnsi="Consolas" w:cs="Consolas"/>
+          <w:b/>
+          <w:bCs/>
+          <w:color w:val="7F0055"/>
+          <w:sz w:val="20"/>
+          <w:szCs w:val="20"/>
+        </w:rPr>
+        <w:t>return</w:t>
+      </w:r>
+      <w:proofErr w:type="spellEnd"/>
+      <w:r>
+        <w:rPr>
+          <w:rFonts w:ascii="Consolas" w:hAnsi="Consolas" w:cs="Consolas"/>
+          <w:color w:val="000000"/>
+          <w:sz w:val="20"/>
+          <w:szCs w:val="20"/>
+        </w:rPr>
+        <w:t xml:space="preserve"> </w:t>
+      </w:r>
+      <w:r>
+        <w:rPr>
+          <w:rFonts w:ascii="Consolas" w:hAnsi="Consolas" w:cs="Consolas"/>
+          <w:color w:val="0000C0"/>
+          <w:sz w:val="20"/>
+          <w:szCs w:val="20"/>
+        </w:rPr>
+        <w:t>PENA_CONDENACAO_CUMPLICES</w:t>
+      </w:r>
+      <w:r>
+        <w:rPr>
+          <w:rFonts w:ascii="Consolas" w:hAnsi="Consolas" w:cs="Consolas"/>
+          <w:color w:val="000000"/>
+          <w:sz w:val="20"/>
+          <w:szCs w:val="20"/>
+        </w:rPr>
+        <w:t>;</w:t>
+      </w:r>
+    </w:p>
+    <w:p>
+      <w:pPr>
+        <w:autoSpaceDE w:val="0"/>
+        <w:autoSpaceDN w:val="0"/>
+        <w:adjustRightInd w:val="0"/>
+        <w:spacing w:after="0" w:line="240" w:lineRule="auto"/>
+        <w:rPr>
+          <w:rFonts w:ascii="Consolas" w:hAnsi="Consolas" w:cs="Consolas"/>
+          <w:sz w:val="20"/>
+          <w:szCs w:val="20"/>
+        </w:rPr>
+      </w:pPr>
+      <w:r>
+        <w:rPr>
+          <w:rFonts w:ascii="Consolas" w:hAnsi="Consolas" w:cs="Consolas"/>
+          <w:color w:val="000000"/>
+          <w:sz w:val="20"/>
+          <w:szCs w:val="20"/>
+        </w:rPr>
+        <w:t xml:space="preserve">                        }</w:t>
+      </w:r>
+    </w:p>
+    <w:p>
+      <w:pPr>
+        <w:autoSpaceDE w:val="0"/>
+        <w:autoSpaceDN w:val="0"/>
+        <w:adjustRightInd w:val="0"/>
+        <w:spacing w:after="0" w:line="240" w:lineRule="auto"/>
+        <w:rPr>
+          <w:rFonts w:ascii="Consolas" w:hAnsi="Consolas" w:cs="Consolas"/>
+          <w:sz w:val="20"/>
+          <w:szCs w:val="20"/>
+        </w:rPr>
+      </w:pPr>
+      <w:r>
+        <w:rPr>
+          <w:rFonts w:ascii="Consolas" w:hAnsi="Consolas" w:cs="Consolas"/>
+          <w:color w:val="000000"/>
+          <w:sz w:val="20"/>
+          <w:szCs w:val="20"/>
+        </w:rPr>
+        <w:t xml:space="preserve">                }</w:t>
+      </w:r>
+    </w:p>
+    <w:p>
+      <w:pPr>
+        <w:autoSpaceDE w:val="0"/>
+        <w:autoSpaceDN w:val="0"/>
+        <w:adjustRightInd w:val="0"/>
+        <w:spacing w:after="0" w:line="240" w:lineRule="auto"/>
+        <w:rPr>
+          <w:rFonts w:ascii="Consolas" w:hAnsi="Consolas" w:cs="Consolas"/>
+          <w:sz w:val="20"/>
+          <w:szCs w:val="20"/>
+        </w:rPr>
+      </w:pPr>
+      <w:r>
+        <w:rPr>
+          <w:rFonts w:ascii="Consolas" w:hAnsi="Consolas" w:cs="Consolas"/>
+          <w:color w:val="000000"/>
+          <w:sz w:val="20"/>
+          <w:szCs w:val="20"/>
+        </w:rPr>
+        <w:lastRenderedPageBreak/>
+        <w:t xml:space="preserve">     }</w:t>
+      </w:r>
+    </w:p>
+    <w:p>
+      <w:pPr>
+        <w:autoSpaceDE w:val="0"/>
+        <w:autoSpaceDN w:val="0"/>
+        <w:adjustRightInd w:val="0"/>
+        <w:spacing w:after="0" w:line="240" w:lineRule="auto"/>
+        <w:rPr>
+          <w:rFonts w:ascii="Consolas" w:hAnsi="Consolas" w:cs="Consolas"/>
+          <w:sz w:val="20"/>
+          <w:szCs w:val="20"/>
+        </w:rPr>
+      </w:pPr>
+      <w:r>
+        <w:rPr>
+          <w:rFonts w:ascii="Consolas" w:hAnsi="Consolas" w:cs="Consolas"/>
+          <w:color w:val="000000"/>
+          <w:sz w:val="20"/>
+          <w:szCs w:val="20"/>
+        </w:rPr>
+        <w:t>}</w:t>
+      </w:r>
+    </w:p>
+    <w:p>
+      <w:pPr>
+        <w:spacing w:after="0"/>
+        <w:jc w:val="center"/>
+        <w:rPr>
+          <w:rFonts w:ascii="Consolas" w:hAnsi="Consolas"/>
+          <w:b/>
+          <w:sz w:val="18"/>
+        </w:rPr>
+      </w:pPr>
+    </w:p>
+    <w:p>
+      <w:pPr>
+        <w:spacing w:after="0"/>
+        <w:jc w:val="center"/>
+        <w:rPr>
+          <w:rFonts w:ascii="Consolas" w:hAnsi="Consolas"/>
+          <w:b/>
+          <w:sz w:val="18"/>
+        </w:rPr>
+      </w:pPr>
+    </w:p>
+    <w:p>
+      <w:pPr>
+        <w:spacing w:after="0"/>
+        <w:jc w:val="center"/>
+        <w:rPr>
+          <w:rFonts w:ascii="Consolas" w:hAnsi="Consolas"/>
+          <w:b/>
+          <w:sz w:val="18"/>
+        </w:rPr>
+      </w:pPr>
+    </w:p>
+    <w:p>
+      <w:pPr>
+        <w:spacing w:after="0"/>
+        <w:rPr>
+          <w:rFonts w:ascii="Consolas" w:hAnsi="Consolas"/>
+          <w:sz w:val="18"/>
+        </w:rPr>
+      </w:pPr>
+    </w:p>
+    <w:p>
+      <w:pPr>
+        <w:spacing w:after="0"/>
+        <w:rPr>
+          <w:rFonts w:ascii="Consolas" w:hAnsi="Consolas"/>
+          <w:b/>
+          <w:color w:val="70AD47" w:themeColor="accent6"/>
+          <w:sz w:val="18"/>
+          <w:u w:val="single"/>
+        </w:rPr>
+      </w:pPr>
+      <w:r>
+        <w:rPr>
+          <w:rFonts w:ascii="Consolas" w:hAnsi="Consolas"/>
+          <w:b/>
+          <w:color w:val="70AD47" w:themeColor="accent6"/>
+          <w:sz w:val="18"/>
+          <w:u w:val="single"/>
+        </w:rPr>
+        <w:t>Resposta.java</w:t>
+      </w:r>
+    </w:p>
+    <w:p>
+      <w:pPr>
+        <w:spacing w:after="0"/>
+        <w:rPr>
+          <w:rFonts w:ascii="Consolas" w:hAnsi="Consolas"/>
+          <w:color w:val="538135" w:themeColor="accent6" w:themeShade="BF"/>
+          <w:sz w:val="18"/>
+        </w:rPr>
+      </w:pPr>
+    </w:p>
+    <w:p>
+      <w:pPr>
+        <w:autoSpaceDE w:val="0"/>
+        <w:autoSpaceDN w:val="0"/>
+        <w:adjustRightInd w:val="0"/>
+        <w:spacing w:after="0" w:line="240" w:lineRule="auto"/>
+        <w:rPr>
+          <w:rFonts w:ascii="Consolas" w:hAnsi="Consolas" w:cs="Consolas"/>
+          <w:sz w:val="20"/>
+          <w:szCs w:val="20"/>
+        </w:rPr>
+      </w:pPr>
+      <w:proofErr w:type="spellStart"/>
+      <w:r>
+        <w:rPr>
+          <w:rFonts w:ascii="Consolas" w:hAnsi="Consolas" w:cs="Consolas"/>
+          <w:b/>
+          <w:bCs/>
+          <w:color w:val="7F0055"/>
+          <w:sz w:val="20"/>
+          <w:szCs w:val="20"/>
+        </w:rPr>
+        <w:t>public</w:t>
+      </w:r>
+      <w:proofErr w:type="spellEnd"/>
+      <w:r>
+        <w:rPr>
+          <w:rFonts w:ascii="Consolas" w:hAnsi="Consolas" w:cs="Consolas"/>
+          <w:color w:val="000000"/>
+          <w:sz w:val="20"/>
+          <w:szCs w:val="20"/>
+        </w:rPr>
+        <w:t xml:space="preserve"> </w:t>
+      </w:r>
+      <w:proofErr w:type="spellStart"/>
+      <w:r>
+        <w:rPr>
+          <w:rFonts w:ascii="Consolas" w:hAnsi="Consolas" w:cs="Consolas"/>
+          <w:b/>
+          <w:bCs/>
+          <w:color w:val="7F0055"/>
+          <w:sz w:val="20"/>
+          <w:szCs w:val="20"/>
+        </w:rPr>
+        <w:t>enum</w:t>
+      </w:r>
+      <w:proofErr w:type="spellEnd"/>
+      <w:r>
+        <w:rPr>
+          <w:rFonts w:ascii="Consolas" w:hAnsi="Consolas" w:cs="Consolas"/>
+          <w:color w:val="000000"/>
+          <w:sz w:val="20"/>
+          <w:szCs w:val="20"/>
+        </w:rPr>
+        <w:t xml:space="preserve"> Resposta {</w:t>
+      </w:r>
+    </w:p>
+    <w:p>
+      <w:pPr>
+        <w:autoSpaceDE w:val="0"/>
+        <w:autoSpaceDN w:val="0"/>
+        <w:adjustRightInd w:val="0"/>
+        <w:spacing w:after="0" w:line="240" w:lineRule="auto"/>
+        <w:rPr>
+          <w:rFonts w:ascii="Consolas" w:hAnsi="Consolas" w:cs="Consolas"/>
+          <w:sz w:val="20"/>
+          <w:szCs w:val="20"/>
+        </w:rPr>
+      </w:pPr>
+      <w:r>
+        <w:rPr>
+          <w:rFonts w:ascii="Consolas" w:hAnsi="Consolas" w:cs="Consolas"/>
+          <w:color w:val="000000"/>
+          <w:sz w:val="20"/>
+          <w:szCs w:val="20"/>
+        </w:rPr>
+        <w:tab/>
+      </w:r>
+      <w:r>
+        <w:rPr>
+          <w:rFonts w:ascii="Consolas" w:hAnsi="Consolas" w:cs="Consolas"/>
+          <w:b/>
+          <w:bCs/>
+          <w:i/>
+          <w:iCs/>
+          <w:color w:val="0000C0"/>
+          <w:sz w:val="20"/>
+          <w:szCs w:val="20"/>
+        </w:rPr>
+        <w:t>NEGACAO</w:t>
+      </w:r>
+      <w:r>
+        <w:rPr>
+          <w:rFonts w:ascii="Consolas" w:hAnsi="Consolas" w:cs="Consolas"/>
+          <w:color w:val="000000"/>
+          <w:sz w:val="20"/>
+          <w:szCs w:val="20"/>
+        </w:rPr>
+        <w:t xml:space="preserve">, </w:t>
+      </w:r>
+      <w:r>
+        <w:rPr>
+          <w:rFonts w:ascii="Consolas" w:hAnsi="Consolas" w:cs="Consolas"/>
+          <w:b/>
+          <w:bCs/>
+          <w:i/>
+          <w:iCs/>
+          <w:color w:val="0000C0"/>
+          <w:sz w:val="20"/>
+          <w:szCs w:val="20"/>
+          <w:shd w:val="clear" w:color="auto" w:fill="D4D4D4"/>
+        </w:rPr>
+        <w:t>DELACAO</w:t>
+      </w:r>
+    </w:p>
+    <w:p>
+      <w:pPr>
+        <w:autoSpaceDE w:val="0"/>
+        <w:autoSpaceDN w:val="0"/>
+        <w:adjustRightInd w:val="0"/>
+        <w:spacing w:after="0" w:line="240" w:lineRule="auto"/>
+        <w:rPr>
+          <w:rFonts w:ascii="Consolas" w:hAnsi="Consolas" w:cs="Consolas"/>
+          <w:sz w:val="20"/>
+          <w:szCs w:val="20"/>
+        </w:rPr>
+      </w:pPr>
+      <w:r>
+        <w:rPr>
+          <w:rFonts w:ascii="Consolas" w:hAnsi="Consolas" w:cs="Consolas"/>
+          <w:color w:val="000000"/>
+          <w:sz w:val="20"/>
+          <w:szCs w:val="20"/>
+        </w:rPr>
+        <w:t>}</w:t>
+      </w:r>
+    </w:p>
+    <w:p>
+      <w:pPr>
+        <w:spacing w:after="0"/>
+        <w:rPr>
+          <w:rFonts w:ascii="Consolas" w:hAnsi="Consolas"/>
+          <w:sz w:val="18"/>
+        </w:rPr>
+      </w:pPr>
+    </w:p>
+    <w:p>
+      <w:pPr>
+        <w:spacing w:after="0"/>
+        <w:rPr>
+          <w:rFonts w:ascii="Consolas" w:hAnsi="Consolas"/>
+          <w:sz w:val="18"/>
+        </w:rPr>
+      </w:pPr>
+    </w:p>
+    <w:p>
+      <w:pPr>
+        <w:spacing w:after="0"/>
+        <w:rPr>
+          <w:rFonts w:ascii="Consolas" w:hAnsi="Consolas"/>
+          <w:sz w:val="18"/>
+        </w:rPr>
+      </w:pPr>
+    </w:p>
+    <w:p>
+      <w:pPr>
+        <w:spacing w:after="0"/>
+        <w:rPr>
+          <w:rFonts w:ascii="Consolas" w:hAnsi="Consolas"/>
+          <w:sz w:val="18"/>
+        </w:rPr>
+      </w:pPr>
+    </w:p>
+    <w:p>
+      <w:pPr>
+        <w:spacing w:after="0"/>
+        <w:rPr>
+          <w:rFonts w:ascii="Consolas" w:hAnsi="Consolas"/>
+          <w:color w:val="70AD47" w:themeColor="accent6"/>
+          <w:sz w:val="18"/>
+          <w:u w:val="single"/>
+        </w:rPr>
+      </w:pPr>
+      <w:r>
+        <w:rPr>
+          <w:rFonts w:ascii="Consolas" w:hAnsi="Consolas"/>
+          <w:b/>
+          <w:color w:val="70AD47" w:themeColor="accent6"/>
+          <w:sz w:val="18"/>
+          <w:u w:val="single"/>
+        </w:rPr>
+        <w:t>testej</w:t>
+      </w:r>
+      <w:r>
+        <w:rPr>
+          <w:rFonts w:ascii="Consolas" w:hAnsi="Consolas"/>
+          <w:b/>
+          <w:color w:val="70AD47" w:themeColor="accent6"/>
+          <w:sz w:val="18"/>
+          <w:u w:val="single"/>
+        </w:rPr>
+        <w:t>ulgamentoPrisioneiro.java</w:t>
+      </w:r>
+    </w:p>
+    <w:p>
+      <w:pPr>
+        <w:spacing w:after="0"/>
+        <w:rPr>
+          <w:rFonts w:ascii="Consolas" w:hAnsi="Consolas"/>
+          <w:sz w:val="18"/>
+        </w:rPr>
+      </w:pPr>
+    </w:p>
+    <w:p>
+      <w:pPr>
+        <w:spacing w:after="0" w:line="240" w:lineRule="auto"/>
+        <w:rPr>
+          <w:rFonts w:ascii="Consolas" w:hAnsi="Consolas"/>
+          <w:sz w:val="18"/>
+        </w:rPr>
+      </w:pPr>
+    </w:p>
+    <w:p>
+      <w:pPr>
+        <w:autoSpaceDE w:val="0"/>
+        <w:autoSpaceDN w:val="0"/>
+        <w:adjustRightInd w:val="0"/>
+        <w:spacing w:after="0" w:line="240" w:lineRule="auto"/>
+        <w:rPr>
+          <w:rFonts w:ascii="Consolas" w:hAnsi="Consolas" w:cs="Consolas"/>
+          <w:sz w:val="20"/>
+          <w:szCs w:val="20"/>
+        </w:rPr>
+      </w:pPr>
+      <w:proofErr w:type="spellStart"/>
+      <w:r>
+        <w:rPr>
+          <w:rFonts w:ascii="Consolas" w:hAnsi="Consolas" w:cs="Consolas"/>
+          <w:b/>
+          <w:bCs/>
+          <w:color w:val="7F0055"/>
+          <w:sz w:val="20"/>
+          <w:szCs w:val="20"/>
+        </w:rPr>
+        <w:t>import</w:t>
+      </w:r>
+      <w:proofErr w:type="spellEnd"/>
+      <w:r>
+        <w:rPr>
+          <w:rFonts w:ascii="Consolas" w:hAnsi="Consolas" w:cs="Consolas"/>
+          <w:color w:val="000000"/>
+          <w:sz w:val="20"/>
+          <w:szCs w:val="20"/>
+        </w:rPr>
+        <w:t xml:space="preserve"> </w:t>
+      </w:r>
+      <w:proofErr w:type="spellStart"/>
+      <w:r>
+        <w:rPr>
+          <w:rFonts w:ascii="Consolas" w:hAnsi="Consolas" w:cs="Consolas"/>
+          <w:b/>
+          <w:bCs/>
+          <w:color w:val="7F0055"/>
+          <w:sz w:val="20"/>
+          <w:szCs w:val="20"/>
+        </w:rPr>
+        <w:t>static</w:t>
+      </w:r>
+      <w:proofErr w:type="spellEnd"/>
+      <w:r>
+        <w:rPr>
+          <w:rFonts w:ascii="Consolas" w:hAnsi="Consolas" w:cs="Consolas"/>
+          <w:color w:val="000000"/>
+          <w:sz w:val="20"/>
+          <w:szCs w:val="20"/>
+        </w:rPr>
+        <w:t xml:space="preserve"> </w:t>
+      </w:r>
+      <w:proofErr w:type="spellStart"/>
+      <w:proofErr w:type="gramStart"/>
+      <w:r>
+        <w:rPr>
+          <w:rFonts w:ascii="Consolas" w:hAnsi="Consolas" w:cs="Consolas"/>
+          <w:color w:val="000000"/>
+          <w:sz w:val="20"/>
+          <w:szCs w:val="20"/>
+        </w:rPr>
+        <w:t>org.junit</w:t>
+      </w:r>
+      <w:proofErr w:type="gramEnd"/>
+      <w:r>
+        <w:rPr>
+          <w:rFonts w:ascii="Consolas" w:hAnsi="Consolas" w:cs="Consolas"/>
+          <w:color w:val="000000"/>
+          <w:sz w:val="20"/>
+          <w:szCs w:val="20"/>
+        </w:rPr>
+        <w:t>.Assert.</w:t>
+      </w:r>
+      <w:r>
+        <w:rPr>
+          <w:rFonts w:ascii="Consolas" w:hAnsi="Consolas" w:cs="Consolas"/>
+          <w:i/>
+          <w:iCs/>
+          <w:color w:val="000000"/>
+          <w:sz w:val="20"/>
+          <w:szCs w:val="20"/>
+        </w:rPr>
+        <w:t>assertNotNull</w:t>
+      </w:r>
+      <w:proofErr w:type="spellEnd"/>
+      <w:r>
+        <w:rPr>
+          <w:rFonts w:ascii="Consolas" w:hAnsi="Consolas" w:cs="Consolas"/>
+          <w:color w:val="000000"/>
+          <w:sz w:val="20"/>
+          <w:szCs w:val="20"/>
+        </w:rPr>
+        <w:t>;</w:t>
+      </w:r>
+    </w:p>
+    <w:p>
+      <w:pPr>
+        <w:autoSpaceDE w:val="0"/>
+        <w:autoSpaceDN w:val="0"/>
+        <w:adjustRightInd w:val="0"/>
+        <w:spacing w:after="0" w:line="240" w:lineRule="auto"/>
+        <w:rPr>
+          <w:rFonts w:ascii="Consolas" w:hAnsi="Consolas" w:cs="Consolas"/>
+          <w:sz w:val="20"/>
+          <w:szCs w:val="20"/>
+          <w:lang w:val="en-US"/>
+        </w:rPr>
+      </w:pPr>
+      <w:r>
+        <w:rPr>
+          <w:rFonts w:ascii="Consolas" w:hAnsi="Consolas" w:cs="Consolas"/>
+          <w:b/>
+          <w:bCs/>
+          <w:color w:val="7F0055"/>
+          <w:sz w:val="20"/>
+          <w:szCs w:val="20"/>
+          <w:lang w:val="en-US"/>
+        </w:rPr>
+        <w:t>import</w:t>
+      </w:r>
+      <w:r>
+        <w:rPr>
+          <w:rFonts w:ascii="Consolas" w:hAnsi="Consolas" w:cs="Consolas"/>
+          <w:color w:val="000000"/>
+          <w:sz w:val="20"/>
+          <w:szCs w:val="20"/>
+          <w:lang w:val="en-US"/>
+        </w:rPr>
+        <w:t xml:space="preserve"> </w:t>
+      </w:r>
+      <w:r>
+        <w:rPr>
+          <w:rFonts w:ascii="Consolas" w:hAnsi="Consolas" w:cs="Consolas"/>
+          <w:b/>
+          <w:bCs/>
+          <w:color w:val="7F0055"/>
+          <w:sz w:val="20"/>
+          <w:szCs w:val="20"/>
+          <w:lang w:val="en-US"/>
+        </w:rPr>
+        <w:t>static</w:t>
+      </w:r>
+      <w:r>
+        <w:rPr>
+          <w:rFonts w:ascii="Consolas" w:hAnsi="Consolas" w:cs="Consolas"/>
+          <w:color w:val="000000"/>
+          <w:sz w:val="20"/>
+          <w:szCs w:val="20"/>
+          <w:lang w:val="en-US"/>
+        </w:rPr>
+        <w:t xml:space="preserve"> </w:t>
+      </w:r>
+      <w:proofErr w:type="spellStart"/>
+      <w:proofErr w:type="gramStart"/>
+      <w:r>
+        <w:rPr>
+          <w:rFonts w:ascii="Consolas" w:hAnsi="Consolas" w:cs="Consolas"/>
+          <w:color w:val="000000"/>
+          <w:sz w:val="20"/>
+          <w:szCs w:val="20"/>
+          <w:lang w:val="en-US"/>
+        </w:rPr>
+        <w:t>org.junit.jupiter.api.Assertions.</w:t>
+      </w:r>
+      <w:r>
+        <w:rPr>
+          <w:rFonts w:ascii="Consolas" w:hAnsi="Consolas" w:cs="Consolas"/>
+          <w:i/>
+          <w:iCs/>
+          <w:color w:val="000000"/>
+          <w:sz w:val="20"/>
+          <w:szCs w:val="20"/>
+          <w:lang w:val="en-US"/>
+        </w:rPr>
+        <w:t>assertEquals</w:t>
+      </w:r>
+      <w:proofErr w:type="spellEnd"/>
+      <w:proofErr w:type="gramEnd"/>
+      <w:r>
+        <w:rPr>
+          <w:rFonts w:ascii="Consolas" w:hAnsi="Consolas" w:cs="Consolas"/>
+          <w:color w:val="000000"/>
+          <w:sz w:val="20"/>
+          <w:szCs w:val="20"/>
+          <w:lang w:val="en-US"/>
+        </w:rPr>
+        <w:t>;</w:t>
+      </w:r>
+    </w:p>
+    <w:p>
+      <w:pPr>
+        <w:autoSpaceDE w:val="0"/>
+        <w:autoSpaceDN w:val="0"/>
+        <w:adjustRightInd w:val="0"/>
+        <w:spacing w:after="0" w:line="240" w:lineRule="auto"/>
+        <w:rPr>
+          <w:rFonts w:ascii="Consolas" w:hAnsi="Consolas" w:cs="Consolas"/>
+          <w:sz w:val="20"/>
+          <w:szCs w:val="20"/>
+          <w:lang w:val="en-US"/>
+        </w:rPr>
+      </w:pPr>
+    </w:p>
+    <w:p>
+      <w:pPr>
+        <w:autoSpaceDE w:val="0"/>
+        <w:autoSpaceDN w:val="0"/>
+        <w:adjustRightInd w:val="0"/>
+        <w:spacing w:after="0" w:line="240" w:lineRule="auto"/>
+        <w:rPr>
+          <w:rFonts w:ascii="Consolas" w:hAnsi="Consolas" w:cs="Consolas"/>
+          <w:sz w:val="20"/>
+          <w:szCs w:val="20"/>
+          <w:lang w:val="en-US"/>
+        </w:rPr>
+      </w:pPr>
+      <w:r>
+        <w:rPr>
+          <w:rFonts w:ascii="Consolas" w:hAnsi="Consolas" w:cs="Consolas"/>
+          <w:b/>
+          <w:bCs/>
+          <w:color w:val="7F0055"/>
+          <w:sz w:val="20"/>
+          <w:szCs w:val="20"/>
+          <w:lang w:val="en-US"/>
+        </w:rPr>
+        <w:t>import</w:t>
+      </w:r>
+      <w:r>
+        <w:rPr>
+          <w:rFonts w:ascii="Consolas" w:hAnsi="Consolas" w:cs="Consolas"/>
+          <w:color w:val="000000"/>
+          <w:sz w:val="20"/>
+          <w:szCs w:val="20"/>
+          <w:lang w:val="en-US"/>
+        </w:rPr>
+        <w:t xml:space="preserve"> </w:t>
+      </w:r>
+      <w:proofErr w:type="spellStart"/>
+      <w:proofErr w:type="gramStart"/>
+      <w:r>
+        <w:rPr>
+          <w:rFonts w:ascii="Consolas" w:hAnsi="Consolas" w:cs="Consolas"/>
+          <w:color w:val="000000"/>
+          <w:sz w:val="20"/>
+          <w:szCs w:val="20"/>
+          <w:lang w:val="en-US"/>
+        </w:rPr>
+        <w:t>org.junit.jupiter.api.Test</w:t>
+      </w:r>
+      <w:proofErr w:type="spellEnd"/>
+      <w:proofErr w:type="gramEnd"/>
+      <w:r>
+        <w:rPr>
+          <w:rFonts w:ascii="Consolas" w:hAnsi="Consolas" w:cs="Consolas"/>
+          <w:color w:val="000000"/>
+          <w:sz w:val="20"/>
+          <w:szCs w:val="20"/>
+          <w:lang w:val="en-US"/>
+        </w:rPr>
+        <w:t>;</w:t>
+      </w:r>
+    </w:p>
+    <w:p>
+      <w:pPr>
+        <w:autoSpaceDE w:val="0"/>
+        <w:autoSpaceDN w:val="0"/>
+        <w:adjustRightInd w:val="0"/>
+        <w:spacing w:after="0" w:line="240" w:lineRule="auto"/>
+        <w:rPr>
+          <w:rFonts w:ascii="Consolas" w:hAnsi="Consolas" w:cs="Consolas"/>
+          <w:sz w:val="20"/>
+          <w:szCs w:val="20"/>
+          <w:lang w:val="en-US"/>
+        </w:rPr>
+      </w:pPr>
+    </w:p>
+    <w:p>
+      <w:pPr>
+        <w:autoSpaceDE w:val="0"/>
+        <w:autoSpaceDN w:val="0"/>
+        <w:adjustRightInd w:val="0"/>
+        <w:spacing w:after="0" w:line="240" w:lineRule="auto"/>
+        <w:rPr>
+          <w:rFonts w:ascii="Consolas" w:hAnsi="Consolas" w:cs="Consolas"/>
+          <w:sz w:val="20"/>
+          <w:szCs w:val="20"/>
+          <w:lang w:val="en-US"/>
+        </w:rPr>
+      </w:pPr>
+    </w:p>
+    <w:p>
+      <w:pPr>
+        <w:autoSpaceDE w:val="0"/>
+        <w:autoSpaceDN w:val="0"/>
+        <w:adjustRightInd w:val="0"/>
+        <w:spacing w:after="0" w:line="240" w:lineRule="auto"/>
+        <w:rPr>
+          <w:rFonts w:ascii="Consolas" w:hAnsi="Consolas" w:cs="Consolas"/>
+          <w:sz w:val="20"/>
+          <w:szCs w:val="20"/>
+        </w:rPr>
+      </w:pPr>
+      <w:proofErr w:type="spellStart"/>
+      <w:r>
+        <w:rPr>
+          <w:rFonts w:ascii="Consolas" w:hAnsi="Consolas" w:cs="Consolas"/>
+          <w:b/>
+          <w:bCs/>
+          <w:color w:val="7F0055"/>
+          <w:sz w:val="20"/>
+          <w:szCs w:val="20"/>
+        </w:rPr>
+        <w:t>class</w:t>
+      </w:r>
+      <w:proofErr w:type="spellEnd"/>
+      <w:r>
+        <w:rPr>
+          <w:rFonts w:ascii="Consolas" w:hAnsi="Consolas" w:cs="Consolas"/>
+          <w:color w:val="000000"/>
+          <w:sz w:val="20"/>
+          <w:szCs w:val="20"/>
+        </w:rPr>
+        <w:t xml:space="preserve"> </w:t>
+      </w:r>
+      <w:proofErr w:type="spellStart"/>
+      <w:r>
+        <w:rPr>
+          <w:rFonts w:ascii="Consolas" w:hAnsi="Consolas" w:cs="Consolas"/>
+          <w:color w:val="000000"/>
+          <w:sz w:val="20"/>
+          <w:szCs w:val="20"/>
+        </w:rPr>
+        <w:t>teste</w:t>
+      </w:r>
+      <w:r>
+        <w:rPr>
+          <w:rFonts w:ascii="Consolas" w:hAnsi="Consolas" w:cs="Consolas"/>
+          <w:color w:val="000000"/>
+          <w:sz w:val="20"/>
+          <w:szCs w:val="20"/>
+        </w:rPr>
+        <w:t>JulgamentoPrisioneiro</w:t>
+      </w:r>
+      <w:proofErr w:type="spellEnd"/>
+      <w:r>
+        <w:rPr>
+          <w:rFonts w:ascii="Consolas" w:hAnsi="Consolas" w:cs="Consolas"/>
+          <w:color w:val="000000"/>
+          <w:sz w:val="20"/>
+          <w:szCs w:val="20"/>
+        </w:rPr>
+        <w:t xml:space="preserve"> {</w:t>
+      </w:r>
+    </w:p>
+    <w:p>
+      <w:pPr>
+        <w:autoSpaceDE w:val="0"/>
+        <w:autoSpaceDN w:val="0"/>
+        <w:adjustRightInd w:val="0"/>
+        <w:spacing w:after="0" w:line="240" w:lineRule="auto"/>
+        <w:rPr>
+          <w:rFonts w:ascii="Consolas" w:hAnsi="Consolas" w:cs="Consolas"/>
+          <w:sz w:val="20"/>
+          <w:szCs w:val="20"/>
+        </w:rPr>
+      </w:pPr>
+    </w:p>
+    <w:p>
+      <w:pPr>
+        <w:autoSpaceDE w:val="0"/>
+        <w:autoSpaceDN w:val="0"/>
+        <w:adjustRightInd w:val="0"/>
+        <w:spacing w:after="0" w:line="240" w:lineRule="auto"/>
+        <w:rPr>
+          <w:rFonts w:ascii="Consolas" w:hAnsi="Consolas" w:cs="Consolas"/>
+          <w:sz w:val="20"/>
+          <w:szCs w:val="20"/>
+        </w:rPr>
+      </w:pPr>
+      <w:r>
+        <w:rPr>
+          <w:rFonts w:ascii="Consolas" w:hAnsi="Consolas" w:cs="Consolas"/>
+          <w:color w:val="000000"/>
+          <w:sz w:val="20"/>
+          <w:szCs w:val="20"/>
+        </w:rPr>
+        <w:tab/>
+      </w:r>
+      <w:r>
+        <w:rPr>
+          <w:rFonts w:ascii="Consolas" w:hAnsi="Consolas" w:cs="Consolas"/>
+          <w:color w:val="646464"/>
+          <w:sz w:val="20"/>
+          <w:szCs w:val="20"/>
+        </w:rPr>
+        <w:t>@Test</w:t>
+      </w:r>
+    </w:p>
+    <w:p>
+      <w:pPr>
+        <w:autoSpaceDE w:val="0"/>
+        <w:autoSpaceDN w:val="0"/>
+        <w:adjustRightInd w:val="0"/>
+        <w:spacing w:after="0" w:line="240" w:lineRule="auto"/>
+        <w:rPr>
+          <w:rFonts w:ascii="Consolas" w:hAnsi="Consolas" w:cs="Consolas"/>
+          <w:sz w:val="20"/>
+          <w:szCs w:val="20"/>
+        </w:rPr>
+      </w:pPr>
+      <w:r>
+        <w:rPr>
+          <w:rFonts w:ascii="Consolas" w:hAnsi="Consolas" w:cs="Consolas"/>
+          <w:color w:val="000000"/>
+          <w:sz w:val="20"/>
+          <w:szCs w:val="20"/>
+        </w:rPr>
+        <w:tab/>
+      </w:r>
+      <w:proofErr w:type="spellStart"/>
+      <w:r>
+        <w:rPr>
+          <w:rFonts w:ascii="Consolas" w:hAnsi="Consolas" w:cs="Consolas"/>
+          <w:b/>
+          <w:bCs/>
+          <w:color w:val="7F0055"/>
+          <w:sz w:val="20"/>
+          <w:szCs w:val="20"/>
+        </w:rPr>
+        <w:t>public</w:t>
+      </w:r>
+      <w:proofErr w:type="spellEnd"/>
+      <w:r>
+        <w:rPr>
+          <w:rFonts w:ascii="Consolas" w:hAnsi="Consolas" w:cs="Consolas"/>
+          <w:color w:val="000000"/>
+          <w:sz w:val="20"/>
+          <w:szCs w:val="20"/>
+        </w:rPr>
+        <w:t xml:space="preserve"> </w:t>
+      </w:r>
+      <w:proofErr w:type="spellStart"/>
+      <w:r>
+        <w:rPr>
+          <w:rFonts w:ascii="Consolas" w:hAnsi="Consolas" w:cs="Consolas"/>
+          <w:b/>
+          <w:bCs/>
+          <w:color w:val="7F0055"/>
+          <w:sz w:val="20"/>
+          <w:szCs w:val="20"/>
+        </w:rPr>
+        <w:t>void</w:t>
+      </w:r>
+      <w:proofErr w:type="spellEnd"/>
+      <w:r>
+        <w:rPr>
+          <w:rFonts w:ascii="Consolas" w:hAnsi="Consolas" w:cs="Consolas"/>
+          <w:color w:val="000000"/>
+          <w:sz w:val="20"/>
+          <w:szCs w:val="20"/>
+        </w:rPr>
+        <w:t xml:space="preserve"> </w:t>
+      </w:r>
+      <w:proofErr w:type="spellStart"/>
+      <w:proofErr w:type="gramStart"/>
+      <w:r>
+        <w:rPr>
+          <w:rFonts w:ascii="Consolas" w:hAnsi="Consolas" w:cs="Consolas"/>
+          <w:color w:val="000000"/>
+          <w:sz w:val="20"/>
+          <w:szCs w:val="20"/>
+        </w:rPr>
+        <w:t>testJulgamento</w:t>
+      </w:r>
+      <w:proofErr w:type="spellEnd"/>
+      <w:r>
+        <w:rPr>
+          <w:rFonts w:ascii="Consolas" w:hAnsi="Consolas" w:cs="Consolas"/>
+          <w:color w:val="000000"/>
+          <w:sz w:val="20"/>
+          <w:szCs w:val="20"/>
+        </w:rPr>
+        <w:t>(</w:t>
+      </w:r>
+      <w:proofErr w:type="gramEnd"/>
+      <w:r>
+        <w:rPr>
+          <w:rFonts w:ascii="Consolas" w:hAnsi="Consolas" w:cs="Consolas"/>
+          <w:color w:val="000000"/>
+          <w:sz w:val="20"/>
+          <w:szCs w:val="20"/>
+        </w:rPr>
+        <w:t>) {</w:t>
+      </w:r>
+    </w:p>
+    <w:p>
+      <w:pPr>
+        <w:autoSpaceDE w:val="0"/>
+        <w:autoSpaceDN w:val="0"/>
+        <w:adjustRightInd w:val="0"/>
+        <w:spacing w:after="0" w:line="240" w:lineRule="auto"/>
+        <w:rPr>
+          <w:rFonts w:ascii="Consolas" w:hAnsi="Consolas" w:cs="Consolas"/>
+          <w:sz w:val="20"/>
+          <w:szCs w:val="20"/>
+        </w:rPr>
+      </w:pPr>
+      <w:r>
+        <w:rPr>
+          <w:rFonts w:ascii="Consolas" w:hAnsi="Consolas" w:cs="Consolas"/>
+          <w:color w:val="000000"/>
+          <w:sz w:val="20"/>
+          <w:szCs w:val="20"/>
+        </w:rPr>
+        <w:tab/>
+      </w:r>
+      <w:r>
+        <w:rPr>
+          <w:rFonts w:ascii="Consolas" w:hAnsi="Consolas" w:cs="Consolas"/>
+          <w:color w:val="000000"/>
+          <w:sz w:val="20"/>
+          <w:szCs w:val="20"/>
+        </w:rPr>
+        <w:tab/>
+        <w:t xml:space="preserve">Resposta </w:t>
+      </w:r>
+      <w:proofErr w:type="spellStart"/>
+      <w:r>
+        <w:rPr>
+          <w:rFonts w:ascii="Consolas" w:hAnsi="Consolas" w:cs="Consolas"/>
+          <w:color w:val="6A3E3E"/>
+          <w:sz w:val="20"/>
+          <w:szCs w:val="20"/>
+        </w:rPr>
+        <w:t>respSuspeitoA</w:t>
+      </w:r>
+      <w:proofErr w:type="spellEnd"/>
+      <w:r>
+        <w:rPr>
+          <w:rFonts w:ascii="Consolas" w:hAnsi="Consolas" w:cs="Consolas"/>
+          <w:color w:val="000000"/>
+          <w:sz w:val="20"/>
+          <w:szCs w:val="20"/>
+        </w:rPr>
+        <w:t xml:space="preserve"> = </w:t>
+      </w:r>
+      <w:proofErr w:type="spellStart"/>
+      <w:r>
+        <w:rPr>
+          <w:rFonts w:ascii="Consolas" w:hAnsi="Consolas" w:cs="Consolas"/>
+          <w:color w:val="000000"/>
+          <w:sz w:val="20"/>
+          <w:szCs w:val="20"/>
+        </w:rPr>
+        <w:t>Resposta.</w:t>
+      </w:r>
+      <w:r>
+        <w:rPr>
+          <w:rFonts w:ascii="Consolas" w:hAnsi="Consolas" w:cs="Consolas"/>
+          <w:b/>
+          <w:bCs/>
+          <w:i/>
+          <w:iCs/>
+          <w:color w:val="0000C0"/>
+          <w:sz w:val="20"/>
+          <w:szCs w:val="20"/>
+        </w:rPr>
+        <w:t>DELACAO</w:t>
+      </w:r>
+      <w:proofErr w:type="spellEnd"/>
+      <w:r>
+        <w:rPr>
+          <w:rFonts w:ascii="Consolas" w:hAnsi="Consolas" w:cs="Consolas"/>
+          <w:color w:val="000000"/>
+          <w:sz w:val="20"/>
+          <w:szCs w:val="20"/>
+        </w:rPr>
+        <w:t>;</w:t>
+      </w:r>
+    </w:p>
+    <w:p>
+      <w:pPr>
+        <w:autoSpaceDE w:val="0"/>
+        <w:autoSpaceDN w:val="0"/>
+        <w:adjustRightInd w:val="0"/>
+        <w:spacing w:after="0" w:line="240" w:lineRule="auto"/>
+        <w:rPr>
+          <w:rFonts w:ascii="Consolas" w:hAnsi="Consolas" w:cs="Consolas"/>
+          <w:sz w:val="20"/>
+          <w:szCs w:val="20"/>
+        </w:rPr>
+      </w:pPr>
+      <w:r>
+        <w:rPr>
+          <w:rFonts w:ascii="Consolas" w:hAnsi="Consolas" w:cs="Consolas"/>
+          <w:color w:val="000000"/>
+          <w:sz w:val="20"/>
+          <w:szCs w:val="20"/>
+        </w:rPr>
+        <w:tab/>
+      </w:r>
+      <w:r>
+        <w:rPr>
+          <w:rFonts w:ascii="Consolas" w:hAnsi="Consolas" w:cs="Consolas"/>
+          <w:color w:val="000000"/>
+          <w:sz w:val="20"/>
+          <w:szCs w:val="20"/>
+        </w:rPr>
+        <w:tab/>
+        <w:t xml:space="preserve">Resposta </w:t>
+      </w:r>
+      <w:proofErr w:type="spellStart"/>
+      <w:r>
+        <w:rPr>
+          <w:rFonts w:ascii="Consolas" w:hAnsi="Consolas" w:cs="Consolas"/>
+          <w:color w:val="6A3E3E"/>
+          <w:sz w:val="20"/>
+          <w:szCs w:val="20"/>
+        </w:rPr>
+        <w:t>respSuspeitoB</w:t>
+      </w:r>
+      <w:proofErr w:type="spellEnd"/>
+      <w:r>
+        <w:rPr>
+          <w:rFonts w:ascii="Consolas" w:hAnsi="Consolas" w:cs="Consolas"/>
+          <w:color w:val="000000"/>
+          <w:sz w:val="20"/>
+          <w:szCs w:val="20"/>
+        </w:rPr>
+        <w:t xml:space="preserve"> = </w:t>
+      </w:r>
+      <w:proofErr w:type="spellStart"/>
+      <w:r>
+        <w:rPr>
+          <w:rFonts w:ascii="Consolas" w:hAnsi="Consolas" w:cs="Consolas"/>
+          <w:color w:val="000000"/>
+          <w:sz w:val="20"/>
+          <w:szCs w:val="20"/>
+        </w:rPr>
+        <w:t>Resposta.</w:t>
+      </w:r>
+      <w:r>
+        <w:rPr>
+          <w:rFonts w:ascii="Consolas" w:hAnsi="Consolas" w:cs="Consolas"/>
+          <w:b/>
+          <w:bCs/>
+          <w:i/>
+          <w:iCs/>
+          <w:color w:val="0000C0"/>
+          <w:sz w:val="20"/>
+          <w:szCs w:val="20"/>
+        </w:rPr>
+        <w:t>DELACAO</w:t>
+      </w:r>
+      <w:proofErr w:type="spellEnd"/>
+      <w:r>
+        <w:rPr>
+          <w:rFonts w:ascii="Consolas" w:hAnsi="Consolas" w:cs="Consolas"/>
+          <w:color w:val="000000"/>
+          <w:sz w:val="20"/>
+          <w:szCs w:val="20"/>
+        </w:rPr>
+        <w:t>;</w:t>
+      </w:r>
+    </w:p>
+    <w:p>
+      <w:pPr>
+        <w:autoSpaceDE w:val="0"/>
+        <w:autoSpaceDN w:val="0"/>
+        <w:adjustRightInd w:val="0"/>
+        <w:spacing w:after="0" w:line="240" w:lineRule="auto"/>
+        <w:rPr>
+          <w:rFonts w:ascii="Consolas" w:hAnsi="Consolas" w:cs="Consolas"/>
+          <w:sz w:val="20"/>
+          <w:szCs w:val="20"/>
+        </w:rPr>
+      </w:pPr>
+      <w:r>
+        <w:rPr>
+          <w:rFonts w:ascii="Consolas" w:hAnsi="Consolas" w:cs="Consolas"/>
+          <w:color w:val="000000"/>
+          <w:sz w:val="20"/>
+          <w:szCs w:val="20"/>
+        </w:rPr>
+        <w:tab/>
+      </w:r>
+      <w:r>
+        <w:rPr>
+          <w:rFonts w:ascii="Consolas" w:hAnsi="Consolas" w:cs="Consolas"/>
+          <w:color w:val="000000"/>
+          <w:sz w:val="20"/>
+          <w:szCs w:val="20"/>
+        </w:rPr>
+        <w:tab/>
+      </w:r>
+    </w:p>
+    <w:p>
+      <w:pPr>
+        <w:autoSpaceDE w:val="0"/>
+        <w:autoSpaceDN w:val="0"/>
+        <w:adjustRightInd w:val="0"/>
+        <w:spacing w:after="0" w:line="240" w:lineRule="auto"/>
+        <w:rPr>
+          <w:rFonts w:ascii="Consolas" w:hAnsi="Consolas" w:cs="Consolas"/>
+          <w:sz w:val="20"/>
+          <w:szCs w:val="20"/>
+        </w:rPr>
+      </w:pPr>
+      <w:r>
+        <w:rPr>
+          <w:rFonts w:ascii="Consolas" w:hAnsi="Consolas" w:cs="Consolas"/>
+          <w:color w:val="000000"/>
+          <w:sz w:val="20"/>
+          <w:szCs w:val="20"/>
+        </w:rPr>
+        <w:tab/>
+      </w:r>
+      <w:r>
+        <w:rPr>
+          <w:rFonts w:ascii="Consolas" w:hAnsi="Consolas" w:cs="Consolas"/>
+          <w:color w:val="000000"/>
+          <w:sz w:val="20"/>
+          <w:szCs w:val="20"/>
+        </w:rPr>
+        <w:tab/>
+      </w:r>
+      <w:proofErr w:type="spellStart"/>
+      <w:r>
+        <w:rPr>
+          <w:rFonts w:ascii="Consolas" w:hAnsi="Consolas" w:cs="Consolas"/>
+          <w:color w:val="000000"/>
+          <w:sz w:val="20"/>
+          <w:szCs w:val="20"/>
+        </w:rPr>
+        <w:t>JulgamentoPrisioneiro</w:t>
+      </w:r>
+      <w:proofErr w:type="spellEnd"/>
+      <w:r>
+        <w:rPr>
+          <w:rFonts w:ascii="Consolas" w:hAnsi="Consolas" w:cs="Consolas"/>
+          <w:color w:val="000000"/>
+          <w:sz w:val="20"/>
+          <w:szCs w:val="20"/>
+        </w:rPr>
+        <w:t xml:space="preserve"> </w:t>
+      </w:r>
+      <w:proofErr w:type="spellStart"/>
+      <w:r>
+        <w:rPr>
+          <w:rFonts w:ascii="Consolas" w:hAnsi="Consolas" w:cs="Consolas"/>
+          <w:color w:val="6A3E3E"/>
+          <w:sz w:val="20"/>
+          <w:szCs w:val="20"/>
+        </w:rPr>
+        <w:t>jp</w:t>
+      </w:r>
+      <w:proofErr w:type="spellEnd"/>
+      <w:r>
+        <w:rPr>
+          <w:rFonts w:ascii="Consolas" w:hAnsi="Consolas" w:cs="Consolas"/>
+          <w:color w:val="000000"/>
+          <w:sz w:val="20"/>
+          <w:szCs w:val="20"/>
+        </w:rPr>
+        <w:t xml:space="preserve"> = </w:t>
+      </w:r>
+      <w:r>
+        <w:rPr>
+          <w:rFonts w:ascii="Consolas" w:hAnsi="Consolas" w:cs="Consolas"/>
+          <w:b/>
+          <w:bCs/>
+          <w:color w:val="7F0055"/>
+          <w:sz w:val="20"/>
+          <w:szCs w:val="20"/>
+        </w:rPr>
+        <w:t>new</w:t>
+      </w:r>
+      <w:r>
+        <w:rPr>
+          <w:rFonts w:ascii="Consolas" w:hAnsi="Consolas" w:cs="Consolas"/>
+          <w:color w:val="000000"/>
+          <w:sz w:val="20"/>
+          <w:szCs w:val="20"/>
+        </w:rPr>
+        <w:t xml:space="preserve"> </w:t>
+      </w:r>
+      <w:proofErr w:type="spellStart"/>
+      <w:proofErr w:type="gramStart"/>
+      <w:r>
+        <w:rPr>
+          <w:rFonts w:ascii="Consolas" w:hAnsi="Consolas" w:cs="Consolas"/>
+          <w:color w:val="000000"/>
+          <w:sz w:val="20"/>
+          <w:szCs w:val="20"/>
+        </w:rPr>
+        <w:t>JulgamentoPrisioneiro</w:t>
+      </w:r>
+      <w:proofErr w:type="spellEnd"/>
+      <w:r>
+        <w:rPr>
+          <w:rFonts w:ascii="Consolas" w:hAnsi="Consolas" w:cs="Consolas"/>
+          <w:color w:val="000000"/>
+          <w:sz w:val="20"/>
+          <w:szCs w:val="20"/>
+        </w:rPr>
+        <w:t>(</w:t>
+      </w:r>
+      <w:proofErr w:type="gramEnd"/>
+      <w:r>
+        <w:rPr>
+          <w:rFonts w:ascii="Consolas" w:hAnsi="Consolas" w:cs="Consolas"/>
+          <w:color w:val="000000"/>
+          <w:sz w:val="20"/>
+          <w:szCs w:val="20"/>
+        </w:rPr>
+        <w:t>);</w:t>
+      </w:r>
+    </w:p>
+    <w:p>
+      <w:pPr>
+        <w:autoSpaceDE w:val="0"/>
+        <w:autoSpaceDN w:val="0"/>
+        <w:adjustRightInd w:val="0"/>
+        <w:spacing w:after="0" w:line="240" w:lineRule="auto"/>
+        <w:rPr>
+          <w:rFonts w:ascii="Consolas" w:hAnsi="Consolas" w:cs="Consolas"/>
+          <w:sz w:val="20"/>
+          <w:szCs w:val="20"/>
+        </w:rPr>
+      </w:pPr>
+      <w:r>
+        <w:rPr>
+          <w:rFonts w:ascii="Consolas" w:hAnsi="Consolas" w:cs="Consolas"/>
+          <w:color w:val="000000"/>
+          <w:sz w:val="20"/>
+          <w:szCs w:val="20"/>
+        </w:rPr>
+        <w:tab/>
+      </w:r>
+      <w:r>
+        <w:rPr>
+          <w:rFonts w:ascii="Consolas" w:hAnsi="Consolas" w:cs="Consolas"/>
+          <w:color w:val="000000"/>
+          <w:sz w:val="20"/>
+          <w:szCs w:val="20"/>
+        </w:rPr>
+        <w:tab/>
+      </w:r>
+      <w:proofErr w:type="spellStart"/>
+      <w:r>
+        <w:rPr>
+          <w:rFonts w:ascii="Consolas" w:hAnsi="Consolas" w:cs="Consolas"/>
+          <w:i/>
+          <w:iCs/>
+          <w:color w:val="000000"/>
+          <w:sz w:val="20"/>
+          <w:szCs w:val="20"/>
+        </w:rPr>
+        <w:t>assertNotNull</w:t>
+      </w:r>
+      <w:proofErr w:type="spellEnd"/>
+      <w:r>
+        <w:rPr>
+          <w:rFonts w:ascii="Consolas" w:hAnsi="Consolas" w:cs="Consolas"/>
+          <w:color w:val="000000"/>
+          <w:sz w:val="20"/>
+          <w:szCs w:val="20"/>
+        </w:rPr>
+        <w:t>(</w:t>
+      </w:r>
+      <w:proofErr w:type="spellStart"/>
+      <w:r>
+        <w:rPr>
+          <w:rFonts w:ascii="Consolas" w:hAnsi="Consolas" w:cs="Consolas"/>
+          <w:color w:val="6A3E3E"/>
+          <w:sz w:val="20"/>
+          <w:szCs w:val="20"/>
+        </w:rPr>
+        <w:t>jp</w:t>
+      </w:r>
+      <w:proofErr w:type="spellEnd"/>
+      <w:r>
+        <w:rPr>
+          <w:rFonts w:ascii="Consolas" w:hAnsi="Consolas" w:cs="Consolas"/>
+          <w:color w:val="000000"/>
+          <w:sz w:val="20"/>
+          <w:szCs w:val="20"/>
+        </w:rPr>
+        <w:t>);</w:t>
+      </w:r>
+    </w:p>
+    <w:p>
+      <w:pPr>
+        <w:autoSpaceDE w:val="0"/>
+        <w:autoSpaceDN w:val="0"/>
+        <w:adjustRightInd w:val="0"/>
+        <w:spacing w:after="0" w:line="240" w:lineRule="auto"/>
+        <w:rPr>
+          <w:rFonts w:ascii="Consolas" w:hAnsi="Consolas" w:cs="Consolas"/>
+          <w:sz w:val="20"/>
+          <w:szCs w:val="20"/>
+        </w:rPr>
+      </w:pPr>
+      <w:r>
+        <w:rPr>
+          <w:rFonts w:ascii="Consolas" w:hAnsi="Consolas" w:cs="Consolas"/>
+          <w:color w:val="000000"/>
+          <w:sz w:val="20"/>
+          <w:szCs w:val="20"/>
+        </w:rPr>
+        <w:tab/>
+      </w:r>
+      <w:r>
+        <w:rPr>
+          <w:rFonts w:ascii="Consolas" w:hAnsi="Consolas" w:cs="Consolas"/>
+          <w:color w:val="000000"/>
+          <w:sz w:val="20"/>
+          <w:szCs w:val="20"/>
+        </w:rPr>
+        <w:tab/>
+      </w:r>
+    </w:p>
+    <w:p>
+      <w:pPr>
+        <w:autoSpaceDE w:val="0"/>
+        <w:autoSpaceDN w:val="0"/>
+        <w:adjustRightInd w:val="0"/>
+        <w:spacing w:after="0" w:line="240" w:lineRule="auto"/>
+        <w:rPr>
+          <w:rFonts w:ascii="Consolas" w:hAnsi="Consolas" w:cs="Consolas"/>
+          <w:sz w:val="20"/>
+          <w:szCs w:val="20"/>
+        </w:rPr>
+      </w:pPr>
+      <w:r>
+        <w:rPr>
+          <w:rFonts w:ascii="Consolas" w:hAnsi="Consolas" w:cs="Consolas"/>
+          <w:color w:val="000000"/>
+          <w:sz w:val="20"/>
+          <w:szCs w:val="20"/>
+        </w:rPr>
+        <w:tab/>
+      </w:r>
+      <w:r>
+        <w:rPr>
+          <w:rFonts w:ascii="Consolas" w:hAnsi="Consolas" w:cs="Consolas"/>
+          <w:color w:val="000000"/>
+          <w:sz w:val="20"/>
+          <w:szCs w:val="20"/>
+        </w:rPr>
+        <w:tab/>
+      </w:r>
+      <w:proofErr w:type="spellStart"/>
+      <w:r>
+        <w:rPr>
+          <w:rFonts w:ascii="Consolas" w:hAnsi="Consolas" w:cs="Consolas"/>
+          <w:b/>
+          <w:bCs/>
+          <w:color w:val="7F0055"/>
+          <w:sz w:val="20"/>
+          <w:szCs w:val="20"/>
+        </w:rPr>
+        <w:t>int</w:t>
+      </w:r>
+      <w:proofErr w:type="spellEnd"/>
+      <w:r>
+        <w:rPr>
+          <w:rFonts w:ascii="Consolas" w:hAnsi="Consolas" w:cs="Consolas"/>
+          <w:color w:val="000000"/>
+          <w:sz w:val="20"/>
+          <w:szCs w:val="20"/>
+        </w:rPr>
+        <w:t xml:space="preserve"> </w:t>
+      </w:r>
+      <w:proofErr w:type="spellStart"/>
+      <w:r>
+        <w:rPr>
+          <w:rFonts w:ascii="Consolas" w:hAnsi="Consolas" w:cs="Consolas"/>
+          <w:color w:val="6A3E3E"/>
+          <w:sz w:val="20"/>
+          <w:szCs w:val="20"/>
+        </w:rPr>
+        <w:t>penaSuspeitoA</w:t>
+      </w:r>
+      <w:proofErr w:type="spellEnd"/>
+      <w:r>
+        <w:rPr>
+          <w:rFonts w:ascii="Consolas" w:hAnsi="Consolas" w:cs="Consolas"/>
+          <w:color w:val="000000"/>
+          <w:sz w:val="20"/>
+          <w:szCs w:val="20"/>
+        </w:rPr>
+        <w:t xml:space="preserve"> = </w:t>
+      </w:r>
+      <w:proofErr w:type="spellStart"/>
+      <w:proofErr w:type="gramStart"/>
+      <w:r>
+        <w:rPr>
+          <w:rFonts w:ascii="Consolas" w:hAnsi="Consolas" w:cs="Consolas"/>
+          <w:color w:val="6A3E3E"/>
+          <w:sz w:val="20"/>
+          <w:szCs w:val="20"/>
+        </w:rPr>
+        <w:t>jp</w:t>
+      </w:r>
+      <w:r>
+        <w:rPr>
+          <w:rFonts w:ascii="Consolas" w:hAnsi="Consolas" w:cs="Consolas"/>
+          <w:color w:val="000000"/>
+          <w:sz w:val="20"/>
+          <w:szCs w:val="20"/>
+        </w:rPr>
+        <w:t>.calculaPena</w:t>
+      </w:r>
+      <w:proofErr w:type="spellEnd"/>
+      <w:proofErr w:type="gramEnd"/>
+      <w:r>
+        <w:rPr>
+          <w:rFonts w:ascii="Consolas" w:hAnsi="Consolas" w:cs="Consolas"/>
+          <w:color w:val="000000"/>
+          <w:sz w:val="20"/>
+          <w:szCs w:val="20"/>
+        </w:rPr>
+        <w:t>(</w:t>
+      </w:r>
+      <w:proofErr w:type="spellStart"/>
+      <w:r>
+        <w:rPr>
+          <w:rFonts w:ascii="Consolas" w:hAnsi="Consolas" w:cs="Consolas"/>
+          <w:color w:val="6A3E3E"/>
+          <w:sz w:val="20"/>
+          <w:szCs w:val="20"/>
+        </w:rPr>
+        <w:t>respSuspeitoA</w:t>
+      </w:r>
+      <w:proofErr w:type="spellEnd"/>
+      <w:r>
+        <w:rPr>
+          <w:rFonts w:ascii="Consolas" w:hAnsi="Consolas" w:cs="Consolas"/>
+          <w:color w:val="000000"/>
+          <w:sz w:val="20"/>
+          <w:szCs w:val="20"/>
+        </w:rPr>
+        <w:t xml:space="preserve">, </w:t>
+      </w:r>
+      <w:proofErr w:type="spellStart"/>
+      <w:r>
+        <w:rPr>
+          <w:rFonts w:ascii="Consolas" w:hAnsi="Consolas" w:cs="Consolas"/>
+          <w:color w:val="6A3E3E"/>
+          <w:sz w:val="20"/>
+          <w:szCs w:val="20"/>
+        </w:rPr>
+        <w:t>respSuspeitoB</w:t>
+      </w:r>
+      <w:proofErr w:type="spellEnd"/>
+      <w:r>
+        <w:rPr>
+          <w:rFonts w:ascii="Consolas" w:hAnsi="Consolas" w:cs="Consolas"/>
+          <w:color w:val="000000"/>
+          <w:sz w:val="20"/>
+          <w:szCs w:val="20"/>
+        </w:rPr>
+        <w:t>);</w:t>
+      </w:r>
+    </w:p>
+    <w:p>
+      <w:pPr>
+        <w:autoSpaceDE w:val="0"/>
+        <w:autoSpaceDN w:val="0"/>
+        <w:adjustRightInd w:val="0"/>
+        <w:spacing w:after="0" w:line="240" w:lineRule="auto"/>
+        <w:rPr>
+          <w:rFonts w:ascii="Consolas" w:hAnsi="Consolas" w:cs="Consolas"/>
+          <w:sz w:val="20"/>
+          <w:szCs w:val="20"/>
+        </w:rPr>
+      </w:pPr>
+      <w:r>
+        <w:rPr>
+          <w:rFonts w:ascii="Consolas" w:hAnsi="Consolas" w:cs="Consolas"/>
+          <w:color w:val="000000"/>
+          <w:sz w:val="20"/>
+          <w:szCs w:val="20"/>
+        </w:rPr>
+        <w:tab/>
+      </w:r>
+      <w:r>
+        <w:rPr>
+          <w:rFonts w:ascii="Consolas" w:hAnsi="Consolas" w:cs="Consolas"/>
+          <w:color w:val="000000"/>
+          <w:sz w:val="20"/>
+          <w:szCs w:val="20"/>
+        </w:rPr>
+        <w:tab/>
+      </w:r>
+      <w:proofErr w:type="spellStart"/>
+      <w:r>
+        <w:rPr>
+          <w:rFonts w:ascii="Consolas" w:hAnsi="Consolas" w:cs="Consolas"/>
+          <w:b/>
+          <w:bCs/>
+          <w:color w:val="7F0055"/>
+          <w:sz w:val="20"/>
+          <w:szCs w:val="20"/>
+        </w:rPr>
+        <w:t>int</w:t>
+      </w:r>
+      <w:proofErr w:type="spellEnd"/>
+      <w:r>
+        <w:rPr>
+          <w:rFonts w:ascii="Consolas" w:hAnsi="Consolas" w:cs="Consolas"/>
+          <w:color w:val="000000"/>
+          <w:sz w:val="20"/>
+          <w:szCs w:val="20"/>
+        </w:rPr>
+        <w:t xml:space="preserve"> </w:t>
+      </w:r>
+      <w:proofErr w:type="spellStart"/>
+      <w:r>
+        <w:rPr>
+          <w:rFonts w:ascii="Consolas" w:hAnsi="Consolas" w:cs="Consolas"/>
+          <w:color w:val="6A3E3E"/>
+          <w:sz w:val="20"/>
+          <w:szCs w:val="20"/>
+        </w:rPr>
+        <w:t>penaSuspeitoB</w:t>
+      </w:r>
+      <w:proofErr w:type="spellEnd"/>
+      <w:r>
+        <w:rPr>
+          <w:rFonts w:ascii="Consolas" w:hAnsi="Consolas" w:cs="Consolas"/>
+          <w:color w:val="000000"/>
+          <w:sz w:val="20"/>
+          <w:szCs w:val="20"/>
+        </w:rPr>
+        <w:t xml:space="preserve"> = </w:t>
+      </w:r>
+      <w:proofErr w:type="spellStart"/>
+      <w:proofErr w:type="gramStart"/>
+      <w:r>
+        <w:rPr>
+          <w:rFonts w:ascii="Consolas" w:hAnsi="Consolas" w:cs="Consolas"/>
+          <w:color w:val="6A3E3E"/>
+          <w:sz w:val="20"/>
+          <w:szCs w:val="20"/>
+        </w:rPr>
+        <w:t>jp</w:t>
+      </w:r>
+      <w:r>
+        <w:rPr>
+          <w:rFonts w:ascii="Consolas" w:hAnsi="Consolas" w:cs="Consolas"/>
+          <w:color w:val="000000"/>
+          <w:sz w:val="20"/>
+          <w:szCs w:val="20"/>
+        </w:rPr>
+        <w:t>.calculaPena</w:t>
+      </w:r>
+      <w:proofErr w:type="spellEnd"/>
+      <w:proofErr w:type="gramEnd"/>
+      <w:r>
+        <w:rPr>
+          <w:rFonts w:ascii="Consolas" w:hAnsi="Consolas" w:cs="Consolas"/>
+          <w:color w:val="000000"/>
+          <w:sz w:val="20"/>
+          <w:szCs w:val="20"/>
+        </w:rPr>
+        <w:t>(</w:t>
+      </w:r>
+      <w:proofErr w:type="spellStart"/>
+      <w:r>
+        <w:rPr>
+          <w:rFonts w:ascii="Consolas" w:hAnsi="Consolas" w:cs="Consolas"/>
+          <w:color w:val="6A3E3E"/>
+          <w:sz w:val="20"/>
+          <w:szCs w:val="20"/>
+        </w:rPr>
+        <w:t>respSuspeitoB</w:t>
+      </w:r>
+      <w:proofErr w:type="spellEnd"/>
+      <w:r>
+        <w:rPr>
+          <w:rFonts w:ascii="Consolas" w:hAnsi="Consolas" w:cs="Consolas"/>
+          <w:color w:val="000000"/>
+          <w:sz w:val="20"/>
+          <w:szCs w:val="20"/>
+        </w:rPr>
+        <w:t xml:space="preserve">, </w:t>
+      </w:r>
+      <w:proofErr w:type="spellStart"/>
+      <w:r>
+        <w:rPr>
+          <w:rFonts w:ascii="Consolas" w:hAnsi="Consolas" w:cs="Consolas"/>
+          <w:color w:val="6A3E3E"/>
+          <w:sz w:val="20"/>
+          <w:szCs w:val="20"/>
+        </w:rPr>
+        <w:t>respSuspeitoA</w:t>
+      </w:r>
+      <w:proofErr w:type="spellEnd"/>
+      <w:r>
+        <w:rPr>
+          <w:rFonts w:ascii="Consolas" w:hAnsi="Consolas" w:cs="Consolas"/>
+          <w:color w:val="000000"/>
+          <w:sz w:val="20"/>
+          <w:szCs w:val="20"/>
+        </w:rPr>
+        <w:t>);</w:t>
+      </w:r>
+    </w:p>
+    <w:p>
+      <w:pPr>
+        <w:autoSpaceDE w:val="0"/>
+        <w:autoSpaceDN w:val="0"/>
+        <w:adjustRightInd w:val="0"/>
+        <w:spacing w:after="0" w:line="240" w:lineRule="auto"/>
+        <w:rPr>
+          <w:rFonts w:ascii="Consolas" w:hAnsi="Consolas" w:cs="Consolas"/>
+          <w:sz w:val="20"/>
+          <w:szCs w:val="20"/>
+        </w:rPr>
+      </w:pPr>
+      <w:r>
+        <w:rPr>
+          <w:rFonts w:ascii="Consolas" w:hAnsi="Consolas" w:cs="Consolas"/>
+          <w:color w:val="000000"/>
+          <w:sz w:val="20"/>
+          <w:szCs w:val="20"/>
+        </w:rPr>
+        <w:tab/>
+      </w:r>
+      <w:r>
+        <w:rPr>
+          <w:rFonts w:ascii="Consolas" w:hAnsi="Consolas" w:cs="Consolas"/>
+          <w:color w:val="000000"/>
+          <w:sz w:val="20"/>
+          <w:szCs w:val="20"/>
+        </w:rPr>
+        <w:tab/>
+      </w:r>
+    </w:p>
+    <w:p>
+      <w:pPr>
+        <w:autoSpaceDE w:val="0"/>
+        <w:autoSpaceDN w:val="0"/>
+        <w:adjustRightInd w:val="0"/>
+        <w:spacing w:after="0" w:line="240" w:lineRule="auto"/>
+        <w:rPr>
+          <w:rFonts w:ascii="Consolas" w:hAnsi="Consolas" w:cs="Consolas"/>
+          <w:sz w:val="20"/>
+          <w:szCs w:val="20"/>
+        </w:rPr>
+      </w:pPr>
+      <w:r>
+        <w:rPr>
+          <w:rFonts w:ascii="Consolas" w:hAnsi="Consolas" w:cs="Consolas"/>
+          <w:color w:val="000000"/>
+          <w:sz w:val="20"/>
+          <w:szCs w:val="20"/>
+        </w:rPr>
+        <w:tab/>
+      </w:r>
+      <w:r>
+        <w:rPr>
+          <w:rFonts w:ascii="Consolas" w:hAnsi="Consolas" w:cs="Consolas"/>
+          <w:color w:val="000000"/>
+          <w:sz w:val="20"/>
+          <w:szCs w:val="20"/>
+        </w:rPr>
+        <w:tab/>
+      </w:r>
+      <w:proofErr w:type="spellStart"/>
+      <w:proofErr w:type="gramStart"/>
+      <w:r>
+        <w:rPr>
+          <w:rFonts w:ascii="Consolas" w:hAnsi="Consolas" w:cs="Consolas"/>
+          <w:i/>
+          <w:iCs/>
+          <w:color w:val="000000"/>
+          <w:sz w:val="20"/>
+          <w:szCs w:val="20"/>
+        </w:rPr>
+        <w:t>assertEquals</w:t>
+      </w:r>
+      <w:proofErr w:type="spellEnd"/>
+      <w:r>
+        <w:rPr>
+          <w:rFonts w:ascii="Consolas" w:hAnsi="Consolas" w:cs="Consolas"/>
+          <w:color w:val="000000"/>
+          <w:sz w:val="20"/>
+          <w:szCs w:val="20"/>
+        </w:rPr>
+        <w:t>(</w:t>
+      </w:r>
+      <w:proofErr w:type="gramEnd"/>
+      <w:r>
+        <w:rPr>
+          <w:rFonts w:ascii="Consolas" w:hAnsi="Consolas" w:cs="Consolas"/>
+          <w:color w:val="000000"/>
+          <w:sz w:val="20"/>
+          <w:szCs w:val="20"/>
+        </w:rPr>
+        <w:t xml:space="preserve">15, </w:t>
+      </w:r>
+      <w:proofErr w:type="spellStart"/>
+      <w:r>
+        <w:rPr>
+          <w:rFonts w:ascii="Consolas" w:hAnsi="Consolas" w:cs="Consolas"/>
+          <w:color w:val="6A3E3E"/>
+          <w:sz w:val="20"/>
+          <w:szCs w:val="20"/>
+        </w:rPr>
+        <w:t>penaSuspeitoA</w:t>
+      </w:r>
+      <w:proofErr w:type="spellEnd"/>
+      <w:r>
+        <w:rPr>
+          <w:rFonts w:ascii="Consolas" w:hAnsi="Consolas" w:cs="Consolas"/>
+          <w:color w:val="000000"/>
+          <w:sz w:val="20"/>
+          <w:szCs w:val="20"/>
+        </w:rPr>
+        <w:t>);</w:t>
+      </w:r>
+    </w:p>
+    <w:p>
+      <w:pPr>
+        <w:autoSpaceDE w:val="0"/>
+        <w:autoSpaceDN w:val="0"/>
+        <w:adjustRightInd w:val="0"/>
+        <w:spacing w:after="0" w:line="240" w:lineRule="auto"/>
+        <w:rPr>
+          <w:rFonts w:ascii="Consolas" w:hAnsi="Consolas" w:cs="Consolas"/>
+          <w:sz w:val="20"/>
+          <w:szCs w:val="20"/>
+        </w:rPr>
+      </w:pPr>
+      <w:r>
+        <w:rPr>
+          <w:rFonts w:ascii="Consolas" w:hAnsi="Consolas" w:cs="Consolas"/>
+          <w:color w:val="000000"/>
+          <w:sz w:val="20"/>
+          <w:szCs w:val="20"/>
+        </w:rPr>
+        <w:tab/>
+      </w:r>
+      <w:r>
+        <w:rPr>
+          <w:rFonts w:ascii="Consolas" w:hAnsi="Consolas" w:cs="Consolas"/>
+          <w:color w:val="000000"/>
+          <w:sz w:val="20"/>
+          <w:szCs w:val="20"/>
+        </w:rPr>
+        <w:tab/>
+      </w:r>
+      <w:proofErr w:type="spellStart"/>
+      <w:proofErr w:type="gramStart"/>
+      <w:r>
+        <w:rPr>
+          <w:rFonts w:ascii="Consolas" w:hAnsi="Consolas" w:cs="Consolas"/>
+          <w:i/>
+          <w:iCs/>
+          <w:color w:val="000000"/>
+          <w:sz w:val="20"/>
+          <w:szCs w:val="20"/>
+        </w:rPr>
+        <w:t>assertEquals</w:t>
+      </w:r>
+      <w:proofErr w:type="spellEnd"/>
+      <w:r>
+        <w:rPr>
+          <w:rFonts w:ascii="Consolas" w:hAnsi="Consolas" w:cs="Consolas"/>
+          <w:color w:val="000000"/>
+          <w:sz w:val="20"/>
+          <w:szCs w:val="20"/>
+        </w:rPr>
+        <w:t>(</w:t>
+      </w:r>
+      <w:proofErr w:type="gramEnd"/>
+      <w:r>
+        <w:rPr>
+          <w:rFonts w:ascii="Consolas" w:hAnsi="Consolas" w:cs="Consolas"/>
+          <w:color w:val="000000"/>
+          <w:sz w:val="20"/>
+          <w:szCs w:val="20"/>
+        </w:rPr>
+        <w:t xml:space="preserve">15, </w:t>
+      </w:r>
+      <w:proofErr w:type="spellStart"/>
+      <w:r>
+        <w:rPr>
+          <w:rFonts w:ascii="Consolas" w:hAnsi="Consolas" w:cs="Consolas"/>
+          <w:color w:val="6A3E3E"/>
+          <w:sz w:val="20"/>
+          <w:szCs w:val="20"/>
+        </w:rPr>
+        <w:t>penaSuspeitoB</w:t>
+      </w:r>
+      <w:proofErr w:type="spellEnd"/>
+      <w:r>
+        <w:rPr>
+          <w:rFonts w:ascii="Consolas" w:hAnsi="Consolas" w:cs="Consolas"/>
+          <w:color w:val="000000"/>
+          <w:sz w:val="20"/>
+          <w:szCs w:val="20"/>
+        </w:rPr>
+        <w:t>);</w:t>
+      </w:r>
+    </w:p>
+    <w:p>
+      <w:pPr>
+        <w:autoSpaceDE w:val="0"/>
+        <w:autoSpaceDN w:val="0"/>
+        <w:adjustRightInd w:val="0"/>
+        <w:spacing w:after="0" w:line="240" w:lineRule="auto"/>
+        <w:rPr>
+          <w:rFonts w:ascii="Consolas" w:hAnsi="Consolas" w:cs="Consolas"/>
+          <w:sz w:val="20"/>
+          <w:szCs w:val="20"/>
+        </w:rPr>
+      </w:pPr>
+      <w:r>
+        <w:rPr>
+          <w:rFonts w:ascii="Consolas" w:hAnsi="Consolas" w:cs="Consolas"/>
+          <w:color w:val="000000"/>
+          <w:sz w:val="20"/>
+          <w:szCs w:val="20"/>
+        </w:rPr>
+        <w:tab/>
+      </w:r>
+      <w:r>
+        <w:rPr>
+          <w:rFonts w:ascii="Consolas" w:hAnsi="Consolas" w:cs="Consolas"/>
+          <w:color w:val="000000"/>
+          <w:sz w:val="20"/>
+          <w:szCs w:val="20"/>
+        </w:rPr>
+        <w:tab/>
+      </w:r>
+    </w:p>
+    <w:p>
+      <w:pPr>
+        <w:autoSpaceDE w:val="0"/>
+        <w:autoSpaceDN w:val="0"/>
+        <w:adjustRightInd w:val="0"/>
+        <w:spacing w:after="0" w:line="240" w:lineRule="auto"/>
+        <w:rPr>
+          <w:rFonts w:ascii="Consolas" w:hAnsi="Consolas" w:cs="Consolas"/>
+          <w:sz w:val="20"/>
+          <w:szCs w:val="20"/>
+        </w:rPr>
+      </w:pPr>
+      <w:r>
+        <w:rPr>
+          <w:rFonts w:ascii="Consolas" w:hAnsi="Consolas" w:cs="Consolas"/>
+          <w:color w:val="000000"/>
+          <w:sz w:val="20"/>
+          <w:szCs w:val="20"/>
+        </w:rPr>
+        <w:tab/>
+        <w:t>}</w:t>
+      </w:r>
+    </w:p>
+    <w:p>
+      <w:pPr>
+        <w:autoSpaceDE w:val="0"/>
+        <w:autoSpaceDN w:val="0"/>
+        <w:adjustRightInd w:val="0"/>
+        <w:spacing w:after="0" w:line="240" w:lineRule="auto"/>
+        <w:rPr>
+          <w:rFonts w:ascii="Consolas" w:hAnsi="Consolas" w:cs="Consolas"/>
+          <w:sz w:val="20"/>
+          <w:szCs w:val="20"/>
+        </w:rPr>
+      </w:pPr>
+    </w:p>
+    <w:p>
+      <w:pPr>
+        <w:spacing w:after="0"/>
+        <w:rPr>
+          <w:rFonts w:ascii="Consolas" w:hAnsi="Consolas" w:cs="Consolas"/>
+          <w:color w:val="000000"/>
+          <w:sz w:val="20"/>
+          <w:szCs w:val="20"/>
+        </w:rPr>
+      </w:pPr>
+      <w:r>
+        <w:rPr>
+          <w:rFonts w:ascii="Consolas" w:hAnsi="Consolas" w:cs="Consolas"/>
+          <w:color w:val="000000"/>
+          <w:sz w:val="20"/>
+          <w:szCs w:val="20"/>
+        </w:rPr>
+        <w:t>}</w:t>
+      </w:r>
+    </w:p>
+    <w:p>
+      <w:pPr>
+        <w:spacing w:after="0"/>
+        <w:rPr>
+          <w:rFonts w:ascii="Consolas" w:hAnsi="Consolas" w:cs="Consolas"/>
+          <w:color w:val="000000"/>
+          <w:sz w:val="20"/>
+          <w:szCs w:val="20"/>
+        </w:rPr>
+      </w:pPr>
+    </w:p>
+    <w:p>
+      <w:pPr>
+        <w:rPr>
+          <w:b/>
+          <w:bCs/>
+          <w:sz w:val="28"/>
+          <w:szCs w:val="28"/>
+        </w:rPr>
+      </w:pPr>
+      <w:r>
+        <w:rPr>
+          <w:b/>
+          <w:bCs/>
+          <w:sz w:val="28"/>
+          <w:szCs w:val="28"/>
+          <w:highlight w:val="yellow"/>
+        </w:rPr>
+        <w:t>OBS:</w:t>
+      </w:r>
+      <w:r>
+        <w:rPr>
+          <w:b/>
+          <w:bCs/>
+          <w:sz w:val="28"/>
+          <w:szCs w:val="28"/>
+          <w:highlight w:val="yellow"/>
+        </w:rPr>
+        <w:t xml:space="preserve"> Realizando os testes, simulando situações de acerto com Sucesso!!</w:t>
+      </w:r>
+    </w:p>
+    <w:p>
+      <w:pPr>
+        <w:spacing w:after="0"/>
+        <w:rPr>
+          <w:rFonts w:ascii="Consolas" w:hAnsi="Consolas"/>
+          <w:sz w:val="18"/>
+        </w:rPr>
+      </w:pPr>
+    </w:p>
+    <w:p>
+      <w:pPr>
+        <w:jc w:val="center"/>
+        <w:rPr>
+          <w:b/>
+          <w:bCs/>
+          <w:sz w:val="32"/>
+          <w:szCs w:val="32"/>
         </w:rPr>
       </w:pPr>
     </w:p>

</xml_diff>

<commit_message>
Realizando testes que trazem respostas Erradas
</commit_message>
<xml_diff>
--- a/teste/RM80562_Gustavo_Moura_Novaes.docx
+++ b/teste/RM80562_Gustavo_Moura_Novaes.docx
@@ -12818,8 +12818,6 @@
           <w:szCs w:val="20"/>
         </w:rPr>
       </w:pPr>
-      <w:bookmarkStart w:id="0" w:name="_GoBack"/>
-      <w:bookmarkEnd w:id="0"/>
     </w:p>
     <w:p>
       <w:pPr>
@@ -15611,6 +15609,36 @@
     </w:p>
     <w:p>
       <w:pPr>
+        <w:rPr>
+          <w:b/>
+          <w:bCs/>
+          <w:sz w:val="28"/>
+          <w:szCs w:val="28"/>
+        </w:rPr>
+      </w:pPr>
+    </w:p>
+    <w:p>
+      <w:pPr>
+        <w:rPr>
+          <w:b/>
+          <w:bCs/>
+          <w:sz w:val="28"/>
+          <w:szCs w:val="28"/>
+        </w:rPr>
+      </w:pPr>
+    </w:p>
+    <w:p>
+      <w:pPr>
+        <w:rPr>
+          <w:b/>
+          <w:bCs/>
+          <w:sz w:val="28"/>
+          <w:szCs w:val="28"/>
+        </w:rPr>
+      </w:pPr>
+    </w:p>
+    <w:p>
+      <w:pPr>
         <w:spacing w:after="0"/>
         <w:rPr>
           <w:rFonts w:ascii="Consolas" w:hAnsi="Consolas"/>
@@ -15631,6 +15659,7 @@
     </w:p>
     <w:p>
       <w:pPr>
+        <w:jc w:val="center"/>
         <w:rPr>
           <w:b/>
           <w:bCs/>
@@ -15638,6 +15667,3308 @@
           <w:szCs w:val="32"/>
         </w:rPr>
       </w:pPr>
+      <w:r>
+        <w:rPr>
+          <w:b/>
+          <w:bCs/>
+          <w:sz w:val="32"/>
+          <w:szCs w:val="32"/>
+          <w:highlight w:val="red"/>
+        </w:rPr>
+        <w:lastRenderedPageBreak/>
+        <w:t xml:space="preserve">Realizando Testes:  </w:t>
+      </w:r>
+      <w:r>
+        <w:rPr>
+          <w:b/>
+          <w:bCs/>
+          <w:sz w:val="32"/>
+          <w:szCs w:val="32"/>
+          <w:highlight w:val="red"/>
+        </w:rPr>
+        <w:t>5</w:t>
+      </w:r>
+      <w:r>
+        <w:rPr>
+          <w:b/>
+          <w:bCs/>
+          <w:sz w:val="32"/>
+          <w:szCs w:val="32"/>
+          <w:highlight w:val="red"/>
+        </w:rPr>
+        <w:t>º Teste</w:t>
+      </w:r>
+    </w:p>
+    <w:p>
+      <w:pPr>
+        <w:rPr>
+          <w:b/>
+          <w:bCs/>
+          <w:sz w:val="32"/>
+          <w:szCs w:val="32"/>
+        </w:rPr>
+      </w:pPr>
+    </w:p>
+    <w:p>
+      <w:pPr>
+        <w:rPr>
+          <w:rFonts w:ascii="Consolas" w:hAnsi="Consolas" w:cs="Consolas"/>
+          <w:b/>
+          <w:bCs/>
+          <w:color w:val="70AD47" w:themeColor="accent6"/>
+          <w:sz w:val="20"/>
+          <w:szCs w:val="20"/>
+          <w:u w:val="single"/>
+        </w:rPr>
+      </w:pPr>
+      <w:r>
+        <w:rPr>
+          <w:rFonts w:ascii="Consolas" w:hAnsi="Consolas" w:cs="Consolas"/>
+          <w:b/>
+          <w:bCs/>
+          <w:color w:val="70AD47" w:themeColor="accent6"/>
+          <w:sz w:val="20"/>
+          <w:szCs w:val="20"/>
+          <w:u w:val="single"/>
+        </w:rPr>
+        <w:t>JulgamentoPrisioneiro.java</w:t>
+      </w:r>
+    </w:p>
+    <w:p>
+      <w:pPr>
+        <w:autoSpaceDE w:val="0"/>
+        <w:autoSpaceDN w:val="0"/>
+        <w:adjustRightInd w:val="0"/>
+        <w:spacing w:after="0" w:line="240" w:lineRule="auto"/>
+        <w:rPr>
+          <w:rFonts w:ascii="Consolas" w:hAnsi="Consolas" w:cs="Consolas"/>
+          <w:sz w:val="20"/>
+          <w:szCs w:val="20"/>
+        </w:rPr>
+      </w:pPr>
+      <w:proofErr w:type="spellStart"/>
+      <w:r>
+        <w:rPr>
+          <w:rFonts w:ascii="Consolas" w:hAnsi="Consolas" w:cs="Consolas"/>
+          <w:b/>
+          <w:bCs/>
+          <w:color w:val="7F0055"/>
+          <w:sz w:val="20"/>
+          <w:szCs w:val="20"/>
+        </w:rPr>
+        <w:t>public</w:t>
+      </w:r>
+      <w:proofErr w:type="spellEnd"/>
+      <w:r>
+        <w:rPr>
+          <w:rFonts w:ascii="Consolas" w:hAnsi="Consolas" w:cs="Consolas"/>
+          <w:color w:val="000000"/>
+          <w:sz w:val="20"/>
+          <w:szCs w:val="20"/>
+        </w:rPr>
+        <w:t xml:space="preserve"> </w:t>
+      </w:r>
+      <w:proofErr w:type="spellStart"/>
+      <w:r>
+        <w:rPr>
+          <w:rFonts w:ascii="Consolas" w:hAnsi="Consolas" w:cs="Consolas"/>
+          <w:b/>
+          <w:bCs/>
+          <w:color w:val="7F0055"/>
+          <w:sz w:val="20"/>
+          <w:szCs w:val="20"/>
+        </w:rPr>
+        <w:t>class</w:t>
+      </w:r>
+      <w:proofErr w:type="spellEnd"/>
+      <w:r>
+        <w:rPr>
+          <w:rFonts w:ascii="Consolas" w:hAnsi="Consolas" w:cs="Consolas"/>
+          <w:color w:val="000000"/>
+          <w:sz w:val="20"/>
+          <w:szCs w:val="20"/>
+        </w:rPr>
+        <w:t xml:space="preserve"> </w:t>
+      </w:r>
+      <w:proofErr w:type="spellStart"/>
+      <w:r>
+        <w:rPr>
+          <w:rFonts w:ascii="Consolas" w:hAnsi="Consolas" w:cs="Consolas"/>
+          <w:color w:val="000000"/>
+          <w:sz w:val="20"/>
+          <w:szCs w:val="20"/>
+        </w:rPr>
+        <w:t>JulgamentoPrisioneiro</w:t>
+      </w:r>
+      <w:proofErr w:type="spellEnd"/>
+      <w:r>
+        <w:rPr>
+          <w:rFonts w:ascii="Consolas" w:hAnsi="Consolas" w:cs="Consolas"/>
+          <w:color w:val="000000"/>
+          <w:sz w:val="20"/>
+          <w:szCs w:val="20"/>
+        </w:rPr>
+        <w:t xml:space="preserve"> {</w:t>
+      </w:r>
+    </w:p>
+    <w:p>
+      <w:pPr>
+        <w:autoSpaceDE w:val="0"/>
+        <w:autoSpaceDN w:val="0"/>
+        <w:adjustRightInd w:val="0"/>
+        <w:spacing w:after="0" w:line="240" w:lineRule="auto"/>
+        <w:rPr>
+          <w:rFonts w:ascii="Consolas" w:hAnsi="Consolas" w:cs="Consolas"/>
+          <w:sz w:val="20"/>
+          <w:szCs w:val="20"/>
+        </w:rPr>
+      </w:pPr>
+      <w:r>
+        <w:rPr>
+          <w:rFonts w:ascii="Consolas" w:hAnsi="Consolas" w:cs="Consolas"/>
+          <w:color w:val="000000"/>
+          <w:sz w:val="20"/>
+          <w:szCs w:val="20"/>
+        </w:rPr>
+        <w:t xml:space="preserve">   </w:t>
+      </w:r>
+      <w:proofErr w:type="spellStart"/>
+      <w:r>
+        <w:rPr>
+          <w:rFonts w:ascii="Consolas" w:hAnsi="Consolas" w:cs="Consolas"/>
+          <w:b/>
+          <w:bCs/>
+          <w:color w:val="7F0055"/>
+          <w:sz w:val="20"/>
+          <w:szCs w:val="20"/>
+        </w:rPr>
+        <w:t>private</w:t>
+      </w:r>
+      <w:proofErr w:type="spellEnd"/>
+      <w:r>
+        <w:rPr>
+          <w:rFonts w:ascii="Consolas" w:hAnsi="Consolas" w:cs="Consolas"/>
+          <w:color w:val="000000"/>
+          <w:sz w:val="20"/>
+          <w:szCs w:val="20"/>
+        </w:rPr>
+        <w:t xml:space="preserve"> </w:t>
+      </w:r>
+      <w:proofErr w:type="spellStart"/>
+      <w:r>
+        <w:rPr>
+          <w:rFonts w:ascii="Consolas" w:hAnsi="Consolas" w:cs="Consolas"/>
+          <w:b/>
+          <w:bCs/>
+          <w:color w:val="7F0055"/>
+          <w:sz w:val="20"/>
+          <w:szCs w:val="20"/>
+        </w:rPr>
+        <w:t>int</w:t>
+      </w:r>
+      <w:proofErr w:type="spellEnd"/>
+      <w:r>
+        <w:rPr>
+          <w:rFonts w:ascii="Consolas" w:hAnsi="Consolas" w:cs="Consolas"/>
+          <w:color w:val="000000"/>
+          <w:sz w:val="20"/>
+          <w:szCs w:val="20"/>
+        </w:rPr>
+        <w:t xml:space="preserve"> </w:t>
+      </w:r>
+      <w:r>
+        <w:rPr>
+          <w:rFonts w:ascii="Consolas" w:hAnsi="Consolas" w:cs="Consolas"/>
+          <w:color w:val="0000C0"/>
+          <w:sz w:val="20"/>
+          <w:szCs w:val="20"/>
+        </w:rPr>
+        <w:t>PENA_INOCENCIA</w:t>
+      </w:r>
+      <w:r>
+        <w:rPr>
+          <w:rFonts w:ascii="Consolas" w:hAnsi="Consolas" w:cs="Consolas"/>
+          <w:color w:val="000000"/>
+          <w:sz w:val="20"/>
+          <w:szCs w:val="20"/>
+        </w:rPr>
+        <w:t xml:space="preserve"> = 10;</w:t>
+      </w:r>
+    </w:p>
+    <w:p>
+      <w:pPr>
+        <w:autoSpaceDE w:val="0"/>
+        <w:autoSpaceDN w:val="0"/>
+        <w:adjustRightInd w:val="0"/>
+        <w:spacing w:after="0" w:line="240" w:lineRule="auto"/>
+        <w:rPr>
+          <w:rFonts w:ascii="Consolas" w:hAnsi="Consolas" w:cs="Consolas"/>
+          <w:sz w:val="20"/>
+          <w:szCs w:val="20"/>
+        </w:rPr>
+      </w:pPr>
+      <w:r>
+        <w:rPr>
+          <w:rFonts w:ascii="Consolas" w:hAnsi="Consolas" w:cs="Consolas"/>
+          <w:color w:val="000000"/>
+          <w:sz w:val="20"/>
+          <w:szCs w:val="20"/>
+        </w:rPr>
+        <w:t xml:space="preserve">   </w:t>
+      </w:r>
+      <w:proofErr w:type="spellStart"/>
+      <w:r>
+        <w:rPr>
+          <w:rFonts w:ascii="Consolas" w:hAnsi="Consolas" w:cs="Consolas"/>
+          <w:b/>
+          <w:bCs/>
+          <w:color w:val="7F0055"/>
+          <w:sz w:val="20"/>
+          <w:szCs w:val="20"/>
+        </w:rPr>
+        <w:t>private</w:t>
+      </w:r>
+      <w:proofErr w:type="spellEnd"/>
+      <w:r>
+        <w:rPr>
+          <w:rFonts w:ascii="Consolas" w:hAnsi="Consolas" w:cs="Consolas"/>
+          <w:color w:val="000000"/>
+          <w:sz w:val="20"/>
+          <w:szCs w:val="20"/>
+        </w:rPr>
+        <w:t xml:space="preserve"> </w:t>
+      </w:r>
+      <w:proofErr w:type="spellStart"/>
+      <w:r>
+        <w:rPr>
+          <w:rFonts w:ascii="Consolas" w:hAnsi="Consolas" w:cs="Consolas"/>
+          <w:b/>
+          <w:bCs/>
+          <w:color w:val="7F0055"/>
+          <w:sz w:val="20"/>
+          <w:szCs w:val="20"/>
+        </w:rPr>
+        <w:t>int</w:t>
+      </w:r>
+      <w:proofErr w:type="spellEnd"/>
+      <w:r>
+        <w:rPr>
+          <w:rFonts w:ascii="Consolas" w:hAnsi="Consolas" w:cs="Consolas"/>
+          <w:color w:val="000000"/>
+          <w:sz w:val="20"/>
+          <w:szCs w:val="20"/>
+        </w:rPr>
+        <w:t xml:space="preserve"> </w:t>
+      </w:r>
+      <w:r>
+        <w:rPr>
+          <w:rFonts w:ascii="Consolas" w:hAnsi="Consolas" w:cs="Consolas"/>
+          <w:color w:val="0000C0"/>
+          <w:sz w:val="20"/>
+          <w:szCs w:val="20"/>
+        </w:rPr>
+        <w:t>PENA_CONDENACAO_</w:t>
+      </w:r>
+      <w:proofErr w:type="gramStart"/>
+      <w:r>
+        <w:rPr>
+          <w:rFonts w:ascii="Consolas" w:hAnsi="Consolas" w:cs="Consolas"/>
+          <w:color w:val="0000C0"/>
+          <w:sz w:val="20"/>
+          <w:szCs w:val="20"/>
+        </w:rPr>
+        <w:t>MUTUA</w:t>
+      </w:r>
+      <w:proofErr w:type="gramEnd"/>
+      <w:r>
+        <w:rPr>
+          <w:rFonts w:ascii="Consolas" w:hAnsi="Consolas" w:cs="Consolas"/>
+          <w:color w:val="000000"/>
+          <w:sz w:val="20"/>
+          <w:szCs w:val="20"/>
+        </w:rPr>
+        <w:t xml:space="preserve"> = 15;</w:t>
+      </w:r>
+    </w:p>
+    <w:p>
+      <w:pPr>
+        <w:autoSpaceDE w:val="0"/>
+        <w:autoSpaceDN w:val="0"/>
+        <w:adjustRightInd w:val="0"/>
+        <w:spacing w:after="0" w:line="240" w:lineRule="auto"/>
+        <w:rPr>
+          <w:rFonts w:ascii="Consolas" w:hAnsi="Consolas" w:cs="Consolas"/>
+          <w:sz w:val="20"/>
+          <w:szCs w:val="20"/>
+        </w:rPr>
+      </w:pPr>
+      <w:r>
+        <w:rPr>
+          <w:rFonts w:ascii="Consolas" w:hAnsi="Consolas" w:cs="Consolas"/>
+          <w:color w:val="000000"/>
+          <w:sz w:val="20"/>
+          <w:szCs w:val="20"/>
+        </w:rPr>
+        <w:t xml:space="preserve">   </w:t>
+      </w:r>
+      <w:proofErr w:type="spellStart"/>
+      <w:r>
+        <w:rPr>
+          <w:rFonts w:ascii="Consolas" w:hAnsi="Consolas" w:cs="Consolas"/>
+          <w:b/>
+          <w:bCs/>
+          <w:color w:val="7F0055"/>
+          <w:sz w:val="20"/>
+          <w:szCs w:val="20"/>
+        </w:rPr>
+        <w:t>private</w:t>
+      </w:r>
+      <w:proofErr w:type="spellEnd"/>
+      <w:r>
+        <w:rPr>
+          <w:rFonts w:ascii="Consolas" w:hAnsi="Consolas" w:cs="Consolas"/>
+          <w:color w:val="000000"/>
+          <w:sz w:val="20"/>
+          <w:szCs w:val="20"/>
+        </w:rPr>
+        <w:t xml:space="preserve"> </w:t>
+      </w:r>
+      <w:proofErr w:type="spellStart"/>
+      <w:r>
+        <w:rPr>
+          <w:rFonts w:ascii="Consolas" w:hAnsi="Consolas" w:cs="Consolas"/>
+          <w:b/>
+          <w:bCs/>
+          <w:color w:val="7F0055"/>
+          <w:sz w:val="20"/>
+          <w:szCs w:val="20"/>
+        </w:rPr>
+        <w:t>int</w:t>
+      </w:r>
+      <w:proofErr w:type="spellEnd"/>
+      <w:r>
+        <w:rPr>
+          <w:rFonts w:ascii="Consolas" w:hAnsi="Consolas" w:cs="Consolas"/>
+          <w:color w:val="000000"/>
+          <w:sz w:val="20"/>
+          <w:szCs w:val="20"/>
+        </w:rPr>
+        <w:t xml:space="preserve"> </w:t>
+      </w:r>
+      <w:r>
+        <w:rPr>
+          <w:rFonts w:ascii="Consolas" w:hAnsi="Consolas" w:cs="Consolas"/>
+          <w:color w:val="0000C0"/>
+          <w:sz w:val="20"/>
+          <w:szCs w:val="20"/>
+        </w:rPr>
+        <w:t>PENA_CONDENACAO_INDIVIDUAL</w:t>
+      </w:r>
+      <w:r>
+        <w:rPr>
+          <w:rFonts w:ascii="Consolas" w:hAnsi="Consolas" w:cs="Consolas"/>
+          <w:color w:val="000000"/>
+          <w:sz w:val="20"/>
+          <w:szCs w:val="20"/>
+        </w:rPr>
+        <w:t xml:space="preserve"> = 1</w:t>
+      </w:r>
+      <w:bookmarkStart w:id="0" w:name="_GoBack"/>
+      <w:bookmarkEnd w:id="0"/>
+      <w:r>
+        <w:rPr>
+          <w:rFonts w:ascii="Consolas" w:hAnsi="Consolas" w:cs="Consolas"/>
+          <w:color w:val="000000"/>
+          <w:sz w:val="20"/>
+          <w:szCs w:val="20"/>
+        </w:rPr>
+        <w:t>0;</w:t>
+      </w:r>
+    </w:p>
+    <w:p>
+      <w:pPr>
+        <w:autoSpaceDE w:val="0"/>
+        <w:autoSpaceDN w:val="0"/>
+        <w:adjustRightInd w:val="0"/>
+        <w:spacing w:after="0" w:line="240" w:lineRule="auto"/>
+        <w:rPr>
+          <w:rFonts w:ascii="Consolas" w:hAnsi="Consolas" w:cs="Consolas"/>
+          <w:sz w:val="20"/>
+          <w:szCs w:val="20"/>
+        </w:rPr>
+      </w:pPr>
+      <w:r>
+        <w:rPr>
+          <w:rFonts w:ascii="Consolas" w:hAnsi="Consolas" w:cs="Consolas"/>
+          <w:color w:val="000000"/>
+          <w:sz w:val="20"/>
+          <w:szCs w:val="20"/>
+        </w:rPr>
+        <w:t xml:space="preserve">   </w:t>
+      </w:r>
+      <w:proofErr w:type="spellStart"/>
+      <w:r>
+        <w:rPr>
+          <w:rFonts w:ascii="Consolas" w:hAnsi="Consolas" w:cs="Consolas"/>
+          <w:b/>
+          <w:bCs/>
+          <w:color w:val="7F0055"/>
+          <w:sz w:val="20"/>
+          <w:szCs w:val="20"/>
+        </w:rPr>
+        <w:t>private</w:t>
+      </w:r>
+      <w:proofErr w:type="spellEnd"/>
+      <w:r>
+        <w:rPr>
+          <w:rFonts w:ascii="Consolas" w:hAnsi="Consolas" w:cs="Consolas"/>
+          <w:color w:val="000000"/>
+          <w:sz w:val="20"/>
+          <w:szCs w:val="20"/>
+        </w:rPr>
+        <w:t xml:space="preserve"> </w:t>
+      </w:r>
+      <w:proofErr w:type="spellStart"/>
+      <w:r>
+        <w:rPr>
+          <w:rFonts w:ascii="Consolas" w:hAnsi="Consolas" w:cs="Consolas"/>
+          <w:b/>
+          <w:bCs/>
+          <w:color w:val="7F0055"/>
+          <w:sz w:val="20"/>
+          <w:szCs w:val="20"/>
+        </w:rPr>
+        <w:t>int</w:t>
+      </w:r>
+      <w:proofErr w:type="spellEnd"/>
+      <w:r>
+        <w:rPr>
+          <w:rFonts w:ascii="Consolas" w:hAnsi="Consolas" w:cs="Consolas"/>
+          <w:color w:val="000000"/>
+          <w:sz w:val="20"/>
+          <w:szCs w:val="20"/>
+        </w:rPr>
+        <w:t xml:space="preserve"> </w:t>
+      </w:r>
+      <w:r>
+        <w:rPr>
+          <w:rFonts w:ascii="Consolas" w:hAnsi="Consolas" w:cs="Consolas"/>
+          <w:color w:val="0000C0"/>
+          <w:sz w:val="20"/>
+          <w:szCs w:val="20"/>
+        </w:rPr>
+        <w:t>PENA_CONDENACAO_CUMPLICES</w:t>
+      </w:r>
+      <w:r>
+        <w:rPr>
+          <w:rFonts w:ascii="Consolas" w:hAnsi="Consolas" w:cs="Consolas"/>
+          <w:color w:val="000000"/>
+          <w:sz w:val="20"/>
+          <w:szCs w:val="20"/>
+        </w:rPr>
+        <w:t xml:space="preserve"> = 11;</w:t>
+      </w:r>
+    </w:p>
+    <w:p>
+      <w:pPr>
+        <w:autoSpaceDE w:val="0"/>
+        <w:autoSpaceDN w:val="0"/>
+        <w:adjustRightInd w:val="0"/>
+        <w:spacing w:after="0" w:line="240" w:lineRule="auto"/>
+        <w:rPr>
+          <w:rFonts w:ascii="Consolas" w:hAnsi="Consolas" w:cs="Consolas"/>
+          <w:sz w:val="20"/>
+          <w:szCs w:val="20"/>
+        </w:rPr>
+      </w:pPr>
+    </w:p>
+    <w:p>
+      <w:pPr>
+        <w:autoSpaceDE w:val="0"/>
+        <w:autoSpaceDN w:val="0"/>
+        <w:adjustRightInd w:val="0"/>
+        <w:spacing w:after="0" w:line="240" w:lineRule="auto"/>
+        <w:rPr>
+          <w:rFonts w:ascii="Consolas" w:hAnsi="Consolas" w:cs="Consolas"/>
+          <w:sz w:val="20"/>
+          <w:szCs w:val="20"/>
+        </w:rPr>
+      </w:pPr>
+      <w:r>
+        <w:rPr>
+          <w:rFonts w:ascii="Consolas" w:hAnsi="Consolas" w:cs="Consolas"/>
+          <w:color w:val="000000"/>
+          <w:sz w:val="20"/>
+          <w:szCs w:val="20"/>
+        </w:rPr>
+        <w:t xml:space="preserve">   </w:t>
+      </w:r>
+      <w:proofErr w:type="spellStart"/>
+      <w:r>
+        <w:rPr>
+          <w:rFonts w:ascii="Consolas" w:hAnsi="Consolas" w:cs="Consolas"/>
+          <w:b/>
+          <w:bCs/>
+          <w:color w:val="7F0055"/>
+          <w:sz w:val="20"/>
+          <w:szCs w:val="20"/>
+        </w:rPr>
+        <w:t>public</w:t>
+      </w:r>
+      <w:proofErr w:type="spellEnd"/>
+      <w:r>
+        <w:rPr>
+          <w:rFonts w:ascii="Consolas" w:hAnsi="Consolas" w:cs="Consolas"/>
+          <w:color w:val="000000"/>
+          <w:sz w:val="20"/>
+          <w:szCs w:val="20"/>
+        </w:rPr>
+        <w:t xml:space="preserve"> </w:t>
+      </w:r>
+      <w:proofErr w:type="spellStart"/>
+      <w:r>
+        <w:rPr>
+          <w:rFonts w:ascii="Consolas" w:hAnsi="Consolas" w:cs="Consolas"/>
+          <w:b/>
+          <w:bCs/>
+          <w:color w:val="7F0055"/>
+          <w:sz w:val="20"/>
+          <w:szCs w:val="20"/>
+        </w:rPr>
+        <w:t>int</w:t>
+      </w:r>
+      <w:proofErr w:type="spellEnd"/>
+      <w:r>
+        <w:rPr>
+          <w:rFonts w:ascii="Consolas" w:hAnsi="Consolas" w:cs="Consolas"/>
+          <w:color w:val="000000"/>
+          <w:sz w:val="20"/>
+          <w:szCs w:val="20"/>
+        </w:rPr>
+        <w:t xml:space="preserve"> </w:t>
+      </w:r>
+      <w:proofErr w:type="spellStart"/>
+      <w:proofErr w:type="gramStart"/>
+      <w:r>
+        <w:rPr>
+          <w:rFonts w:ascii="Consolas" w:hAnsi="Consolas" w:cs="Consolas"/>
+          <w:color w:val="000000"/>
+          <w:sz w:val="20"/>
+          <w:szCs w:val="20"/>
+        </w:rPr>
+        <w:t>calculaPena</w:t>
+      </w:r>
+      <w:proofErr w:type="spellEnd"/>
+      <w:r>
+        <w:rPr>
+          <w:rFonts w:ascii="Consolas" w:hAnsi="Consolas" w:cs="Consolas"/>
+          <w:color w:val="000000"/>
+          <w:sz w:val="20"/>
+          <w:szCs w:val="20"/>
+        </w:rPr>
+        <w:t>(</w:t>
+      </w:r>
+      <w:proofErr w:type="gramEnd"/>
+      <w:r>
+        <w:rPr>
+          <w:rFonts w:ascii="Consolas" w:hAnsi="Consolas" w:cs="Consolas"/>
+          <w:color w:val="000000"/>
+          <w:sz w:val="20"/>
+          <w:szCs w:val="20"/>
+        </w:rPr>
+        <w:t xml:space="preserve">Resposta </w:t>
+      </w:r>
+      <w:proofErr w:type="spellStart"/>
+      <w:r>
+        <w:rPr>
+          <w:rFonts w:ascii="Consolas" w:hAnsi="Consolas" w:cs="Consolas"/>
+          <w:color w:val="6A3E3E"/>
+          <w:sz w:val="20"/>
+          <w:szCs w:val="20"/>
+        </w:rPr>
+        <w:t>respostaPrisioneiroA</w:t>
+      </w:r>
+      <w:proofErr w:type="spellEnd"/>
+      <w:r>
+        <w:rPr>
+          <w:rFonts w:ascii="Consolas" w:hAnsi="Consolas" w:cs="Consolas"/>
+          <w:color w:val="000000"/>
+          <w:sz w:val="20"/>
+          <w:szCs w:val="20"/>
+        </w:rPr>
+        <w:t xml:space="preserve">, Resposta </w:t>
+      </w:r>
+      <w:proofErr w:type="spellStart"/>
+      <w:r>
+        <w:rPr>
+          <w:rFonts w:ascii="Consolas" w:hAnsi="Consolas" w:cs="Consolas"/>
+          <w:color w:val="6A3E3E"/>
+          <w:sz w:val="20"/>
+          <w:szCs w:val="20"/>
+        </w:rPr>
+        <w:t>respostaPrisioneiroB</w:t>
+      </w:r>
+      <w:proofErr w:type="spellEnd"/>
+      <w:r>
+        <w:rPr>
+          <w:rFonts w:ascii="Consolas" w:hAnsi="Consolas" w:cs="Consolas"/>
+          <w:color w:val="000000"/>
+          <w:sz w:val="20"/>
+          <w:szCs w:val="20"/>
+        </w:rPr>
+        <w:t>) {</w:t>
+      </w:r>
+    </w:p>
+    <w:p>
+      <w:pPr>
+        <w:autoSpaceDE w:val="0"/>
+        <w:autoSpaceDN w:val="0"/>
+        <w:adjustRightInd w:val="0"/>
+        <w:spacing w:after="0" w:line="240" w:lineRule="auto"/>
+        <w:rPr>
+          <w:rFonts w:ascii="Consolas" w:hAnsi="Consolas" w:cs="Consolas"/>
+          <w:sz w:val="20"/>
+          <w:szCs w:val="20"/>
+        </w:rPr>
+      </w:pPr>
+      <w:r>
+        <w:rPr>
+          <w:rFonts w:ascii="Consolas" w:hAnsi="Consolas" w:cs="Consolas"/>
+          <w:color w:val="000000"/>
+          <w:sz w:val="20"/>
+          <w:szCs w:val="20"/>
+        </w:rPr>
+        <w:t xml:space="preserve">      </w:t>
+      </w:r>
+      <w:proofErr w:type="spellStart"/>
+      <w:r>
+        <w:rPr>
+          <w:rFonts w:ascii="Consolas" w:hAnsi="Consolas" w:cs="Consolas"/>
+          <w:b/>
+          <w:bCs/>
+          <w:color w:val="7F0055"/>
+          <w:sz w:val="20"/>
+          <w:szCs w:val="20"/>
+        </w:rPr>
+        <w:t>if</w:t>
+      </w:r>
+      <w:proofErr w:type="spellEnd"/>
+      <w:r>
+        <w:rPr>
+          <w:rFonts w:ascii="Consolas" w:hAnsi="Consolas" w:cs="Consolas"/>
+          <w:color w:val="000000"/>
+          <w:sz w:val="20"/>
+          <w:szCs w:val="20"/>
+        </w:rPr>
+        <w:t xml:space="preserve"> (</w:t>
+      </w:r>
+      <w:proofErr w:type="spellStart"/>
+      <w:r>
+        <w:rPr>
+          <w:rFonts w:ascii="Consolas" w:hAnsi="Consolas" w:cs="Consolas"/>
+          <w:color w:val="6A3E3E"/>
+          <w:sz w:val="20"/>
+          <w:szCs w:val="20"/>
+        </w:rPr>
+        <w:t>respostaPrisioneiroA</w:t>
+      </w:r>
+      <w:proofErr w:type="spellEnd"/>
+      <w:r>
+        <w:rPr>
+          <w:rFonts w:ascii="Consolas" w:hAnsi="Consolas" w:cs="Consolas"/>
+          <w:color w:val="000000"/>
+          <w:sz w:val="20"/>
+          <w:szCs w:val="20"/>
+        </w:rPr>
+        <w:t xml:space="preserve"> == </w:t>
+      </w:r>
+      <w:proofErr w:type="spellStart"/>
+      <w:r>
+        <w:rPr>
+          <w:rFonts w:ascii="Consolas" w:hAnsi="Consolas" w:cs="Consolas"/>
+          <w:color w:val="000000"/>
+          <w:sz w:val="20"/>
+          <w:szCs w:val="20"/>
+        </w:rPr>
+        <w:t>Resposta.</w:t>
+      </w:r>
+      <w:r>
+        <w:rPr>
+          <w:rFonts w:ascii="Consolas" w:hAnsi="Consolas" w:cs="Consolas"/>
+          <w:b/>
+          <w:bCs/>
+          <w:i/>
+          <w:iCs/>
+          <w:color w:val="0000C0"/>
+          <w:sz w:val="20"/>
+          <w:szCs w:val="20"/>
+        </w:rPr>
+        <w:t>DELACAO</w:t>
+      </w:r>
+      <w:proofErr w:type="spellEnd"/>
+      <w:r>
+        <w:rPr>
+          <w:rFonts w:ascii="Consolas" w:hAnsi="Consolas" w:cs="Consolas"/>
+          <w:color w:val="000000"/>
+          <w:sz w:val="20"/>
+          <w:szCs w:val="20"/>
+        </w:rPr>
+        <w:t>) {</w:t>
+      </w:r>
+    </w:p>
+    <w:p>
+      <w:pPr>
+        <w:autoSpaceDE w:val="0"/>
+        <w:autoSpaceDN w:val="0"/>
+        <w:adjustRightInd w:val="0"/>
+        <w:spacing w:after="0" w:line="240" w:lineRule="auto"/>
+        <w:rPr>
+          <w:rFonts w:ascii="Consolas" w:hAnsi="Consolas" w:cs="Consolas"/>
+          <w:sz w:val="20"/>
+          <w:szCs w:val="20"/>
+        </w:rPr>
+      </w:pPr>
+      <w:r>
+        <w:rPr>
+          <w:rFonts w:ascii="Consolas" w:hAnsi="Consolas" w:cs="Consolas"/>
+          <w:color w:val="000000"/>
+          <w:sz w:val="20"/>
+          <w:szCs w:val="20"/>
+        </w:rPr>
+        <w:t xml:space="preserve">          </w:t>
+      </w:r>
+      <w:proofErr w:type="spellStart"/>
+      <w:r>
+        <w:rPr>
+          <w:rFonts w:ascii="Consolas" w:hAnsi="Consolas" w:cs="Consolas"/>
+          <w:b/>
+          <w:bCs/>
+          <w:color w:val="7F0055"/>
+          <w:sz w:val="20"/>
+          <w:szCs w:val="20"/>
+        </w:rPr>
+        <w:t>if</w:t>
+      </w:r>
+      <w:proofErr w:type="spellEnd"/>
+      <w:r>
+        <w:rPr>
+          <w:rFonts w:ascii="Consolas" w:hAnsi="Consolas" w:cs="Consolas"/>
+          <w:color w:val="000000"/>
+          <w:sz w:val="20"/>
+          <w:szCs w:val="20"/>
+        </w:rPr>
+        <w:t xml:space="preserve"> (</w:t>
+      </w:r>
+      <w:proofErr w:type="spellStart"/>
+      <w:r>
+        <w:rPr>
+          <w:rFonts w:ascii="Consolas" w:hAnsi="Consolas" w:cs="Consolas"/>
+          <w:color w:val="6A3E3E"/>
+          <w:sz w:val="20"/>
+          <w:szCs w:val="20"/>
+        </w:rPr>
+        <w:t>respostaPrisioneiroB</w:t>
+      </w:r>
+      <w:proofErr w:type="spellEnd"/>
+      <w:r>
+        <w:rPr>
+          <w:rFonts w:ascii="Consolas" w:hAnsi="Consolas" w:cs="Consolas"/>
+          <w:color w:val="000000"/>
+          <w:sz w:val="20"/>
+          <w:szCs w:val="20"/>
+        </w:rPr>
+        <w:t xml:space="preserve"> == </w:t>
+      </w:r>
+      <w:proofErr w:type="spellStart"/>
+      <w:r>
+        <w:rPr>
+          <w:rFonts w:ascii="Consolas" w:hAnsi="Consolas" w:cs="Consolas"/>
+          <w:color w:val="000000"/>
+          <w:sz w:val="20"/>
+          <w:szCs w:val="20"/>
+        </w:rPr>
+        <w:t>Resposta.</w:t>
+      </w:r>
+      <w:r>
+        <w:rPr>
+          <w:rFonts w:ascii="Consolas" w:hAnsi="Consolas" w:cs="Consolas"/>
+          <w:b/>
+          <w:bCs/>
+          <w:i/>
+          <w:iCs/>
+          <w:color w:val="0000C0"/>
+          <w:sz w:val="20"/>
+          <w:szCs w:val="20"/>
+        </w:rPr>
+        <w:t>DELACAO</w:t>
+      </w:r>
+      <w:proofErr w:type="spellEnd"/>
+      <w:r>
+        <w:rPr>
+          <w:rFonts w:ascii="Consolas" w:hAnsi="Consolas" w:cs="Consolas"/>
+          <w:color w:val="000000"/>
+          <w:sz w:val="20"/>
+          <w:szCs w:val="20"/>
+        </w:rPr>
+        <w:t>) {</w:t>
+      </w:r>
+    </w:p>
+    <w:p>
+      <w:pPr>
+        <w:autoSpaceDE w:val="0"/>
+        <w:autoSpaceDN w:val="0"/>
+        <w:adjustRightInd w:val="0"/>
+        <w:spacing w:after="0" w:line="240" w:lineRule="auto"/>
+        <w:rPr>
+          <w:rFonts w:ascii="Consolas" w:hAnsi="Consolas" w:cs="Consolas"/>
+          <w:sz w:val="20"/>
+          <w:szCs w:val="20"/>
+        </w:rPr>
+      </w:pPr>
+      <w:r>
+        <w:rPr>
+          <w:rFonts w:ascii="Consolas" w:hAnsi="Consolas" w:cs="Consolas"/>
+          <w:color w:val="000000"/>
+          <w:sz w:val="20"/>
+          <w:szCs w:val="20"/>
+        </w:rPr>
+        <w:t xml:space="preserve">            </w:t>
+      </w:r>
+      <w:proofErr w:type="spellStart"/>
+      <w:r>
+        <w:rPr>
+          <w:rFonts w:ascii="Consolas" w:hAnsi="Consolas" w:cs="Consolas"/>
+          <w:b/>
+          <w:bCs/>
+          <w:color w:val="7F0055"/>
+          <w:sz w:val="20"/>
+          <w:szCs w:val="20"/>
+        </w:rPr>
+        <w:t>return</w:t>
+      </w:r>
+      <w:proofErr w:type="spellEnd"/>
+      <w:r>
+        <w:rPr>
+          <w:rFonts w:ascii="Consolas" w:hAnsi="Consolas" w:cs="Consolas"/>
+          <w:color w:val="000000"/>
+          <w:sz w:val="20"/>
+          <w:szCs w:val="20"/>
+        </w:rPr>
+        <w:t xml:space="preserve"> </w:t>
+      </w:r>
+      <w:r>
+        <w:rPr>
+          <w:rFonts w:ascii="Consolas" w:hAnsi="Consolas" w:cs="Consolas"/>
+          <w:color w:val="0000C0"/>
+          <w:sz w:val="20"/>
+          <w:szCs w:val="20"/>
+        </w:rPr>
+        <w:t>PENA_CONDENACAO_</w:t>
+      </w:r>
+      <w:proofErr w:type="gramStart"/>
+      <w:r>
+        <w:rPr>
+          <w:rFonts w:ascii="Consolas" w:hAnsi="Consolas" w:cs="Consolas"/>
+          <w:color w:val="0000C0"/>
+          <w:sz w:val="20"/>
+          <w:szCs w:val="20"/>
+        </w:rPr>
+        <w:t>MUTUA</w:t>
+      </w:r>
+      <w:proofErr w:type="gramEnd"/>
+      <w:r>
+        <w:rPr>
+          <w:rFonts w:ascii="Consolas" w:hAnsi="Consolas" w:cs="Consolas"/>
+          <w:color w:val="000000"/>
+          <w:sz w:val="20"/>
+          <w:szCs w:val="20"/>
+        </w:rPr>
+        <w:t>;</w:t>
+      </w:r>
+    </w:p>
+    <w:p>
+      <w:pPr>
+        <w:autoSpaceDE w:val="0"/>
+        <w:autoSpaceDN w:val="0"/>
+        <w:adjustRightInd w:val="0"/>
+        <w:spacing w:after="0" w:line="240" w:lineRule="auto"/>
+        <w:rPr>
+          <w:rFonts w:ascii="Consolas" w:hAnsi="Consolas" w:cs="Consolas"/>
+          <w:sz w:val="20"/>
+          <w:szCs w:val="20"/>
+          <w:lang w:val="en-US"/>
+        </w:rPr>
+      </w:pPr>
+      <w:r>
+        <w:rPr>
+          <w:rFonts w:ascii="Consolas" w:hAnsi="Consolas" w:cs="Consolas"/>
+          <w:color w:val="000000"/>
+          <w:sz w:val="20"/>
+          <w:szCs w:val="20"/>
+        </w:rPr>
+        <w:t xml:space="preserve">          </w:t>
+      </w:r>
+      <w:r>
+        <w:rPr>
+          <w:rFonts w:ascii="Consolas" w:hAnsi="Consolas" w:cs="Consolas"/>
+          <w:color w:val="000000"/>
+          <w:sz w:val="20"/>
+          <w:szCs w:val="20"/>
+          <w:lang w:val="en-US"/>
+        </w:rPr>
+        <w:t xml:space="preserve">} </w:t>
+      </w:r>
+      <w:r>
+        <w:rPr>
+          <w:rFonts w:ascii="Consolas" w:hAnsi="Consolas" w:cs="Consolas"/>
+          <w:b/>
+          <w:bCs/>
+          <w:color w:val="7F0055"/>
+          <w:sz w:val="20"/>
+          <w:szCs w:val="20"/>
+          <w:lang w:val="en-US"/>
+        </w:rPr>
+        <w:t>else</w:t>
+      </w:r>
+      <w:r>
+        <w:rPr>
+          <w:rFonts w:ascii="Consolas" w:hAnsi="Consolas" w:cs="Consolas"/>
+          <w:color w:val="000000"/>
+          <w:sz w:val="20"/>
+          <w:szCs w:val="20"/>
+          <w:lang w:val="en-US"/>
+        </w:rPr>
+        <w:t xml:space="preserve"> {</w:t>
+      </w:r>
+    </w:p>
+    <w:p>
+      <w:pPr>
+        <w:autoSpaceDE w:val="0"/>
+        <w:autoSpaceDN w:val="0"/>
+        <w:adjustRightInd w:val="0"/>
+        <w:spacing w:after="0" w:line="240" w:lineRule="auto"/>
+        <w:rPr>
+          <w:rFonts w:ascii="Consolas" w:hAnsi="Consolas" w:cs="Consolas"/>
+          <w:sz w:val="20"/>
+          <w:szCs w:val="20"/>
+          <w:lang w:val="en-US"/>
+        </w:rPr>
+      </w:pPr>
+      <w:r>
+        <w:rPr>
+          <w:rFonts w:ascii="Consolas" w:hAnsi="Consolas" w:cs="Consolas"/>
+          <w:color w:val="000000"/>
+          <w:sz w:val="20"/>
+          <w:szCs w:val="20"/>
+          <w:lang w:val="en-US"/>
+        </w:rPr>
+        <w:t xml:space="preserve">                 </w:t>
+      </w:r>
+      <w:r>
+        <w:rPr>
+          <w:rFonts w:ascii="Consolas" w:hAnsi="Consolas" w:cs="Consolas"/>
+          <w:b/>
+          <w:bCs/>
+          <w:color w:val="7F0055"/>
+          <w:sz w:val="20"/>
+          <w:szCs w:val="20"/>
+          <w:lang w:val="en-US"/>
+        </w:rPr>
+        <w:t>return</w:t>
+      </w:r>
+      <w:r>
+        <w:rPr>
+          <w:rFonts w:ascii="Consolas" w:hAnsi="Consolas" w:cs="Consolas"/>
+          <w:color w:val="000000"/>
+          <w:sz w:val="20"/>
+          <w:szCs w:val="20"/>
+          <w:lang w:val="en-US"/>
+        </w:rPr>
+        <w:t xml:space="preserve"> </w:t>
+      </w:r>
+      <w:r>
+        <w:rPr>
+          <w:rFonts w:ascii="Consolas" w:hAnsi="Consolas" w:cs="Consolas"/>
+          <w:color w:val="0000C0"/>
+          <w:sz w:val="20"/>
+          <w:szCs w:val="20"/>
+          <w:lang w:val="en-US"/>
+        </w:rPr>
+        <w:t>PENA_INOCENCIA</w:t>
+      </w:r>
+      <w:r>
+        <w:rPr>
+          <w:rFonts w:ascii="Consolas" w:hAnsi="Consolas" w:cs="Consolas"/>
+          <w:color w:val="000000"/>
+          <w:sz w:val="20"/>
+          <w:szCs w:val="20"/>
+          <w:lang w:val="en-US"/>
+        </w:rPr>
+        <w:t>;</w:t>
+      </w:r>
+    </w:p>
+    <w:p>
+      <w:pPr>
+        <w:autoSpaceDE w:val="0"/>
+        <w:autoSpaceDN w:val="0"/>
+        <w:adjustRightInd w:val="0"/>
+        <w:spacing w:after="0" w:line="240" w:lineRule="auto"/>
+        <w:rPr>
+          <w:rFonts w:ascii="Consolas" w:hAnsi="Consolas" w:cs="Consolas"/>
+          <w:sz w:val="20"/>
+          <w:szCs w:val="20"/>
+          <w:lang w:val="en-US"/>
+        </w:rPr>
+      </w:pPr>
+      <w:r>
+        <w:rPr>
+          <w:rFonts w:ascii="Consolas" w:hAnsi="Consolas" w:cs="Consolas"/>
+          <w:color w:val="000000"/>
+          <w:sz w:val="20"/>
+          <w:szCs w:val="20"/>
+          <w:lang w:val="en-US"/>
+        </w:rPr>
+        <w:t xml:space="preserve">                 }</w:t>
+      </w:r>
+    </w:p>
+    <w:p>
+      <w:pPr>
+        <w:autoSpaceDE w:val="0"/>
+        <w:autoSpaceDN w:val="0"/>
+        <w:adjustRightInd w:val="0"/>
+        <w:spacing w:after="0" w:line="240" w:lineRule="auto"/>
+        <w:rPr>
+          <w:rFonts w:ascii="Consolas" w:hAnsi="Consolas" w:cs="Consolas"/>
+          <w:sz w:val="20"/>
+          <w:szCs w:val="20"/>
+          <w:lang w:val="en-US"/>
+        </w:rPr>
+      </w:pPr>
+      <w:r>
+        <w:rPr>
+          <w:rFonts w:ascii="Consolas" w:hAnsi="Consolas" w:cs="Consolas"/>
+          <w:color w:val="000000"/>
+          <w:sz w:val="20"/>
+          <w:szCs w:val="20"/>
+          <w:lang w:val="en-US"/>
+        </w:rPr>
+        <w:t xml:space="preserve">       } </w:t>
+      </w:r>
+      <w:r>
+        <w:rPr>
+          <w:rFonts w:ascii="Consolas" w:hAnsi="Consolas" w:cs="Consolas"/>
+          <w:b/>
+          <w:bCs/>
+          <w:color w:val="7F0055"/>
+          <w:sz w:val="20"/>
+          <w:szCs w:val="20"/>
+          <w:lang w:val="en-US"/>
+        </w:rPr>
+        <w:t>else</w:t>
+      </w:r>
+      <w:r>
+        <w:rPr>
+          <w:rFonts w:ascii="Consolas" w:hAnsi="Consolas" w:cs="Consolas"/>
+          <w:color w:val="000000"/>
+          <w:sz w:val="20"/>
+          <w:szCs w:val="20"/>
+          <w:lang w:val="en-US"/>
+        </w:rPr>
+        <w:t xml:space="preserve"> {</w:t>
+      </w:r>
+    </w:p>
+    <w:p>
+      <w:pPr>
+        <w:autoSpaceDE w:val="0"/>
+        <w:autoSpaceDN w:val="0"/>
+        <w:adjustRightInd w:val="0"/>
+        <w:spacing w:after="0" w:line="240" w:lineRule="auto"/>
+        <w:rPr>
+          <w:rFonts w:ascii="Consolas" w:hAnsi="Consolas" w:cs="Consolas"/>
+          <w:sz w:val="20"/>
+          <w:szCs w:val="20"/>
+        </w:rPr>
+      </w:pPr>
+      <w:r>
+        <w:rPr>
+          <w:rFonts w:ascii="Consolas" w:hAnsi="Consolas" w:cs="Consolas"/>
+          <w:color w:val="000000"/>
+          <w:sz w:val="20"/>
+          <w:szCs w:val="20"/>
+          <w:lang w:val="en-US"/>
+        </w:rPr>
+        <w:t xml:space="preserve">                </w:t>
+      </w:r>
+      <w:proofErr w:type="spellStart"/>
+      <w:r>
+        <w:rPr>
+          <w:rFonts w:ascii="Consolas" w:hAnsi="Consolas" w:cs="Consolas"/>
+          <w:b/>
+          <w:bCs/>
+          <w:color w:val="7F0055"/>
+          <w:sz w:val="20"/>
+          <w:szCs w:val="20"/>
+        </w:rPr>
+        <w:t>if</w:t>
+      </w:r>
+      <w:proofErr w:type="spellEnd"/>
+      <w:r>
+        <w:rPr>
+          <w:rFonts w:ascii="Consolas" w:hAnsi="Consolas" w:cs="Consolas"/>
+          <w:color w:val="000000"/>
+          <w:sz w:val="20"/>
+          <w:szCs w:val="20"/>
+        </w:rPr>
+        <w:t xml:space="preserve"> (</w:t>
+      </w:r>
+      <w:proofErr w:type="spellStart"/>
+      <w:r>
+        <w:rPr>
+          <w:rFonts w:ascii="Consolas" w:hAnsi="Consolas" w:cs="Consolas"/>
+          <w:color w:val="6A3E3E"/>
+          <w:sz w:val="20"/>
+          <w:szCs w:val="20"/>
+        </w:rPr>
+        <w:t>respostaPrisioneiroB</w:t>
+      </w:r>
+      <w:proofErr w:type="spellEnd"/>
+      <w:r>
+        <w:rPr>
+          <w:rFonts w:ascii="Consolas" w:hAnsi="Consolas" w:cs="Consolas"/>
+          <w:color w:val="000000"/>
+          <w:sz w:val="20"/>
+          <w:szCs w:val="20"/>
+        </w:rPr>
+        <w:t xml:space="preserve"> == </w:t>
+      </w:r>
+      <w:proofErr w:type="spellStart"/>
+      <w:r>
+        <w:rPr>
+          <w:rFonts w:ascii="Consolas" w:hAnsi="Consolas" w:cs="Consolas"/>
+          <w:color w:val="000000"/>
+          <w:sz w:val="20"/>
+          <w:szCs w:val="20"/>
+        </w:rPr>
+        <w:t>Resposta.</w:t>
+      </w:r>
+      <w:r>
+        <w:rPr>
+          <w:rFonts w:ascii="Consolas" w:hAnsi="Consolas" w:cs="Consolas"/>
+          <w:b/>
+          <w:bCs/>
+          <w:i/>
+          <w:iCs/>
+          <w:color w:val="0000C0"/>
+          <w:sz w:val="20"/>
+          <w:szCs w:val="20"/>
+        </w:rPr>
+        <w:t>DELACAO</w:t>
+      </w:r>
+      <w:proofErr w:type="spellEnd"/>
+      <w:r>
+        <w:rPr>
+          <w:rFonts w:ascii="Consolas" w:hAnsi="Consolas" w:cs="Consolas"/>
+          <w:color w:val="000000"/>
+          <w:sz w:val="20"/>
+          <w:szCs w:val="20"/>
+        </w:rPr>
+        <w:t>) {</w:t>
+      </w:r>
+    </w:p>
+    <w:p>
+      <w:pPr>
+        <w:autoSpaceDE w:val="0"/>
+        <w:autoSpaceDN w:val="0"/>
+        <w:adjustRightInd w:val="0"/>
+        <w:spacing w:after="0" w:line="240" w:lineRule="auto"/>
+        <w:rPr>
+          <w:rFonts w:ascii="Consolas" w:hAnsi="Consolas" w:cs="Consolas"/>
+          <w:sz w:val="20"/>
+          <w:szCs w:val="20"/>
+        </w:rPr>
+      </w:pPr>
+      <w:r>
+        <w:rPr>
+          <w:rFonts w:ascii="Consolas" w:hAnsi="Consolas" w:cs="Consolas"/>
+          <w:color w:val="000000"/>
+          <w:sz w:val="20"/>
+          <w:szCs w:val="20"/>
+        </w:rPr>
+        <w:t xml:space="preserve">                    </w:t>
+      </w:r>
+      <w:proofErr w:type="spellStart"/>
+      <w:r>
+        <w:rPr>
+          <w:rFonts w:ascii="Consolas" w:hAnsi="Consolas" w:cs="Consolas"/>
+          <w:b/>
+          <w:bCs/>
+          <w:color w:val="7F0055"/>
+          <w:sz w:val="20"/>
+          <w:szCs w:val="20"/>
+        </w:rPr>
+        <w:t>return</w:t>
+      </w:r>
+      <w:proofErr w:type="spellEnd"/>
+      <w:r>
+        <w:rPr>
+          <w:rFonts w:ascii="Consolas" w:hAnsi="Consolas" w:cs="Consolas"/>
+          <w:color w:val="000000"/>
+          <w:sz w:val="20"/>
+          <w:szCs w:val="20"/>
+        </w:rPr>
+        <w:t xml:space="preserve"> </w:t>
+      </w:r>
+      <w:r>
+        <w:rPr>
+          <w:rFonts w:ascii="Consolas" w:hAnsi="Consolas" w:cs="Consolas"/>
+          <w:color w:val="0000C0"/>
+          <w:sz w:val="20"/>
+          <w:szCs w:val="20"/>
+        </w:rPr>
+        <w:t>PENA_CONDENACAO_INDIVIDUAL</w:t>
+      </w:r>
+      <w:r>
+        <w:rPr>
+          <w:rFonts w:ascii="Consolas" w:hAnsi="Consolas" w:cs="Consolas"/>
+          <w:color w:val="000000"/>
+          <w:sz w:val="20"/>
+          <w:szCs w:val="20"/>
+        </w:rPr>
+        <w:t>;</w:t>
+      </w:r>
+    </w:p>
+    <w:p>
+      <w:pPr>
+        <w:autoSpaceDE w:val="0"/>
+        <w:autoSpaceDN w:val="0"/>
+        <w:adjustRightInd w:val="0"/>
+        <w:spacing w:after="0" w:line="240" w:lineRule="auto"/>
+        <w:rPr>
+          <w:rFonts w:ascii="Consolas" w:hAnsi="Consolas" w:cs="Consolas"/>
+          <w:sz w:val="20"/>
+          <w:szCs w:val="20"/>
+        </w:rPr>
+      </w:pPr>
+      <w:r>
+        <w:rPr>
+          <w:rFonts w:ascii="Consolas" w:hAnsi="Consolas" w:cs="Consolas"/>
+          <w:color w:val="000000"/>
+          <w:sz w:val="20"/>
+          <w:szCs w:val="20"/>
+        </w:rPr>
+        <w:t xml:space="preserve">                } </w:t>
+      </w:r>
+      <w:proofErr w:type="spellStart"/>
+      <w:r>
+        <w:rPr>
+          <w:rFonts w:ascii="Consolas" w:hAnsi="Consolas" w:cs="Consolas"/>
+          <w:b/>
+          <w:bCs/>
+          <w:color w:val="7F0055"/>
+          <w:sz w:val="20"/>
+          <w:szCs w:val="20"/>
+        </w:rPr>
+        <w:t>else</w:t>
+      </w:r>
+      <w:proofErr w:type="spellEnd"/>
+      <w:r>
+        <w:rPr>
+          <w:rFonts w:ascii="Consolas" w:hAnsi="Consolas" w:cs="Consolas"/>
+          <w:color w:val="000000"/>
+          <w:sz w:val="20"/>
+          <w:szCs w:val="20"/>
+        </w:rPr>
+        <w:t xml:space="preserve"> {</w:t>
+      </w:r>
+    </w:p>
+    <w:p>
+      <w:pPr>
+        <w:autoSpaceDE w:val="0"/>
+        <w:autoSpaceDN w:val="0"/>
+        <w:adjustRightInd w:val="0"/>
+        <w:spacing w:after="0" w:line="240" w:lineRule="auto"/>
+        <w:rPr>
+          <w:rFonts w:ascii="Consolas" w:hAnsi="Consolas" w:cs="Consolas"/>
+          <w:sz w:val="20"/>
+          <w:szCs w:val="20"/>
+        </w:rPr>
+      </w:pPr>
+      <w:r>
+        <w:rPr>
+          <w:rFonts w:ascii="Consolas" w:hAnsi="Consolas" w:cs="Consolas"/>
+          <w:color w:val="000000"/>
+          <w:sz w:val="20"/>
+          <w:szCs w:val="20"/>
+        </w:rPr>
+        <w:t xml:space="preserve">                         </w:t>
+      </w:r>
+      <w:proofErr w:type="spellStart"/>
+      <w:r>
+        <w:rPr>
+          <w:rFonts w:ascii="Consolas" w:hAnsi="Consolas" w:cs="Consolas"/>
+          <w:b/>
+          <w:bCs/>
+          <w:color w:val="7F0055"/>
+          <w:sz w:val="20"/>
+          <w:szCs w:val="20"/>
+        </w:rPr>
+        <w:t>return</w:t>
+      </w:r>
+      <w:proofErr w:type="spellEnd"/>
+      <w:r>
+        <w:rPr>
+          <w:rFonts w:ascii="Consolas" w:hAnsi="Consolas" w:cs="Consolas"/>
+          <w:color w:val="000000"/>
+          <w:sz w:val="20"/>
+          <w:szCs w:val="20"/>
+        </w:rPr>
+        <w:t xml:space="preserve"> </w:t>
+      </w:r>
+      <w:r>
+        <w:rPr>
+          <w:rFonts w:ascii="Consolas" w:hAnsi="Consolas" w:cs="Consolas"/>
+          <w:color w:val="0000C0"/>
+          <w:sz w:val="20"/>
+          <w:szCs w:val="20"/>
+        </w:rPr>
+        <w:t>PENA_CONDENACAO_CUMPLICES</w:t>
+      </w:r>
+      <w:r>
+        <w:rPr>
+          <w:rFonts w:ascii="Consolas" w:hAnsi="Consolas" w:cs="Consolas"/>
+          <w:color w:val="000000"/>
+          <w:sz w:val="20"/>
+          <w:szCs w:val="20"/>
+        </w:rPr>
+        <w:t>;</w:t>
+      </w:r>
+    </w:p>
+    <w:p>
+      <w:pPr>
+        <w:autoSpaceDE w:val="0"/>
+        <w:autoSpaceDN w:val="0"/>
+        <w:adjustRightInd w:val="0"/>
+        <w:spacing w:after="0" w:line="240" w:lineRule="auto"/>
+        <w:rPr>
+          <w:rFonts w:ascii="Consolas" w:hAnsi="Consolas" w:cs="Consolas"/>
+          <w:sz w:val="20"/>
+          <w:szCs w:val="20"/>
+        </w:rPr>
+      </w:pPr>
+      <w:r>
+        <w:rPr>
+          <w:rFonts w:ascii="Consolas" w:hAnsi="Consolas" w:cs="Consolas"/>
+          <w:color w:val="000000"/>
+          <w:sz w:val="20"/>
+          <w:szCs w:val="20"/>
+        </w:rPr>
+        <w:t xml:space="preserve">                        }</w:t>
+      </w:r>
+    </w:p>
+    <w:p>
+      <w:pPr>
+        <w:autoSpaceDE w:val="0"/>
+        <w:autoSpaceDN w:val="0"/>
+        <w:adjustRightInd w:val="0"/>
+        <w:spacing w:after="0" w:line="240" w:lineRule="auto"/>
+        <w:rPr>
+          <w:rFonts w:ascii="Consolas" w:hAnsi="Consolas" w:cs="Consolas"/>
+          <w:sz w:val="20"/>
+          <w:szCs w:val="20"/>
+        </w:rPr>
+      </w:pPr>
+      <w:r>
+        <w:rPr>
+          <w:rFonts w:ascii="Consolas" w:hAnsi="Consolas" w:cs="Consolas"/>
+          <w:color w:val="000000"/>
+          <w:sz w:val="20"/>
+          <w:szCs w:val="20"/>
+        </w:rPr>
+        <w:t xml:space="preserve">                }</w:t>
+      </w:r>
+    </w:p>
+    <w:p>
+      <w:pPr>
+        <w:autoSpaceDE w:val="0"/>
+        <w:autoSpaceDN w:val="0"/>
+        <w:adjustRightInd w:val="0"/>
+        <w:spacing w:after="0" w:line="240" w:lineRule="auto"/>
+        <w:rPr>
+          <w:rFonts w:ascii="Consolas" w:hAnsi="Consolas" w:cs="Consolas"/>
+          <w:sz w:val="20"/>
+          <w:szCs w:val="20"/>
+        </w:rPr>
+      </w:pPr>
+      <w:r>
+        <w:rPr>
+          <w:rFonts w:ascii="Consolas" w:hAnsi="Consolas" w:cs="Consolas"/>
+          <w:color w:val="000000"/>
+          <w:sz w:val="20"/>
+          <w:szCs w:val="20"/>
+        </w:rPr>
+        <w:t xml:space="preserve">     }</w:t>
+      </w:r>
+    </w:p>
+    <w:p>
+      <w:pPr>
+        <w:autoSpaceDE w:val="0"/>
+        <w:autoSpaceDN w:val="0"/>
+        <w:adjustRightInd w:val="0"/>
+        <w:spacing w:after="0" w:line="240" w:lineRule="auto"/>
+        <w:rPr>
+          <w:rFonts w:ascii="Consolas" w:hAnsi="Consolas" w:cs="Consolas"/>
+          <w:sz w:val="20"/>
+          <w:szCs w:val="20"/>
+        </w:rPr>
+      </w:pPr>
+      <w:r>
+        <w:rPr>
+          <w:rFonts w:ascii="Consolas" w:hAnsi="Consolas" w:cs="Consolas"/>
+          <w:color w:val="000000"/>
+          <w:sz w:val="20"/>
+          <w:szCs w:val="20"/>
+        </w:rPr>
+        <w:t>}</w:t>
+      </w:r>
+    </w:p>
+    <w:p>
+      <w:pPr>
+        <w:spacing w:after="0"/>
+        <w:jc w:val="center"/>
+        <w:rPr>
+          <w:rFonts w:ascii="Consolas" w:hAnsi="Consolas"/>
+          <w:b/>
+          <w:sz w:val="18"/>
+        </w:rPr>
+      </w:pPr>
+    </w:p>
+    <w:p>
+      <w:pPr>
+        <w:spacing w:after="0"/>
+        <w:jc w:val="center"/>
+        <w:rPr>
+          <w:rFonts w:ascii="Consolas" w:hAnsi="Consolas"/>
+          <w:b/>
+          <w:sz w:val="18"/>
+        </w:rPr>
+      </w:pPr>
+    </w:p>
+    <w:p>
+      <w:pPr>
+        <w:spacing w:after="0"/>
+        <w:jc w:val="center"/>
+        <w:rPr>
+          <w:rFonts w:ascii="Consolas" w:hAnsi="Consolas"/>
+          <w:b/>
+          <w:sz w:val="18"/>
+        </w:rPr>
+      </w:pPr>
+    </w:p>
+    <w:p>
+      <w:pPr>
+        <w:spacing w:after="0"/>
+        <w:rPr>
+          <w:rFonts w:ascii="Consolas" w:hAnsi="Consolas"/>
+          <w:sz w:val="18"/>
+        </w:rPr>
+      </w:pPr>
+    </w:p>
+    <w:p>
+      <w:pPr>
+        <w:spacing w:after="0"/>
+        <w:rPr>
+          <w:rFonts w:ascii="Consolas" w:hAnsi="Consolas"/>
+          <w:b/>
+          <w:color w:val="70AD47" w:themeColor="accent6"/>
+          <w:sz w:val="18"/>
+          <w:u w:val="single"/>
+        </w:rPr>
+      </w:pPr>
+      <w:r>
+        <w:rPr>
+          <w:rFonts w:ascii="Consolas" w:hAnsi="Consolas"/>
+          <w:b/>
+          <w:color w:val="70AD47" w:themeColor="accent6"/>
+          <w:sz w:val="18"/>
+          <w:u w:val="single"/>
+        </w:rPr>
+        <w:t>Resposta.java</w:t>
+      </w:r>
+    </w:p>
+    <w:p>
+      <w:pPr>
+        <w:spacing w:after="0"/>
+        <w:rPr>
+          <w:rFonts w:ascii="Consolas" w:hAnsi="Consolas"/>
+          <w:color w:val="538135" w:themeColor="accent6" w:themeShade="BF"/>
+          <w:sz w:val="18"/>
+        </w:rPr>
+      </w:pPr>
+    </w:p>
+    <w:p>
+      <w:pPr>
+        <w:autoSpaceDE w:val="0"/>
+        <w:autoSpaceDN w:val="0"/>
+        <w:adjustRightInd w:val="0"/>
+        <w:spacing w:after="0" w:line="240" w:lineRule="auto"/>
+        <w:rPr>
+          <w:rFonts w:ascii="Consolas" w:hAnsi="Consolas" w:cs="Consolas"/>
+          <w:sz w:val="20"/>
+          <w:szCs w:val="20"/>
+        </w:rPr>
+      </w:pPr>
+      <w:proofErr w:type="spellStart"/>
+      <w:r>
+        <w:rPr>
+          <w:rFonts w:ascii="Consolas" w:hAnsi="Consolas" w:cs="Consolas"/>
+          <w:b/>
+          <w:bCs/>
+          <w:color w:val="7F0055"/>
+          <w:sz w:val="20"/>
+          <w:szCs w:val="20"/>
+        </w:rPr>
+        <w:t>public</w:t>
+      </w:r>
+      <w:proofErr w:type="spellEnd"/>
+      <w:r>
+        <w:rPr>
+          <w:rFonts w:ascii="Consolas" w:hAnsi="Consolas" w:cs="Consolas"/>
+          <w:color w:val="000000"/>
+          <w:sz w:val="20"/>
+          <w:szCs w:val="20"/>
+        </w:rPr>
+        <w:t xml:space="preserve"> </w:t>
+      </w:r>
+      <w:proofErr w:type="spellStart"/>
+      <w:r>
+        <w:rPr>
+          <w:rFonts w:ascii="Consolas" w:hAnsi="Consolas" w:cs="Consolas"/>
+          <w:b/>
+          <w:bCs/>
+          <w:color w:val="7F0055"/>
+          <w:sz w:val="20"/>
+          <w:szCs w:val="20"/>
+        </w:rPr>
+        <w:t>enum</w:t>
+      </w:r>
+      <w:proofErr w:type="spellEnd"/>
+      <w:r>
+        <w:rPr>
+          <w:rFonts w:ascii="Consolas" w:hAnsi="Consolas" w:cs="Consolas"/>
+          <w:color w:val="000000"/>
+          <w:sz w:val="20"/>
+          <w:szCs w:val="20"/>
+        </w:rPr>
+        <w:t xml:space="preserve"> Resposta {</w:t>
+      </w:r>
+    </w:p>
+    <w:p>
+      <w:pPr>
+        <w:autoSpaceDE w:val="0"/>
+        <w:autoSpaceDN w:val="0"/>
+        <w:adjustRightInd w:val="0"/>
+        <w:spacing w:after="0" w:line="240" w:lineRule="auto"/>
+        <w:rPr>
+          <w:rFonts w:ascii="Consolas" w:hAnsi="Consolas" w:cs="Consolas"/>
+          <w:sz w:val="20"/>
+          <w:szCs w:val="20"/>
+        </w:rPr>
+      </w:pPr>
+      <w:r>
+        <w:rPr>
+          <w:rFonts w:ascii="Consolas" w:hAnsi="Consolas" w:cs="Consolas"/>
+          <w:color w:val="000000"/>
+          <w:sz w:val="20"/>
+          <w:szCs w:val="20"/>
+        </w:rPr>
+        <w:tab/>
+      </w:r>
+      <w:r>
+        <w:rPr>
+          <w:rFonts w:ascii="Consolas" w:hAnsi="Consolas" w:cs="Consolas"/>
+          <w:b/>
+          <w:bCs/>
+          <w:i/>
+          <w:iCs/>
+          <w:color w:val="0000C0"/>
+          <w:sz w:val="20"/>
+          <w:szCs w:val="20"/>
+        </w:rPr>
+        <w:t>NEGACAO</w:t>
+      </w:r>
+      <w:r>
+        <w:rPr>
+          <w:rFonts w:ascii="Consolas" w:hAnsi="Consolas" w:cs="Consolas"/>
+          <w:color w:val="000000"/>
+          <w:sz w:val="20"/>
+          <w:szCs w:val="20"/>
+        </w:rPr>
+        <w:t xml:space="preserve">, </w:t>
+      </w:r>
+      <w:r>
+        <w:rPr>
+          <w:rFonts w:ascii="Consolas" w:hAnsi="Consolas" w:cs="Consolas"/>
+          <w:b/>
+          <w:bCs/>
+          <w:i/>
+          <w:iCs/>
+          <w:color w:val="0000C0"/>
+          <w:sz w:val="20"/>
+          <w:szCs w:val="20"/>
+          <w:shd w:val="clear" w:color="auto" w:fill="D4D4D4"/>
+        </w:rPr>
+        <w:t>DELACAO</w:t>
+      </w:r>
+    </w:p>
+    <w:p>
+      <w:pPr>
+        <w:autoSpaceDE w:val="0"/>
+        <w:autoSpaceDN w:val="0"/>
+        <w:adjustRightInd w:val="0"/>
+        <w:spacing w:after="0" w:line="240" w:lineRule="auto"/>
+        <w:rPr>
+          <w:rFonts w:ascii="Consolas" w:hAnsi="Consolas" w:cs="Consolas"/>
+          <w:sz w:val="20"/>
+          <w:szCs w:val="20"/>
+        </w:rPr>
+      </w:pPr>
+      <w:r>
+        <w:rPr>
+          <w:rFonts w:ascii="Consolas" w:hAnsi="Consolas" w:cs="Consolas"/>
+          <w:color w:val="000000"/>
+          <w:sz w:val="20"/>
+          <w:szCs w:val="20"/>
+        </w:rPr>
+        <w:t>}</w:t>
+      </w:r>
+    </w:p>
+    <w:p>
+      <w:pPr>
+        <w:spacing w:after="0"/>
+        <w:rPr>
+          <w:rFonts w:ascii="Consolas" w:hAnsi="Consolas"/>
+          <w:sz w:val="18"/>
+        </w:rPr>
+      </w:pPr>
+    </w:p>
+    <w:p>
+      <w:pPr>
+        <w:spacing w:after="0"/>
+        <w:rPr>
+          <w:rFonts w:ascii="Consolas" w:hAnsi="Consolas"/>
+          <w:sz w:val="18"/>
+        </w:rPr>
+      </w:pPr>
+    </w:p>
+    <w:p>
+      <w:pPr>
+        <w:spacing w:after="0"/>
+        <w:rPr>
+          <w:rFonts w:ascii="Consolas" w:hAnsi="Consolas"/>
+          <w:sz w:val="18"/>
+        </w:rPr>
+      </w:pPr>
+    </w:p>
+    <w:p>
+      <w:pPr>
+        <w:spacing w:after="0"/>
+        <w:rPr>
+          <w:rFonts w:ascii="Consolas" w:hAnsi="Consolas"/>
+          <w:sz w:val="18"/>
+        </w:rPr>
+      </w:pPr>
+    </w:p>
+    <w:p>
+      <w:pPr>
+        <w:spacing w:after="0"/>
+        <w:rPr>
+          <w:rFonts w:ascii="Consolas" w:hAnsi="Consolas"/>
+          <w:color w:val="70AD47" w:themeColor="accent6"/>
+          <w:sz w:val="18"/>
+          <w:u w:val="single"/>
+        </w:rPr>
+      </w:pPr>
+      <w:r>
+        <w:rPr>
+          <w:rFonts w:ascii="Consolas" w:hAnsi="Consolas"/>
+          <w:b/>
+          <w:color w:val="70AD47" w:themeColor="accent6"/>
+          <w:sz w:val="18"/>
+          <w:u w:val="single"/>
+        </w:rPr>
+        <w:t>testejulgamentoPrisioneiro.java</w:t>
+      </w:r>
+    </w:p>
+    <w:p>
+      <w:pPr>
+        <w:spacing w:after="0"/>
+        <w:rPr>
+          <w:rFonts w:ascii="Consolas" w:hAnsi="Consolas"/>
+          <w:sz w:val="18"/>
+        </w:rPr>
+      </w:pPr>
+    </w:p>
+    <w:p>
+      <w:pPr>
+        <w:spacing w:after="0" w:line="240" w:lineRule="auto"/>
+        <w:rPr>
+          <w:rFonts w:ascii="Consolas" w:hAnsi="Consolas"/>
+          <w:sz w:val="18"/>
+        </w:rPr>
+      </w:pPr>
+    </w:p>
+    <w:p>
+      <w:pPr>
+        <w:autoSpaceDE w:val="0"/>
+        <w:autoSpaceDN w:val="0"/>
+        <w:adjustRightInd w:val="0"/>
+        <w:spacing w:after="0" w:line="240" w:lineRule="auto"/>
+        <w:rPr>
+          <w:rFonts w:ascii="Consolas" w:hAnsi="Consolas" w:cs="Consolas"/>
+          <w:sz w:val="20"/>
+          <w:szCs w:val="20"/>
+        </w:rPr>
+      </w:pPr>
+      <w:proofErr w:type="spellStart"/>
+      <w:r>
+        <w:rPr>
+          <w:rFonts w:ascii="Consolas" w:hAnsi="Consolas" w:cs="Consolas"/>
+          <w:b/>
+          <w:bCs/>
+          <w:color w:val="7F0055"/>
+          <w:sz w:val="20"/>
+          <w:szCs w:val="20"/>
+        </w:rPr>
+        <w:t>import</w:t>
+      </w:r>
+      <w:proofErr w:type="spellEnd"/>
+      <w:r>
+        <w:rPr>
+          <w:rFonts w:ascii="Consolas" w:hAnsi="Consolas" w:cs="Consolas"/>
+          <w:color w:val="000000"/>
+          <w:sz w:val="20"/>
+          <w:szCs w:val="20"/>
+        </w:rPr>
+        <w:t xml:space="preserve"> </w:t>
+      </w:r>
+      <w:proofErr w:type="spellStart"/>
+      <w:r>
+        <w:rPr>
+          <w:rFonts w:ascii="Consolas" w:hAnsi="Consolas" w:cs="Consolas"/>
+          <w:b/>
+          <w:bCs/>
+          <w:color w:val="7F0055"/>
+          <w:sz w:val="20"/>
+          <w:szCs w:val="20"/>
+        </w:rPr>
+        <w:t>static</w:t>
+      </w:r>
+      <w:proofErr w:type="spellEnd"/>
+      <w:r>
+        <w:rPr>
+          <w:rFonts w:ascii="Consolas" w:hAnsi="Consolas" w:cs="Consolas"/>
+          <w:color w:val="000000"/>
+          <w:sz w:val="20"/>
+          <w:szCs w:val="20"/>
+        </w:rPr>
+        <w:t xml:space="preserve"> </w:t>
+      </w:r>
+      <w:proofErr w:type="spellStart"/>
+      <w:proofErr w:type="gramStart"/>
+      <w:r>
+        <w:rPr>
+          <w:rFonts w:ascii="Consolas" w:hAnsi="Consolas" w:cs="Consolas"/>
+          <w:color w:val="000000"/>
+          <w:sz w:val="20"/>
+          <w:szCs w:val="20"/>
+        </w:rPr>
+        <w:t>org.junit</w:t>
+      </w:r>
+      <w:proofErr w:type="gramEnd"/>
+      <w:r>
+        <w:rPr>
+          <w:rFonts w:ascii="Consolas" w:hAnsi="Consolas" w:cs="Consolas"/>
+          <w:color w:val="000000"/>
+          <w:sz w:val="20"/>
+          <w:szCs w:val="20"/>
+        </w:rPr>
+        <w:t>.Assert.</w:t>
+      </w:r>
+      <w:r>
+        <w:rPr>
+          <w:rFonts w:ascii="Consolas" w:hAnsi="Consolas" w:cs="Consolas"/>
+          <w:i/>
+          <w:iCs/>
+          <w:color w:val="000000"/>
+          <w:sz w:val="20"/>
+          <w:szCs w:val="20"/>
+        </w:rPr>
+        <w:t>assertNotNull</w:t>
+      </w:r>
+      <w:proofErr w:type="spellEnd"/>
+      <w:r>
+        <w:rPr>
+          <w:rFonts w:ascii="Consolas" w:hAnsi="Consolas" w:cs="Consolas"/>
+          <w:color w:val="000000"/>
+          <w:sz w:val="20"/>
+          <w:szCs w:val="20"/>
+        </w:rPr>
+        <w:t>;</w:t>
+      </w:r>
+    </w:p>
+    <w:p>
+      <w:pPr>
+        <w:autoSpaceDE w:val="0"/>
+        <w:autoSpaceDN w:val="0"/>
+        <w:adjustRightInd w:val="0"/>
+        <w:spacing w:after="0" w:line="240" w:lineRule="auto"/>
+        <w:rPr>
+          <w:rFonts w:ascii="Consolas" w:hAnsi="Consolas" w:cs="Consolas"/>
+          <w:sz w:val="20"/>
+          <w:szCs w:val="20"/>
+          <w:lang w:val="en-US"/>
+        </w:rPr>
+      </w:pPr>
+      <w:r>
+        <w:rPr>
+          <w:rFonts w:ascii="Consolas" w:hAnsi="Consolas" w:cs="Consolas"/>
+          <w:b/>
+          <w:bCs/>
+          <w:color w:val="7F0055"/>
+          <w:sz w:val="20"/>
+          <w:szCs w:val="20"/>
+          <w:lang w:val="en-US"/>
+        </w:rPr>
+        <w:t>import</w:t>
+      </w:r>
+      <w:r>
+        <w:rPr>
+          <w:rFonts w:ascii="Consolas" w:hAnsi="Consolas" w:cs="Consolas"/>
+          <w:color w:val="000000"/>
+          <w:sz w:val="20"/>
+          <w:szCs w:val="20"/>
+          <w:lang w:val="en-US"/>
+        </w:rPr>
+        <w:t xml:space="preserve"> </w:t>
+      </w:r>
+      <w:r>
+        <w:rPr>
+          <w:rFonts w:ascii="Consolas" w:hAnsi="Consolas" w:cs="Consolas"/>
+          <w:b/>
+          <w:bCs/>
+          <w:color w:val="7F0055"/>
+          <w:sz w:val="20"/>
+          <w:szCs w:val="20"/>
+          <w:lang w:val="en-US"/>
+        </w:rPr>
+        <w:t>static</w:t>
+      </w:r>
+      <w:r>
+        <w:rPr>
+          <w:rFonts w:ascii="Consolas" w:hAnsi="Consolas" w:cs="Consolas"/>
+          <w:color w:val="000000"/>
+          <w:sz w:val="20"/>
+          <w:szCs w:val="20"/>
+          <w:lang w:val="en-US"/>
+        </w:rPr>
+        <w:t xml:space="preserve"> </w:t>
+      </w:r>
+      <w:proofErr w:type="spellStart"/>
+      <w:proofErr w:type="gramStart"/>
+      <w:r>
+        <w:rPr>
+          <w:rFonts w:ascii="Consolas" w:hAnsi="Consolas" w:cs="Consolas"/>
+          <w:color w:val="000000"/>
+          <w:sz w:val="20"/>
+          <w:szCs w:val="20"/>
+          <w:lang w:val="en-US"/>
+        </w:rPr>
+        <w:t>org.junit.jupiter.api.Assertions.</w:t>
+      </w:r>
+      <w:r>
+        <w:rPr>
+          <w:rFonts w:ascii="Consolas" w:hAnsi="Consolas" w:cs="Consolas"/>
+          <w:i/>
+          <w:iCs/>
+          <w:color w:val="000000"/>
+          <w:sz w:val="20"/>
+          <w:szCs w:val="20"/>
+          <w:lang w:val="en-US"/>
+        </w:rPr>
+        <w:t>assertEquals</w:t>
+      </w:r>
+      <w:proofErr w:type="spellEnd"/>
+      <w:proofErr w:type="gramEnd"/>
+      <w:r>
+        <w:rPr>
+          <w:rFonts w:ascii="Consolas" w:hAnsi="Consolas" w:cs="Consolas"/>
+          <w:color w:val="000000"/>
+          <w:sz w:val="20"/>
+          <w:szCs w:val="20"/>
+          <w:lang w:val="en-US"/>
+        </w:rPr>
+        <w:t>;</w:t>
+      </w:r>
+    </w:p>
+    <w:p>
+      <w:pPr>
+        <w:autoSpaceDE w:val="0"/>
+        <w:autoSpaceDN w:val="0"/>
+        <w:adjustRightInd w:val="0"/>
+        <w:spacing w:after="0" w:line="240" w:lineRule="auto"/>
+        <w:rPr>
+          <w:rFonts w:ascii="Consolas" w:hAnsi="Consolas" w:cs="Consolas"/>
+          <w:sz w:val="20"/>
+          <w:szCs w:val="20"/>
+          <w:lang w:val="en-US"/>
+        </w:rPr>
+      </w:pPr>
+    </w:p>
+    <w:p>
+      <w:pPr>
+        <w:autoSpaceDE w:val="0"/>
+        <w:autoSpaceDN w:val="0"/>
+        <w:adjustRightInd w:val="0"/>
+        <w:spacing w:after="0" w:line="240" w:lineRule="auto"/>
+        <w:rPr>
+          <w:rFonts w:ascii="Consolas" w:hAnsi="Consolas" w:cs="Consolas"/>
+          <w:sz w:val="20"/>
+          <w:szCs w:val="20"/>
+          <w:lang w:val="en-US"/>
+        </w:rPr>
+      </w:pPr>
+      <w:r>
+        <w:rPr>
+          <w:rFonts w:ascii="Consolas" w:hAnsi="Consolas" w:cs="Consolas"/>
+          <w:b/>
+          <w:bCs/>
+          <w:color w:val="7F0055"/>
+          <w:sz w:val="20"/>
+          <w:szCs w:val="20"/>
+          <w:lang w:val="en-US"/>
+        </w:rPr>
+        <w:t>import</w:t>
+      </w:r>
+      <w:r>
+        <w:rPr>
+          <w:rFonts w:ascii="Consolas" w:hAnsi="Consolas" w:cs="Consolas"/>
+          <w:color w:val="000000"/>
+          <w:sz w:val="20"/>
+          <w:szCs w:val="20"/>
+          <w:lang w:val="en-US"/>
+        </w:rPr>
+        <w:t xml:space="preserve"> </w:t>
+      </w:r>
+      <w:proofErr w:type="spellStart"/>
+      <w:proofErr w:type="gramStart"/>
+      <w:r>
+        <w:rPr>
+          <w:rFonts w:ascii="Consolas" w:hAnsi="Consolas" w:cs="Consolas"/>
+          <w:color w:val="000000"/>
+          <w:sz w:val="20"/>
+          <w:szCs w:val="20"/>
+          <w:lang w:val="en-US"/>
+        </w:rPr>
+        <w:t>org.junit.jupiter.api.Test</w:t>
+      </w:r>
+      <w:proofErr w:type="spellEnd"/>
+      <w:proofErr w:type="gramEnd"/>
+      <w:r>
+        <w:rPr>
+          <w:rFonts w:ascii="Consolas" w:hAnsi="Consolas" w:cs="Consolas"/>
+          <w:color w:val="000000"/>
+          <w:sz w:val="20"/>
+          <w:szCs w:val="20"/>
+          <w:lang w:val="en-US"/>
+        </w:rPr>
+        <w:t>;</w:t>
+      </w:r>
+    </w:p>
+    <w:p>
+      <w:pPr>
+        <w:autoSpaceDE w:val="0"/>
+        <w:autoSpaceDN w:val="0"/>
+        <w:adjustRightInd w:val="0"/>
+        <w:spacing w:after="0" w:line="240" w:lineRule="auto"/>
+        <w:rPr>
+          <w:rFonts w:ascii="Consolas" w:hAnsi="Consolas" w:cs="Consolas"/>
+          <w:sz w:val="20"/>
+          <w:szCs w:val="20"/>
+          <w:lang w:val="en-US"/>
+        </w:rPr>
+      </w:pPr>
+    </w:p>
+    <w:p>
+      <w:pPr>
+        <w:autoSpaceDE w:val="0"/>
+        <w:autoSpaceDN w:val="0"/>
+        <w:adjustRightInd w:val="0"/>
+        <w:spacing w:after="0" w:line="240" w:lineRule="auto"/>
+        <w:rPr>
+          <w:rFonts w:ascii="Consolas" w:hAnsi="Consolas" w:cs="Consolas"/>
+          <w:sz w:val="20"/>
+          <w:szCs w:val="20"/>
+          <w:lang w:val="en-US"/>
+        </w:rPr>
+      </w:pPr>
+    </w:p>
+    <w:p>
+      <w:pPr>
+        <w:autoSpaceDE w:val="0"/>
+        <w:autoSpaceDN w:val="0"/>
+        <w:adjustRightInd w:val="0"/>
+        <w:spacing w:after="0" w:line="240" w:lineRule="auto"/>
+        <w:rPr>
+          <w:rFonts w:ascii="Consolas" w:hAnsi="Consolas" w:cs="Consolas"/>
+          <w:sz w:val="20"/>
+          <w:szCs w:val="20"/>
+        </w:rPr>
+      </w:pPr>
+      <w:proofErr w:type="spellStart"/>
+      <w:r>
+        <w:rPr>
+          <w:rFonts w:ascii="Consolas" w:hAnsi="Consolas" w:cs="Consolas"/>
+          <w:b/>
+          <w:bCs/>
+          <w:color w:val="7F0055"/>
+          <w:sz w:val="20"/>
+          <w:szCs w:val="20"/>
+        </w:rPr>
+        <w:t>class</w:t>
+      </w:r>
+      <w:proofErr w:type="spellEnd"/>
+      <w:r>
+        <w:rPr>
+          <w:rFonts w:ascii="Consolas" w:hAnsi="Consolas" w:cs="Consolas"/>
+          <w:color w:val="000000"/>
+          <w:sz w:val="20"/>
+          <w:szCs w:val="20"/>
+        </w:rPr>
+        <w:t xml:space="preserve"> </w:t>
+      </w:r>
+      <w:proofErr w:type="spellStart"/>
+      <w:r>
+        <w:rPr>
+          <w:rFonts w:ascii="Consolas" w:hAnsi="Consolas" w:cs="Consolas"/>
+          <w:color w:val="000000"/>
+          <w:sz w:val="20"/>
+          <w:szCs w:val="20"/>
+        </w:rPr>
+        <w:t>testeJulgamentoPrisioneiro</w:t>
+      </w:r>
+      <w:proofErr w:type="spellEnd"/>
+      <w:r>
+        <w:rPr>
+          <w:rFonts w:ascii="Consolas" w:hAnsi="Consolas" w:cs="Consolas"/>
+          <w:color w:val="000000"/>
+          <w:sz w:val="20"/>
+          <w:szCs w:val="20"/>
+        </w:rPr>
+        <w:t xml:space="preserve"> {</w:t>
+      </w:r>
+    </w:p>
+    <w:p>
+      <w:pPr>
+        <w:autoSpaceDE w:val="0"/>
+        <w:autoSpaceDN w:val="0"/>
+        <w:adjustRightInd w:val="0"/>
+        <w:spacing w:after="0" w:line="240" w:lineRule="auto"/>
+        <w:rPr>
+          <w:rFonts w:ascii="Consolas" w:hAnsi="Consolas" w:cs="Consolas"/>
+          <w:sz w:val="20"/>
+          <w:szCs w:val="20"/>
+        </w:rPr>
+      </w:pPr>
+    </w:p>
+    <w:p>
+      <w:pPr>
+        <w:autoSpaceDE w:val="0"/>
+        <w:autoSpaceDN w:val="0"/>
+        <w:adjustRightInd w:val="0"/>
+        <w:spacing w:after="0" w:line="240" w:lineRule="auto"/>
+        <w:rPr>
+          <w:rFonts w:ascii="Consolas" w:hAnsi="Consolas" w:cs="Consolas"/>
+          <w:sz w:val="20"/>
+          <w:szCs w:val="20"/>
+        </w:rPr>
+      </w:pPr>
+      <w:r>
+        <w:rPr>
+          <w:rFonts w:ascii="Consolas" w:hAnsi="Consolas" w:cs="Consolas"/>
+          <w:color w:val="000000"/>
+          <w:sz w:val="20"/>
+          <w:szCs w:val="20"/>
+        </w:rPr>
+        <w:tab/>
+      </w:r>
+      <w:r>
+        <w:rPr>
+          <w:rFonts w:ascii="Consolas" w:hAnsi="Consolas" w:cs="Consolas"/>
+          <w:color w:val="646464"/>
+          <w:sz w:val="20"/>
+          <w:szCs w:val="20"/>
+        </w:rPr>
+        <w:t>@Test</w:t>
+      </w:r>
+    </w:p>
+    <w:p>
+      <w:pPr>
+        <w:autoSpaceDE w:val="0"/>
+        <w:autoSpaceDN w:val="0"/>
+        <w:adjustRightInd w:val="0"/>
+        <w:spacing w:after="0" w:line="240" w:lineRule="auto"/>
+        <w:rPr>
+          <w:rFonts w:ascii="Consolas" w:hAnsi="Consolas" w:cs="Consolas"/>
+          <w:sz w:val="20"/>
+          <w:szCs w:val="20"/>
+        </w:rPr>
+      </w:pPr>
+      <w:r>
+        <w:rPr>
+          <w:rFonts w:ascii="Consolas" w:hAnsi="Consolas" w:cs="Consolas"/>
+          <w:color w:val="000000"/>
+          <w:sz w:val="20"/>
+          <w:szCs w:val="20"/>
+        </w:rPr>
+        <w:tab/>
+      </w:r>
+      <w:proofErr w:type="spellStart"/>
+      <w:r>
+        <w:rPr>
+          <w:rFonts w:ascii="Consolas" w:hAnsi="Consolas" w:cs="Consolas"/>
+          <w:b/>
+          <w:bCs/>
+          <w:color w:val="7F0055"/>
+          <w:sz w:val="20"/>
+          <w:szCs w:val="20"/>
+        </w:rPr>
+        <w:t>public</w:t>
+      </w:r>
+      <w:proofErr w:type="spellEnd"/>
+      <w:r>
+        <w:rPr>
+          <w:rFonts w:ascii="Consolas" w:hAnsi="Consolas" w:cs="Consolas"/>
+          <w:color w:val="000000"/>
+          <w:sz w:val="20"/>
+          <w:szCs w:val="20"/>
+        </w:rPr>
+        <w:t xml:space="preserve"> </w:t>
+      </w:r>
+      <w:proofErr w:type="spellStart"/>
+      <w:r>
+        <w:rPr>
+          <w:rFonts w:ascii="Consolas" w:hAnsi="Consolas" w:cs="Consolas"/>
+          <w:b/>
+          <w:bCs/>
+          <w:color w:val="7F0055"/>
+          <w:sz w:val="20"/>
+          <w:szCs w:val="20"/>
+        </w:rPr>
+        <w:t>void</w:t>
+      </w:r>
+      <w:proofErr w:type="spellEnd"/>
+      <w:r>
+        <w:rPr>
+          <w:rFonts w:ascii="Consolas" w:hAnsi="Consolas" w:cs="Consolas"/>
+          <w:color w:val="000000"/>
+          <w:sz w:val="20"/>
+          <w:szCs w:val="20"/>
+        </w:rPr>
+        <w:t xml:space="preserve"> </w:t>
+      </w:r>
+      <w:proofErr w:type="spellStart"/>
+      <w:proofErr w:type="gramStart"/>
+      <w:r>
+        <w:rPr>
+          <w:rFonts w:ascii="Consolas" w:hAnsi="Consolas" w:cs="Consolas"/>
+          <w:color w:val="000000"/>
+          <w:sz w:val="20"/>
+          <w:szCs w:val="20"/>
+        </w:rPr>
+        <w:t>testJulgamento</w:t>
+      </w:r>
+      <w:proofErr w:type="spellEnd"/>
+      <w:r>
+        <w:rPr>
+          <w:rFonts w:ascii="Consolas" w:hAnsi="Consolas" w:cs="Consolas"/>
+          <w:color w:val="000000"/>
+          <w:sz w:val="20"/>
+          <w:szCs w:val="20"/>
+        </w:rPr>
+        <w:t>(</w:t>
+      </w:r>
+      <w:proofErr w:type="gramEnd"/>
+      <w:r>
+        <w:rPr>
+          <w:rFonts w:ascii="Consolas" w:hAnsi="Consolas" w:cs="Consolas"/>
+          <w:color w:val="000000"/>
+          <w:sz w:val="20"/>
+          <w:szCs w:val="20"/>
+        </w:rPr>
+        <w:t>) {</w:t>
+      </w:r>
+    </w:p>
+    <w:p>
+      <w:pPr>
+        <w:autoSpaceDE w:val="0"/>
+        <w:autoSpaceDN w:val="0"/>
+        <w:adjustRightInd w:val="0"/>
+        <w:spacing w:after="0" w:line="240" w:lineRule="auto"/>
+        <w:rPr>
+          <w:rFonts w:ascii="Consolas" w:hAnsi="Consolas" w:cs="Consolas"/>
+          <w:sz w:val="20"/>
+          <w:szCs w:val="20"/>
+        </w:rPr>
+      </w:pPr>
+      <w:r>
+        <w:rPr>
+          <w:rFonts w:ascii="Consolas" w:hAnsi="Consolas" w:cs="Consolas"/>
+          <w:color w:val="000000"/>
+          <w:sz w:val="20"/>
+          <w:szCs w:val="20"/>
+        </w:rPr>
+        <w:tab/>
+      </w:r>
+      <w:r>
+        <w:rPr>
+          <w:rFonts w:ascii="Consolas" w:hAnsi="Consolas" w:cs="Consolas"/>
+          <w:color w:val="000000"/>
+          <w:sz w:val="20"/>
+          <w:szCs w:val="20"/>
+        </w:rPr>
+        <w:tab/>
+        <w:t xml:space="preserve">Resposta </w:t>
+      </w:r>
+      <w:proofErr w:type="spellStart"/>
+      <w:r>
+        <w:rPr>
+          <w:rFonts w:ascii="Consolas" w:hAnsi="Consolas" w:cs="Consolas"/>
+          <w:color w:val="6A3E3E"/>
+          <w:sz w:val="20"/>
+          <w:szCs w:val="20"/>
+        </w:rPr>
+        <w:t>respSuspeitoA</w:t>
+      </w:r>
+      <w:proofErr w:type="spellEnd"/>
+      <w:r>
+        <w:rPr>
+          <w:rFonts w:ascii="Consolas" w:hAnsi="Consolas" w:cs="Consolas"/>
+          <w:color w:val="000000"/>
+          <w:sz w:val="20"/>
+          <w:szCs w:val="20"/>
+        </w:rPr>
+        <w:t xml:space="preserve"> = </w:t>
+      </w:r>
+      <w:proofErr w:type="spellStart"/>
+      <w:r>
+        <w:rPr>
+          <w:rFonts w:ascii="Consolas" w:hAnsi="Consolas" w:cs="Consolas"/>
+          <w:color w:val="000000"/>
+          <w:sz w:val="20"/>
+          <w:szCs w:val="20"/>
+        </w:rPr>
+        <w:t>Resposta.</w:t>
+      </w:r>
+      <w:r>
+        <w:rPr>
+          <w:rFonts w:ascii="Consolas" w:hAnsi="Consolas" w:cs="Consolas"/>
+          <w:b/>
+          <w:bCs/>
+          <w:i/>
+          <w:iCs/>
+          <w:color w:val="0000C0"/>
+          <w:sz w:val="20"/>
+          <w:szCs w:val="20"/>
+        </w:rPr>
+        <w:t>DELACAO</w:t>
+      </w:r>
+      <w:proofErr w:type="spellEnd"/>
+      <w:r>
+        <w:rPr>
+          <w:rFonts w:ascii="Consolas" w:hAnsi="Consolas" w:cs="Consolas"/>
+          <w:color w:val="000000"/>
+          <w:sz w:val="20"/>
+          <w:szCs w:val="20"/>
+        </w:rPr>
+        <w:t>;</w:t>
+      </w:r>
+    </w:p>
+    <w:p>
+      <w:pPr>
+        <w:autoSpaceDE w:val="0"/>
+        <w:autoSpaceDN w:val="0"/>
+        <w:adjustRightInd w:val="0"/>
+        <w:spacing w:after="0" w:line="240" w:lineRule="auto"/>
+        <w:rPr>
+          <w:rFonts w:ascii="Consolas" w:hAnsi="Consolas" w:cs="Consolas"/>
+          <w:sz w:val="20"/>
+          <w:szCs w:val="20"/>
+        </w:rPr>
+      </w:pPr>
+      <w:r>
+        <w:rPr>
+          <w:rFonts w:ascii="Consolas" w:hAnsi="Consolas" w:cs="Consolas"/>
+          <w:color w:val="000000"/>
+          <w:sz w:val="20"/>
+          <w:szCs w:val="20"/>
+        </w:rPr>
+        <w:tab/>
+      </w:r>
+      <w:r>
+        <w:rPr>
+          <w:rFonts w:ascii="Consolas" w:hAnsi="Consolas" w:cs="Consolas"/>
+          <w:color w:val="000000"/>
+          <w:sz w:val="20"/>
+          <w:szCs w:val="20"/>
+        </w:rPr>
+        <w:tab/>
+        <w:t xml:space="preserve">Resposta </w:t>
+      </w:r>
+      <w:proofErr w:type="spellStart"/>
+      <w:r>
+        <w:rPr>
+          <w:rFonts w:ascii="Consolas" w:hAnsi="Consolas" w:cs="Consolas"/>
+          <w:color w:val="6A3E3E"/>
+          <w:sz w:val="20"/>
+          <w:szCs w:val="20"/>
+        </w:rPr>
+        <w:t>respSuspeitoB</w:t>
+      </w:r>
+      <w:proofErr w:type="spellEnd"/>
+      <w:r>
+        <w:rPr>
+          <w:rFonts w:ascii="Consolas" w:hAnsi="Consolas" w:cs="Consolas"/>
+          <w:color w:val="000000"/>
+          <w:sz w:val="20"/>
+          <w:szCs w:val="20"/>
+        </w:rPr>
+        <w:t xml:space="preserve"> = </w:t>
+      </w:r>
+      <w:proofErr w:type="spellStart"/>
+      <w:r>
+        <w:rPr>
+          <w:rFonts w:ascii="Consolas" w:hAnsi="Consolas" w:cs="Consolas"/>
+          <w:color w:val="000000"/>
+          <w:sz w:val="20"/>
+          <w:szCs w:val="20"/>
+        </w:rPr>
+        <w:t>Resposta.</w:t>
+      </w:r>
+      <w:r>
+        <w:rPr>
+          <w:rFonts w:ascii="Consolas" w:hAnsi="Consolas" w:cs="Consolas"/>
+          <w:b/>
+          <w:bCs/>
+          <w:i/>
+          <w:iCs/>
+          <w:color w:val="0000C0"/>
+          <w:sz w:val="20"/>
+          <w:szCs w:val="20"/>
+        </w:rPr>
+        <w:t>DELACAO</w:t>
+      </w:r>
+      <w:proofErr w:type="spellEnd"/>
+      <w:r>
+        <w:rPr>
+          <w:rFonts w:ascii="Consolas" w:hAnsi="Consolas" w:cs="Consolas"/>
+          <w:color w:val="000000"/>
+          <w:sz w:val="20"/>
+          <w:szCs w:val="20"/>
+        </w:rPr>
+        <w:t>;</w:t>
+      </w:r>
+    </w:p>
+    <w:p>
+      <w:pPr>
+        <w:autoSpaceDE w:val="0"/>
+        <w:autoSpaceDN w:val="0"/>
+        <w:adjustRightInd w:val="0"/>
+        <w:spacing w:after="0" w:line="240" w:lineRule="auto"/>
+        <w:rPr>
+          <w:rFonts w:ascii="Consolas" w:hAnsi="Consolas" w:cs="Consolas"/>
+          <w:sz w:val="20"/>
+          <w:szCs w:val="20"/>
+        </w:rPr>
+      </w:pPr>
+      <w:r>
+        <w:rPr>
+          <w:rFonts w:ascii="Consolas" w:hAnsi="Consolas" w:cs="Consolas"/>
+          <w:color w:val="000000"/>
+          <w:sz w:val="20"/>
+          <w:szCs w:val="20"/>
+        </w:rPr>
+        <w:tab/>
+      </w:r>
+      <w:r>
+        <w:rPr>
+          <w:rFonts w:ascii="Consolas" w:hAnsi="Consolas" w:cs="Consolas"/>
+          <w:color w:val="000000"/>
+          <w:sz w:val="20"/>
+          <w:szCs w:val="20"/>
+        </w:rPr>
+        <w:tab/>
+      </w:r>
+    </w:p>
+    <w:p>
+      <w:pPr>
+        <w:autoSpaceDE w:val="0"/>
+        <w:autoSpaceDN w:val="0"/>
+        <w:adjustRightInd w:val="0"/>
+        <w:spacing w:after="0" w:line="240" w:lineRule="auto"/>
+        <w:rPr>
+          <w:rFonts w:ascii="Consolas" w:hAnsi="Consolas" w:cs="Consolas"/>
+          <w:sz w:val="20"/>
+          <w:szCs w:val="20"/>
+        </w:rPr>
+      </w:pPr>
+      <w:r>
+        <w:rPr>
+          <w:rFonts w:ascii="Consolas" w:hAnsi="Consolas" w:cs="Consolas"/>
+          <w:color w:val="000000"/>
+          <w:sz w:val="20"/>
+          <w:szCs w:val="20"/>
+        </w:rPr>
+        <w:tab/>
+      </w:r>
+      <w:r>
+        <w:rPr>
+          <w:rFonts w:ascii="Consolas" w:hAnsi="Consolas" w:cs="Consolas"/>
+          <w:color w:val="000000"/>
+          <w:sz w:val="20"/>
+          <w:szCs w:val="20"/>
+        </w:rPr>
+        <w:tab/>
+      </w:r>
+      <w:proofErr w:type="spellStart"/>
+      <w:r>
+        <w:rPr>
+          <w:rFonts w:ascii="Consolas" w:hAnsi="Consolas" w:cs="Consolas"/>
+          <w:color w:val="000000"/>
+          <w:sz w:val="20"/>
+          <w:szCs w:val="20"/>
+        </w:rPr>
+        <w:t>JulgamentoPrisioneiro</w:t>
+      </w:r>
+      <w:proofErr w:type="spellEnd"/>
+      <w:r>
+        <w:rPr>
+          <w:rFonts w:ascii="Consolas" w:hAnsi="Consolas" w:cs="Consolas"/>
+          <w:color w:val="000000"/>
+          <w:sz w:val="20"/>
+          <w:szCs w:val="20"/>
+        </w:rPr>
+        <w:t xml:space="preserve"> </w:t>
+      </w:r>
+      <w:proofErr w:type="spellStart"/>
+      <w:r>
+        <w:rPr>
+          <w:rFonts w:ascii="Consolas" w:hAnsi="Consolas" w:cs="Consolas"/>
+          <w:color w:val="6A3E3E"/>
+          <w:sz w:val="20"/>
+          <w:szCs w:val="20"/>
+        </w:rPr>
+        <w:t>jp</w:t>
+      </w:r>
+      <w:proofErr w:type="spellEnd"/>
+      <w:r>
+        <w:rPr>
+          <w:rFonts w:ascii="Consolas" w:hAnsi="Consolas" w:cs="Consolas"/>
+          <w:color w:val="000000"/>
+          <w:sz w:val="20"/>
+          <w:szCs w:val="20"/>
+        </w:rPr>
+        <w:t xml:space="preserve"> = </w:t>
+      </w:r>
+      <w:r>
+        <w:rPr>
+          <w:rFonts w:ascii="Consolas" w:hAnsi="Consolas" w:cs="Consolas"/>
+          <w:b/>
+          <w:bCs/>
+          <w:color w:val="7F0055"/>
+          <w:sz w:val="20"/>
+          <w:szCs w:val="20"/>
+        </w:rPr>
+        <w:t>new</w:t>
+      </w:r>
+      <w:r>
+        <w:rPr>
+          <w:rFonts w:ascii="Consolas" w:hAnsi="Consolas" w:cs="Consolas"/>
+          <w:color w:val="000000"/>
+          <w:sz w:val="20"/>
+          <w:szCs w:val="20"/>
+        </w:rPr>
+        <w:t xml:space="preserve"> </w:t>
+      </w:r>
+      <w:proofErr w:type="spellStart"/>
+      <w:proofErr w:type="gramStart"/>
+      <w:r>
+        <w:rPr>
+          <w:rFonts w:ascii="Consolas" w:hAnsi="Consolas" w:cs="Consolas"/>
+          <w:color w:val="000000"/>
+          <w:sz w:val="20"/>
+          <w:szCs w:val="20"/>
+        </w:rPr>
+        <w:t>JulgamentoPrisioneiro</w:t>
+      </w:r>
+      <w:proofErr w:type="spellEnd"/>
+      <w:r>
+        <w:rPr>
+          <w:rFonts w:ascii="Consolas" w:hAnsi="Consolas" w:cs="Consolas"/>
+          <w:color w:val="000000"/>
+          <w:sz w:val="20"/>
+          <w:szCs w:val="20"/>
+        </w:rPr>
+        <w:t>(</w:t>
+      </w:r>
+      <w:proofErr w:type="gramEnd"/>
+      <w:r>
+        <w:rPr>
+          <w:rFonts w:ascii="Consolas" w:hAnsi="Consolas" w:cs="Consolas"/>
+          <w:color w:val="000000"/>
+          <w:sz w:val="20"/>
+          <w:szCs w:val="20"/>
+        </w:rPr>
+        <w:t>);</w:t>
+      </w:r>
+    </w:p>
+    <w:p>
+      <w:pPr>
+        <w:autoSpaceDE w:val="0"/>
+        <w:autoSpaceDN w:val="0"/>
+        <w:adjustRightInd w:val="0"/>
+        <w:spacing w:after="0" w:line="240" w:lineRule="auto"/>
+        <w:rPr>
+          <w:rFonts w:ascii="Consolas" w:hAnsi="Consolas" w:cs="Consolas"/>
+          <w:sz w:val="20"/>
+          <w:szCs w:val="20"/>
+        </w:rPr>
+      </w:pPr>
+      <w:r>
+        <w:rPr>
+          <w:rFonts w:ascii="Consolas" w:hAnsi="Consolas" w:cs="Consolas"/>
+          <w:color w:val="000000"/>
+          <w:sz w:val="20"/>
+          <w:szCs w:val="20"/>
+        </w:rPr>
+        <w:lastRenderedPageBreak/>
+        <w:tab/>
+      </w:r>
+      <w:r>
+        <w:rPr>
+          <w:rFonts w:ascii="Consolas" w:hAnsi="Consolas" w:cs="Consolas"/>
+          <w:color w:val="000000"/>
+          <w:sz w:val="20"/>
+          <w:szCs w:val="20"/>
+        </w:rPr>
+        <w:tab/>
+      </w:r>
+      <w:proofErr w:type="spellStart"/>
+      <w:r>
+        <w:rPr>
+          <w:rFonts w:ascii="Consolas" w:hAnsi="Consolas" w:cs="Consolas"/>
+          <w:i/>
+          <w:iCs/>
+          <w:color w:val="000000"/>
+          <w:sz w:val="20"/>
+          <w:szCs w:val="20"/>
+        </w:rPr>
+        <w:t>assertNotNull</w:t>
+      </w:r>
+      <w:proofErr w:type="spellEnd"/>
+      <w:r>
+        <w:rPr>
+          <w:rFonts w:ascii="Consolas" w:hAnsi="Consolas" w:cs="Consolas"/>
+          <w:color w:val="000000"/>
+          <w:sz w:val="20"/>
+          <w:szCs w:val="20"/>
+        </w:rPr>
+        <w:t>(</w:t>
+      </w:r>
+      <w:proofErr w:type="spellStart"/>
+      <w:r>
+        <w:rPr>
+          <w:rFonts w:ascii="Consolas" w:hAnsi="Consolas" w:cs="Consolas"/>
+          <w:color w:val="6A3E3E"/>
+          <w:sz w:val="20"/>
+          <w:szCs w:val="20"/>
+        </w:rPr>
+        <w:t>jp</w:t>
+      </w:r>
+      <w:proofErr w:type="spellEnd"/>
+      <w:r>
+        <w:rPr>
+          <w:rFonts w:ascii="Consolas" w:hAnsi="Consolas" w:cs="Consolas"/>
+          <w:color w:val="000000"/>
+          <w:sz w:val="20"/>
+          <w:szCs w:val="20"/>
+        </w:rPr>
+        <w:t>);</w:t>
+      </w:r>
+    </w:p>
+    <w:p>
+      <w:pPr>
+        <w:autoSpaceDE w:val="0"/>
+        <w:autoSpaceDN w:val="0"/>
+        <w:adjustRightInd w:val="0"/>
+        <w:spacing w:after="0" w:line="240" w:lineRule="auto"/>
+        <w:rPr>
+          <w:rFonts w:ascii="Consolas" w:hAnsi="Consolas" w:cs="Consolas"/>
+          <w:sz w:val="20"/>
+          <w:szCs w:val="20"/>
+        </w:rPr>
+      </w:pPr>
+      <w:r>
+        <w:rPr>
+          <w:rFonts w:ascii="Consolas" w:hAnsi="Consolas" w:cs="Consolas"/>
+          <w:color w:val="000000"/>
+          <w:sz w:val="20"/>
+          <w:szCs w:val="20"/>
+        </w:rPr>
+        <w:tab/>
+      </w:r>
+      <w:r>
+        <w:rPr>
+          <w:rFonts w:ascii="Consolas" w:hAnsi="Consolas" w:cs="Consolas"/>
+          <w:color w:val="000000"/>
+          <w:sz w:val="20"/>
+          <w:szCs w:val="20"/>
+        </w:rPr>
+        <w:tab/>
+      </w:r>
+    </w:p>
+    <w:p>
+      <w:pPr>
+        <w:autoSpaceDE w:val="0"/>
+        <w:autoSpaceDN w:val="0"/>
+        <w:adjustRightInd w:val="0"/>
+        <w:spacing w:after="0" w:line="240" w:lineRule="auto"/>
+        <w:rPr>
+          <w:rFonts w:ascii="Consolas" w:hAnsi="Consolas" w:cs="Consolas"/>
+          <w:sz w:val="20"/>
+          <w:szCs w:val="20"/>
+        </w:rPr>
+      </w:pPr>
+      <w:r>
+        <w:rPr>
+          <w:rFonts w:ascii="Consolas" w:hAnsi="Consolas" w:cs="Consolas"/>
+          <w:color w:val="000000"/>
+          <w:sz w:val="20"/>
+          <w:szCs w:val="20"/>
+        </w:rPr>
+        <w:tab/>
+      </w:r>
+      <w:r>
+        <w:rPr>
+          <w:rFonts w:ascii="Consolas" w:hAnsi="Consolas" w:cs="Consolas"/>
+          <w:color w:val="000000"/>
+          <w:sz w:val="20"/>
+          <w:szCs w:val="20"/>
+        </w:rPr>
+        <w:tab/>
+      </w:r>
+      <w:proofErr w:type="spellStart"/>
+      <w:r>
+        <w:rPr>
+          <w:rFonts w:ascii="Consolas" w:hAnsi="Consolas" w:cs="Consolas"/>
+          <w:b/>
+          <w:bCs/>
+          <w:color w:val="7F0055"/>
+          <w:sz w:val="20"/>
+          <w:szCs w:val="20"/>
+        </w:rPr>
+        <w:t>int</w:t>
+      </w:r>
+      <w:proofErr w:type="spellEnd"/>
+      <w:r>
+        <w:rPr>
+          <w:rFonts w:ascii="Consolas" w:hAnsi="Consolas" w:cs="Consolas"/>
+          <w:color w:val="000000"/>
+          <w:sz w:val="20"/>
+          <w:szCs w:val="20"/>
+        </w:rPr>
+        <w:t xml:space="preserve"> </w:t>
+      </w:r>
+      <w:proofErr w:type="spellStart"/>
+      <w:r>
+        <w:rPr>
+          <w:rFonts w:ascii="Consolas" w:hAnsi="Consolas" w:cs="Consolas"/>
+          <w:color w:val="6A3E3E"/>
+          <w:sz w:val="20"/>
+          <w:szCs w:val="20"/>
+        </w:rPr>
+        <w:t>penaSuspeitoA</w:t>
+      </w:r>
+      <w:proofErr w:type="spellEnd"/>
+      <w:r>
+        <w:rPr>
+          <w:rFonts w:ascii="Consolas" w:hAnsi="Consolas" w:cs="Consolas"/>
+          <w:color w:val="000000"/>
+          <w:sz w:val="20"/>
+          <w:szCs w:val="20"/>
+        </w:rPr>
+        <w:t xml:space="preserve"> = </w:t>
+      </w:r>
+      <w:proofErr w:type="spellStart"/>
+      <w:proofErr w:type="gramStart"/>
+      <w:r>
+        <w:rPr>
+          <w:rFonts w:ascii="Consolas" w:hAnsi="Consolas" w:cs="Consolas"/>
+          <w:color w:val="6A3E3E"/>
+          <w:sz w:val="20"/>
+          <w:szCs w:val="20"/>
+        </w:rPr>
+        <w:t>jp</w:t>
+      </w:r>
+      <w:r>
+        <w:rPr>
+          <w:rFonts w:ascii="Consolas" w:hAnsi="Consolas" w:cs="Consolas"/>
+          <w:color w:val="000000"/>
+          <w:sz w:val="20"/>
+          <w:szCs w:val="20"/>
+        </w:rPr>
+        <w:t>.calculaPena</w:t>
+      </w:r>
+      <w:proofErr w:type="spellEnd"/>
+      <w:proofErr w:type="gramEnd"/>
+      <w:r>
+        <w:rPr>
+          <w:rFonts w:ascii="Consolas" w:hAnsi="Consolas" w:cs="Consolas"/>
+          <w:color w:val="000000"/>
+          <w:sz w:val="20"/>
+          <w:szCs w:val="20"/>
+        </w:rPr>
+        <w:t>(</w:t>
+      </w:r>
+      <w:proofErr w:type="spellStart"/>
+      <w:r>
+        <w:rPr>
+          <w:rFonts w:ascii="Consolas" w:hAnsi="Consolas" w:cs="Consolas"/>
+          <w:color w:val="6A3E3E"/>
+          <w:sz w:val="20"/>
+          <w:szCs w:val="20"/>
+        </w:rPr>
+        <w:t>respSuspeitoA</w:t>
+      </w:r>
+      <w:proofErr w:type="spellEnd"/>
+      <w:r>
+        <w:rPr>
+          <w:rFonts w:ascii="Consolas" w:hAnsi="Consolas" w:cs="Consolas"/>
+          <w:color w:val="000000"/>
+          <w:sz w:val="20"/>
+          <w:szCs w:val="20"/>
+        </w:rPr>
+        <w:t xml:space="preserve">, </w:t>
+      </w:r>
+      <w:proofErr w:type="spellStart"/>
+      <w:r>
+        <w:rPr>
+          <w:rFonts w:ascii="Consolas" w:hAnsi="Consolas" w:cs="Consolas"/>
+          <w:color w:val="6A3E3E"/>
+          <w:sz w:val="20"/>
+          <w:szCs w:val="20"/>
+        </w:rPr>
+        <w:t>respSuspeitoB</w:t>
+      </w:r>
+      <w:proofErr w:type="spellEnd"/>
+      <w:r>
+        <w:rPr>
+          <w:rFonts w:ascii="Consolas" w:hAnsi="Consolas" w:cs="Consolas"/>
+          <w:color w:val="000000"/>
+          <w:sz w:val="20"/>
+          <w:szCs w:val="20"/>
+        </w:rPr>
+        <w:t>);</w:t>
+      </w:r>
+    </w:p>
+    <w:p>
+      <w:pPr>
+        <w:autoSpaceDE w:val="0"/>
+        <w:autoSpaceDN w:val="0"/>
+        <w:adjustRightInd w:val="0"/>
+        <w:spacing w:after="0" w:line="240" w:lineRule="auto"/>
+        <w:rPr>
+          <w:rFonts w:ascii="Consolas" w:hAnsi="Consolas" w:cs="Consolas"/>
+          <w:sz w:val="20"/>
+          <w:szCs w:val="20"/>
+        </w:rPr>
+      </w:pPr>
+      <w:r>
+        <w:rPr>
+          <w:rFonts w:ascii="Consolas" w:hAnsi="Consolas" w:cs="Consolas"/>
+          <w:color w:val="000000"/>
+          <w:sz w:val="20"/>
+          <w:szCs w:val="20"/>
+        </w:rPr>
+        <w:tab/>
+      </w:r>
+      <w:r>
+        <w:rPr>
+          <w:rFonts w:ascii="Consolas" w:hAnsi="Consolas" w:cs="Consolas"/>
+          <w:color w:val="000000"/>
+          <w:sz w:val="20"/>
+          <w:szCs w:val="20"/>
+        </w:rPr>
+        <w:tab/>
+      </w:r>
+      <w:proofErr w:type="spellStart"/>
+      <w:r>
+        <w:rPr>
+          <w:rFonts w:ascii="Consolas" w:hAnsi="Consolas" w:cs="Consolas"/>
+          <w:b/>
+          <w:bCs/>
+          <w:color w:val="7F0055"/>
+          <w:sz w:val="20"/>
+          <w:szCs w:val="20"/>
+        </w:rPr>
+        <w:t>int</w:t>
+      </w:r>
+      <w:proofErr w:type="spellEnd"/>
+      <w:r>
+        <w:rPr>
+          <w:rFonts w:ascii="Consolas" w:hAnsi="Consolas" w:cs="Consolas"/>
+          <w:color w:val="000000"/>
+          <w:sz w:val="20"/>
+          <w:szCs w:val="20"/>
+        </w:rPr>
+        <w:t xml:space="preserve"> </w:t>
+      </w:r>
+      <w:proofErr w:type="spellStart"/>
+      <w:r>
+        <w:rPr>
+          <w:rFonts w:ascii="Consolas" w:hAnsi="Consolas" w:cs="Consolas"/>
+          <w:color w:val="6A3E3E"/>
+          <w:sz w:val="20"/>
+          <w:szCs w:val="20"/>
+        </w:rPr>
+        <w:t>penaSuspeitoB</w:t>
+      </w:r>
+      <w:proofErr w:type="spellEnd"/>
+      <w:r>
+        <w:rPr>
+          <w:rFonts w:ascii="Consolas" w:hAnsi="Consolas" w:cs="Consolas"/>
+          <w:color w:val="000000"/>
+          <w:sz w:val="20"/>
+          <w:szCs w:val="20"/>
+        </w:rPr>
+        <w:t xml:space="preserve"> = </w:t>
+      </w:r>
+      <w:proofErr w:type="spellStart"/>
+      <w:proofErr w:type="gramStart"/>
+      <w:r>
+        <w:rPr>
+          <w:rFonts w:ascii="Consolas" w:hAnsi="Consolas" w:cs="Consolas"/>
+          <w:color w:val="6A3E3E"/>
+          <w:sz w:val="20"/>
+          <w:szCs w:val="20"/>
+        </w:rPr>
+        <w:t>jp</w:t>
+      </w:r>
+      <w:r>
+        <w:rPr>
+          <w:rFonts w:ascii="Consolas" w:hAnsi="Consolas" w:cs="Consolas"/>
+          <w:color w:val="000000"/>
+          <w:sz w:val="20"/>
+          <w:szCs w:val="20"/>
+        </w:rPr>
+        <w:t>.calculaPena</w:t>
+      </w:r>
+      <w:proofErr w:type="spellEnd"/>
+      <w:proofErr w:type="gramEnd"/>
+      <w:r>
+        <w:rPr>
+          <w:rFonts w:ascii="Consolas" w:hAnsi="Consolas" w:cs="Consolas"/>
+          <w:color w:val="000000"/>
+          <w:sz w:val="20"/>
+          <w:szCs w:val="20"/>
+        </w:rPr>
+        <w:t>(</w:t>
+      </w:r>
+      <w:proofErr w:type="spellStart"/>
+      <w:r>
+        <w:rPr>
+          <w:rFonts w:ascii="Consolas" w:hAnsi="Consolas" w:cs="Consolas"/>
+          <w:color w:val="6A3E3E"/>
+          <w:sz w:val="20"/>
+          <w:szCs w:val="20"/>
+        </w:rPr>
+        <w:t>respSuspeitoB</w:t>
+      </w:r>
+      <w:proofErr w:type="spellEnd"/>
+      <w:r>
+        <w:rPr>
+          <w:rFonts w:ascii="Consolas" w:hAnsi="Consolas" w:cs="Consolas"/>
+          <w:color w:val="000000"/>
+          <w:sz w:val="20"/>
+          <w:szCs w:val="20"/>
+        </w:rPr>
+        <w:t xml:space="preserve">, </w:t>
+      </w:r>
+      <w:proofErr w:type="spellStart"/>
+      <w:r>
+        <w:rPr>
+          <w:rFonts w:ascii="Consolas" w:hAnsi="Consolas" w:cs="Consolas"/>
+          <w:color w:val="6A3E3E"/>
+          <w:sz w:val="20"/>
+          <w:szCs w:val="20"/>
+        </w:rPr>
+        <w:t>respSuspeitoA</w:t>
+      </w:r>
+      <w:proofErr w:type="spellEnd"/>
+      <w:r>
+        <w:rPr>
+          <w:rFonts w:ascii="Consolas" w:hAnsi="Consolas" w:cs="Consolas"/>
+          <w:color w:val="000000"/>
+          <w:sz w:val="20"/>
+          <w:szCs w:val="20"/>
+        </w:rPr>
+        <w:t>);</w:t>
+      </w:r>
+    </w:p>
+    <w:p>
+      <w:pPr>
+        <w:autoSpaceDE w:val="0"/>
+        <w:autoSpaceDN w:val="0"/>
+        <w:adjustRightInd w:val="0"/>
+        <w:spacing w:after="0" w:line="240" w:lineRule="auto"/>
+        <w:rPr>
+          <w:rFonts w:ascii="Consolas" w:hAnsi="Consolas" w:cs="Consolas"/>
+          <w:sz w:val="20"/>
+          <w:szCs w:val="20"/>
+        </w:rPr>
+      </w:pPr>
+      <w:r>
+        <w:rPr>
+          <w:rFonts w:ascii="Consolas" w:hAnsi="Consolas" w:cs="Consolas"/>
+          <w:color w:val="000000"/>
+          <w:sz w:val="20"/>
+          <w:szCs w:val="20"/>
+        </w:rPr>
+        <w:tab/>
+      </w:r>
+      <w:r>
+        <w:rPr>
+          <w:rFonts w:ascii="Consolas" w:hAnsi="Consolas" w:cs="Consolas"/>
+          <w:color w:val="000000"/>
+          <w:sz w:val="20"/>
+          <w:szCs w:val="20"/>
+        </w:rPr>
+        <w:tab/>
+      </w:r>
+    </w:p>
+    <w:p>
+      <w:pPr>
+        <w:autoSpaceDE w:val="0"/>
+        <w:autoSpaceDN w:val="0"/>
+        <w:adjustRightInd w:val="0"/>
+        <w:spacing w:after="0" w:line="240" w:lineRule="auto"/>
+        <w:rPr>
+          <w:rFonts w:ascii="Consolas" w:hAnsi="Consolas" w:cs="Consolas"/>
+          <w:sz w:val="20"/>
+          <w:szCs w:val="20"/>
+        </w:rPr>
+      </w:pPr>
+      <w:r>
+        <w:rPr>
+          <w:rFonts w:ascii="Consolas" w:hAnsi="Consolas" w:cs="Consolas"/>
+          <w:color w:val="000000"/>
+          <w:sz w:val="20"/>
+          <w:szCs w:val="20"/>
+        </w:rPr>
+        <w:tab/>
+      </w:r>
+      <w:r>
+        <w:rPr>
+          <w:rFonts w:ascii="Consolas" w:hAnsi="Consolas" w:cs="Consolas"/>
+          <w:color w:val="000000"/>
+          <w:sz w:val="20"/>
+          <w:szCs w:val="20"/>
+        </w:rPr>
+        <w:tab/>
+      </w:r>
+      <w:proofErr w:type="spellStart"/>
+      <w:proofErr w:type="gramStart"/>
+      <w:r>
+        <w:rPr>
+          <w:rFonts w:ascii="Consolas" w:hAnsi="Consolas" w:cs="Consolas"/>
+          <w:i/>
+          <w:iCs/>
+          <w:color w:val="000000"/>
+          <w:sz w:val="20"/>
+          <w:szCs w:val="20"/>
+        </w:rPr>
+        <w:t>assertEquals</w:t>
+      </w:r>
+      <w:proofErr w:type="spellEnd"/>
+      <w:r>
+        <w:rPr>
+          <w:rFonts w:ascii="Consolas" w:hAnsi="Consolas" w:cs="Consolas"/>
+          <w:color w:val="000000"/>
+          <w:sz w:val="20"/>
+          <w:szCs w:val="20"/>
+        </w:rPr>
+        <w:t>(</w:t>
+      </w:r>
+      <w:proofErr w:type="gramEnd"/>
+      <w:r>
+        <w:rPr>
+          <w:rFonts w:ascii="Consolas" w:hAnsi="Consolas" w:cs="Consolas"/>
+          <w:color w:val="000000"/>
+          <w:sz w:val="20"/>
+          <w:szCs w:val="20"/>
+        </w:rPr>
+        <w:t>10</w:t>
+      </w:r>
+      <w:r>
+        <w:rPr>
+          <w:rFonts w:ascii="Consolas" w:hAnsi="Consolas" w:cs="Consolas"/>
+          <w:color w:val="000000"/>
+          <w:sz w:val="20"/>
+          <w:szCs w:val="20"/>
+        </w:rPr>
+        <w:t xml:space="preserve">, </w:t>
+      </w:r>
+      <w:proofErr w:type="spellStart"/>
+      <w:r>
+        <w:rPr>
+          <w:rFonts w:ascii="Consolas" w:hAnsi="Consolas" w:cs="Consolas"/>
+          <w:color w:val="6A3E3E"/>
+          <w:sz w:val="20"/>
+          <w:szCs w:val="20"/>
+        </w:rPr>
+        <w:t>penaSuspeitoA</w:t>
+      </w:r>
+      <w:proofErr w:type="spellEnd"/>
+      <w:r>
+        <w:rPr>
+          <w:rFonts w:ascii="Consolas" w:hAnsi="Consolas" w:cs="Consolas"/>
+          <w:color w:val="000000"/>
+          <w:sz w:val="20"/>
+          <w:szCs w:val="20"/>
+        </w:rPr>
+        <w:t>);</w:t>
+      </w:r>
+    </w:p>
+    <w:p>
+      <w:pPr>
+        <w:autoSpaceDE w:val="0"/>
+        <w:autoSpaceDN w:val="0"/>
+        <w:adjustRightInd w:val="0"/>
+        <w:spacing w:after="0" w:line="240" w:lineRule="auto"/>
+        <w:rPr>
+          <w:rFonts w:ascii="Consolas" w:hAnsi="Consolas" w:cs="Consolas"/>
+          <w:sz w:val="20"/>
+          <w:szCs w:val="20"/>
+        </w:rPr>
+      </w:pPr>
+      <w:r>
+        <w:rPr>
+          <w:rFonts w:ascii="Consolas" w:hAnsi="Consolas" w:cs="Consolas"/>
+          <w:color w:val="000000"/>
+          <w:sz w:val="20"/>
+          <w:szCs w:val="20"/>
+        </w:rPr>
+        <w:tab/>
+      </w:r>
+      <w:r>
+        <w:rPr>
+          <w:rFonts w:ascii="Consolas" w:hAnsi="Consolas" w:cs="Consolas"/>
+          <w:color w:val="000000"/>
+          <w:sz w:val="20"/>
+          <w:szCs w:val="20"/>
+        </w:rPr>
+        <w:tab/>
+      </w:r>
+      <w:proofErr w:type="spellStart"/>
+      <w:proofErr w:type="gramStart"/>
+      <w:r>
+        <w:rPr>
+          <w:rFonts w:ascii="Consolas" w:hAnsi="Consolas" w:cs="Consolas"/>
+          <w:i/>
+          <w:iCs/>
+          <w:color w:val="000000"/>
+          <w:sz w:val="20"/>
+          <w:szCs w:val="20"/>
+        </w:rPr>
+        <w:t>assertEquals</w:t>
+      </w:r>
+      <w:proofErr w:type="spellEnd"/>
+      <w:r>
+        <w:rPr>
+          <w:rFonts w:ascii="Consolas" w:hAnsi="Consolas" w:cs="Consolas"/>
+          <w:color w:val="000000"/>
+          <w:sz w:val="20"/>
+          <w:szCs w:val="20"/>
+        </w:rPr>
+        <w:t>(</w:t>
+      </w:r>
+      <w:proofErr w:type="gramEnd"/>
+      <w:r>
+        <w:rPr>
+          <w:rFonts w:ascii="Consolas" w:hAnsi="Consolas" w:cs="Consolas"/>
+          <w:color w:val="000000"/>
+          <w:sz w:val="20"/>
+          <w:szCs w:val="20"/>
+        </w:rPr>
+        <w:t xml:space="preserve">15, </w:t>
+      </w:r>
+      <w:proofErr w:type="spellStart"/>
+      <w:r>
+        <w:rPr>
+          <w:rFonts w:ascii="Consolas" w:hAnsi="Consolas" w:cs="Consolas"/>
+          <w:color w:val="6A3E3E"/>
+          <w:sz w:val="20"/>
+          <w:szCs w:val="20"/>
+        </w:rPr>
+        <w:t>penaSuspeitoB</w:t>
+      </w:r>
+      <w:proofErr w:type="spellEnd"/>
+      <w:r>
+        <w:rPr>
+          <w:rFonts w:ascii="Consolas" w:hAnsi="Consolas" w:cs="Consolas"/>
+          <w:color w:val="000000"/>
+          <w:sz w:val="20"/>
+          <w:szCs w:val="20"/>
+        </w:rPr>
+        <w:t>);</w:t>
+      </w:r>
+    </w:p>
+    <w:p>
+      <w:pPr>
+        <w:autoSpaceDE w:val="0"/>
+        <w:autoSpaceDN w:val="0"/>
+        <w:adjustRightInd w:val="0"/>
+        <w:spacing w:after="0" w:line="240" w:lineRule="auto"/>
+        <w:rPr>
+          <w:rFonts w:ascii="Consolas" w:hAnsi="Consolas" w:cs="Consolas"/>
+          <w:sz w:val="20"/>
+          <w:szCs w:val="20"/>
+        </w:rPr>
+      </w:pPr>
+      <w:r>
+        <w:rPr>
+          <w:rFonts w:ascii="Consolas" w:hAnsi="Consolas" w:cs="Consolas"/>
+          <w:color w:val="000000"/>
+          <w:sz w:val="20"/>
+          <w:szCs w:val="20"/>
+        </w:rPr>
+        <w:tab/>
+      </w:r>
+      <w:r>
+        <w:rPr>
+          <w:rFonts w:ascii="Consolas" w:hAnsi="Consolas" w:cs="Consolas"/>
+          <w:color w:val="000000"/>
+          <w:sz w:val="20"/>
+          <w:szCs w:val="20"/>
+        </w:rPr>
+        <w:tab/>
+      </w:r>
+    </w:p>
+    <w:p>
+      <w:pPr>
+        <w:autoSpaceDE w:val="0"/>
+        <w:autoSpaceDN w:val="0"/>
+        <w:adjustRightInd w:val="0"/>
+        <w:spacing w:after="0" w:line="240" w:lineRule="auto"/>
+        <w:rPr>
+          <w:rFonts w:ascii="Consolas" w:hAnsi="Consolas" w:cs="Consolas"/>
+          <w:sz w:val="20"/>
+          <w:szCs w:val="20"/>
+        </w:rPr>
+      </w:pPr>
+      <w:r>
+        <w:rPr>
+          <w:rFonts w:ascii="Consolas" w:hAnsi="Consolas" w:cs="Consolas"/>
+          <w:color w:val="000000"/>
+          <w:sz w:val="20"/>
+          <w:szCs w:val="20"/>
+        </w:rPr>
+        <w:tab/>
+        <w:t>}</w:t>
+      </w:r>
+    </w:p>
+    <w:p>
+      <w:pPr>
+        <w:autoSpaceDE w:val="0"/>
+        <w:autoSpaceDN w:val="0"/>
+        <w:adjustRightInd w:val="0"/>
+        <w:spacing w:after="0" w:line="240" w:lineRule="auto"/>
+        <w:rPr>
+          <w:rFonts w:ascii="Consolas" w:hAnsi="Consolas" w:cs="Consolas"/>
+          <w:sz w:val="20"/>
+          <w:szCs w:val="20"/>
+        </w:rPr>
+      </w:pPr>
+    </w:p>
+    <w:p>
+      <w:pPr>
+        <w:spacing w:after="0"/>
+        <w:rPr>
+          <w:rFonts w:ascii="Consolas" w:hAnsi="Consolas" w:cs="Consolas"/>
+          <w:color w:val="000000"/>
+          <w:sz w:val="20"/>
+          <w:szCs w:val="20"/>
+        </w:rPr>
+      </w:pPr>
+      <w:r>
+        <w:rPr>
+          <w:rFonts w:ascii="Consolas" w:hAnsi="Consolas" w:cs="Consolas"/>
+          <w:color w:val="000000"/>
+          <w:sz w:val="20"/>
+          <w:szCs w:val="20"/>
+        </w:rPr>
+        <w:t>}</w:t>
+      </w:r>
+    </w:p>
+    <w:p>
+      <w:pPr>
+        <w:spacing w:after="0"/>
+        <w:rPr>
+          <w:rFonts w:ascii="Consolas" w:hAnsi="Consolas" w:cs="Consolas"/>
+          <w:color w:val="000000"/>
+          <w:sz w:val="20"/>
+          <w:szCs w:val="20"/>
+        </w:rPr>
+      </w:pPr>
+    </w:p>
+    <w:p>
+      <w:pPr>
+        <w:rPr>
+          <w:b/>
+          <w:bCs/>
+          <w:sz w:val="28"/>
+          <w:szCs w:val="28"/>
+        </w:rPr>
+      </w:pPr>
+      <w:r>
+        <w:rPr>
+          <w:b/>
+          <w:bCs/>
+          <w:sz w:val="28"/>
+          <w:szCs w:val="28"/>
+          <w:highlight w:val="yellow"/>
+        </w:rPr>
+        <w:t xml:space="preserve">OBS: Realizando os testes, simulando situações de </w:t>
+      </w:r>
+      <w:r>
+        <w:rPr>
+          <w:b/>
+          <w:bCs/>
+          <w:sz w:val="28"/>
+          <w:szCs w:val="28"/>
+          <w:highlight w:val="yellow"/>
+        </w:rPr>
+        <w:t>erro</w:t>
+      </w:r>
+      <w:r>
+        <w:rPr>
+          <w:b/>
+          <w:bCs/>
+          <w:sz w:val="28"/>
+          <w:szCs w:val="28"/>
+          <w:highlight w:val="yellow"/>
+        </w:rPr>
+        <w:t xml:space="preserve"> com Sucesso!!</w:t>
+      </w:r>
     </w:p>
     <w:p>
       <w:pPr>

</xml_diff>

<commit_message>
Prova finalizada de Testes Junit
</commit_message>
<xml_diff>
--- a/teste/RM80562_Gustavo_Moura_Novaes.docx
+++ b/teste/RM80562_Gustavo_Moura_Novaes.docx
@@ -16071,18 +16071,7 @@
           <w:sz w:val="20"/>
           <w:szCs w:val="20"/>
         </w:rPr>
-        <w:t xml:space="preserve"> = 1</w:t>
-      </w:r>
-      <w:bookmarkStart w:id="0" w:name="_GoBack"/>
-      <w:bookmarkEnd w:id="0"/>
-      <w:r>
-        <w:rPr>
-          <w:rFonts w:ascii="Consolas" w:hAnsi="Consolas" w:cs="Consolas"/>
-          <w:color w:val="000000"/>
-          <w:sz w:val="20"/>
-          <w:szCs w:val="20"/>
-        </w:rPr>
-        <w:t>0;</w:t>
+        <w:t xml:space="preserve"> = 10;</w:t>
       </w:r>
     </w:p>
     <w:p>
@@ -18979,6 +18968,145 @@
           <w:szCs w:val="28"/>
         </w:rPr>
       </w:pPr>
+    </w:p>
+    <w:p>
+      <w:pPr>
+        <w:jc w:val="center"/>
+        <w:rPr>
+          <w:b/>
+          <w:bCs/>
+          <w:sz w:val="28"/>
+          <w:szCs w:val="28"/>
+          <w:u w:val="single"/>
+        </w:rPr>
+      </w:pPr>
+      <w:r>
+        <w:rPr>
+          <w:b/>
+          <w:bCs/>
+          <w:sz w:val="28"/>
+          <w:szCs w:val="28"/>
+          <w:highlight w:val="green"/>
+          <w:u w:val="single"/>
+        </w:rPr>
+        <w:t>Conclusão: Houve alguns erros, porem corrigidas. Por fim testes com resposta certas ou erradas, estão um sucesso!</w:t>
+      </w:r>
+    </w:p>
+    <w:p>
+      <w:pPr>
+        <w:rPr>
+          <w:b/>
+          <w:bCs/>
+          <w:sz w:val="28"/>
+          <w:szCs w:val="28"/>
+          <w:u w:val="single"/>
+        </w:rPr>
+      </w:pPr>
+    </w:p>
+    <w:p>
+      <w:pPr>
+        <w:rPr>
+          <w:b/>
+          <w:bCs/>
+          <w:sz w:val="28"/>
+          <w:szCs w:val="28"/>
+          <w:highlight w:val="cyan"/>
+        </w:rPr>
+      </w:pPr>
+      <w:r>
+        <w:rPr>
+          <w:b/>
+          <w:bCs/>
+          <w:sz w:val="28"/>
+          <w:szCs w:val="28"/>
+          <w:highlight w:val="cyan"/>
+        </w:rPr>
+        <w:t>RM:</w:t>
+      </w:r>
+      <w:r>
+        <w:rPr>
+          <w:b/>
+          <w:bCs/>
+          <w:sz w:val="28"/>
+          <w:szCs w:val="28"/>
+          <w:highlight w:val="cyan"/>
+        </w:rPr>
+        <w:t xml:space="preserve"> 80562</w:t>
+      </w:r>
+    </w:p>
+    <w:p>
+      <w:pPr>
+        <w:rPr>
+          <w:b/>
+          <w:bCs/>
+          <w:sz w:val="28"/>
+          <w:szCs w:val="28"/>
+          <w:highlight w:val="cyan"/>
+        </w:rPr>
+      </w:pPr>
+      <w:r>
+        <w:rPr>
+          <w:b/>
+          <w:bCs/>
+          <w:sz w:val="28"/>
+          <w:szCs w:val="28"/>
+          <w:highlight w:val="cyan"/>
+        </w:rPr>
+        <w:t>Nome:</w:t>
+      </w:r>
+      <w:r>
+        <w:rPr>
+          <w:b/>
+          <w:bCs/>
+          <w:sz w:val="28"/>
+          <w:szCs w:val="28"/>
+          <w:highlight w:val="cyan"/>
+        </w:rPr>
+        <w:t xml:space="preserve"> Gustavo </w:t>
+      </w:r>
+      <w:proofErr w:type="gramStart"/>
+      <w:r>
+        <w:rPr>
+          <w:b/>
+          <w:bCs/>
+          <w:sz w:val="28"/>
+          <w:szCs w:val="28"/>
+          <w:highlight w:val="cyan"/>
+        </w:rPr>
+        <w:t>Moura  Novaes</w:t>
+      </w:r>
+      <w:proofErr w:type="gramEnd"/>
+    </w:p>
+    <w:p>
+      <w:pPr>
+        <w:rPr>
+          <w:b/>
+          <w:bCs/>
+          <w:sz w:val="28"/>
+          <w:szCs w:val="28"/>
+        </w:rPr>
+      </w:pPr>
+      <w:r>
+        <w:rPr>
+          <w:b/>
+          <w:bCs/>
+          <w:sz w:val="28"/>
+          <w:szCs w:val="28"/>
+          <w:highlight w:val="cyan"/>
+        </w:rPr>
+        <w:t>Turma: 3SIR</w:t>
+      </w:r>
+      <w:r>
+        <w:rPr>
+          <w:b/>
+          <w:bCs/>
+          <w:sz w:val="28"/>
+          <w:szCs w:val="28"/>
+        </w:rPr>
+        <w:t xml:space="preserve"> </w:t>
+      </w:r>
+      <w:bookmarkStart w:id="0" w:name="_GoBack"/>
+      <w:bookmarkEnd w:id="0"/>
     </w:p>
     <w:sectPr>
       <w:pgSz w:w="11906" w:h="16838"/>

</xml_diff>